<commit_message>
Refactoring and formatting Add whole word guesses V1 documentation
</commit_message>
<xml_diff>
--- a/documentation/5. 2023 DIG201 - AS91896 Programming Documentation V1 (Achieved).docx
+++ b/documentation/5. 2023 DIG201 - AS91896 Programming Documentation V1 (Achieved).docx
@@ -1,6 +1,6 @@
 
 <file path=word/document.xml><?xml version="1.0" encoding="utf-8"?>
-<w:document xmlns:wpc="http://schemas.microsoft.com/office/word/2010/wordprocessingCanvas" xmlns:cx="http://schemas.microsoft.com/office/drawing/2014/chartex" xmlns:cx1="http://schemas.microsoft.com/office/drawing/2015/9/8/chartex" xmlns:cx2="http://schemas.microsoft.com/office/drawing/2015/10/21/chartex" xmlns:cx3="http://schemas.microsoft.com/office/drawing/2016/5/9/chartex" xmlns:cx4="http://schemas.microsoft.com/office/drawing/2016/5/10/chartex" xmlns:cx5="http://schemas.microsoft.com/office/drawing/2016/5/11/chartex" xmlns:cx6="http://schemas.microsoft.com/office/drawing/2016/5/12/chartex" xmlns:cx7="http://schemas.microsoft.com/office/drawing/2016/5/13/chartex" xmlns:cx8="http://schemas.microsoft.com/office/drawing/2016/5/14/chartex" xmlns:mc="http://schemas.openxmlformats.org/markup-compatibility/2006" xmlns:aink="http://schemas.microsoft.com/office/drawing/2016/ink" xmlns:am3d="http://schemas.microsoft.com/office/drawing/2017/model3d" xmlns:o="urn:schemas-microsoft-com:office:office" xmlns:r="http://schemas.openxmlformats.org/officeDocument/2006/relationships" xmlns:m="http://schemas.openxmlformats.org/officeDocument/2006/math" xmlns:v="urn:schemas-microsoft-com:vml" xmlns:wp14="http://schemas.microsoft.com/office/word/2010/wordprocessingDrawing" xmlns:wp="http://schemas.openxmlformats.org/drawingml/2006/wordprocessingDrawing" xmlns:w10="urn:schemas-microsoft-com:office:word" xmlns:w="http://schemas.openxmlformats.org/wordprocessingml/2006/main" xmlns:w14="http://schemas.microsoft.com/office/word/2010/wordml" xmlns:w15="http://schemas.microsoft.com/office/word/2012/wordml" xmlns:w16cex="http://schemas.microsoft.com/office/word/2018/wordml/cex" xmlns:w16cid="http://schemas.microsoft.com/office/word/2016/wordml/cid" xmlns:w16="http://schemas.microsoft.com/office/word/2018/wordml" xmlns:w16sdtdh="http://schemas.microsoft.com/office/word/2020/wordml/sdtdatahash" xmlns:w16se="http://schemas.microsoft.com/office/word/2015/wordml/symex" xmlns:wpg="http://schemas.microsoft.com/office/word/2010/wordprocessingGroup" xmlns:wpi="http://schemas.microsoft.com/office/word/2010/wordprocessingInk" xmlns:wne="http://schemas.microsoft.com/office/word/2006/wordml" xmlns:wps="http://schemas.microsoft.com/office/word/2010/wordprocessingShape" mc:Ignorable="w14 w15 w16se w16cid w16 w16cex w16sdtdh wp14">
+<w:document xmlns:wpc="http://schemas.microsoft.com/office/word/2010/wordprocessingCanvas" xmlns:cx="http://schemas.microsoft.com/office/drawing/2014/chartex" xmlns:cx1="http://schemas.microsoft.com/office/drawing/2015/9/8/chartex" xmlns:cx2="http://schemas.microsoft.com/office/drawing/2015/10/21/chartex" xmlns:cx3="http://schemas.microsoft.com/office/drawing/2016/5/9/chartex" xmlns:cx4="http://schemas.microsoft.com/office/drawing/2016/5/10/chartex" xmlns:cx5="http://schemas.microsoft.com/office/drawing/2016/5/11/chartex" xmlns:cx6="http://schemas.microsoft.com/office/drawing/2016/5/12/chartex" xmlns:cx7="http://schemas.microsoft.com/office/drawing/2016/5/13/chartex" xmlns:cx8="http://schemas.microsoft.com/office/drawing/2016/5/14/chartex" xmlns:mc="http://schemas.openxmlformats.org/markup-compatibility/2006" xmlns:aink="http://schemas.microsoft.com/office/drawing/2016/ink" xmlns:am3d="http://schemas.microsoft.com/office/drawing/2017/model3d" xmlns:o="urn:schemas-microsoft-com:office:office" xmlns:oel="http://schemas.microsoft.com/office/2019/extlst" xmlns:r="http://schemas.openxmlformats.org/officeDocument/2006/relationships" xmlns:m="http://schemas.openxmlformats.org/officeDocument/2006/math" xmlns:v="urn:schemas-microsoft-com:vml" xmlns:wp14="http://schemas.microsoft.com/office/word/2010/wordprocessingDrawing" xmlns:wp="http://schemas.openxmlformats.org/drawingml/2006/wordprocessingDrawing" xmlns:w10="urn:schemas-microsoft-com:office:word" xmlns:w="http://schemas.openxmlformats.org/wordprocessingml/2006/main" xmlns:w14="http://schemas.microsoft.com/office/word/2010/wordml" xmlns:w15="http://schemas.microsoft.com/office/word/2012/wordml" xmlns:w16cex="http://schemas.microsoft.com/office/word/2018/wordml/cex" xmlns:w16cid="http://schemas.microsoft.com/office/word/2016/wordml/cid" xmlns:w16="http://schemas.microsoft.com/office/word/2018/wordml" xmlns:w16du="http://schemas.microsoft.com/office/word/2023/wordml/word16du" xmlns:w16sdtdh="http://schemas.microsoft.com/office/word/2020/wordml/sdtdatahash" xmlns:w16se="http://schemas.microsoft.com/office/word/2015/wordml/symex" xmlns:wpg="http://schemas.microsoft.com/office/word/2010/wordprocessingGroup" xmlns:wpi="http://schemas.microsoft.com/office/word/2010/wordprocessingInk" xmlns:wne="http://schemas.microsoft.com/office/word/2006/wordml" xmlns:wps="http://schemas.microsoft.com/office/word/2010/wordprocessingShape" mc:Ignorable="w14 w15 w16se w16cid w16 w16cex w16sdtdh wp14">
   <w:body>
     <w:p>
       <w:pPr>
@@ -658,6 +658,13 @@
                 <w:sz w:val="40"/>
               </w:rPr>
             </w:pPr>
+            <w:r>
+              <w:rPr>
+                <w:rFonts w:asciiTheme="minorHAnsi" w:hAnsiTheme="minorHAnsi" w:cstheme="minorHAnsi"/>
+                <w:sz w:val="40"/>
+              </w:rPr>
+              <w:t>Y</w:t>
+            </w:r>
           </w:p>
         </w:tc>
       </w:tr>
@@ -732,6 +739,13 @@
                 <w:sz w:val="40"/>
               </w:rPr>
             </w:pPr>
+            <w:r>
+              <w:rPr>
+                <w:rFonts w:asciiTheme="minorHAnsi" w:hAnsiTheme="minorHAnsi" w:cstheme="minorHAnsi"/>
+                <w:sz w:val="40"/>
+              </w:rPr>
+              <w:t>Y</w:t>
+            </w:r>
           </w:p>
         </w:tc>
       </w:tr>
@@ -794,6 +808,13 @@
                 <w:sz w:val="40"/>
               </w:rPr>
             </w:pPr>
+            <w:r>
+              <w:rPr>
+                <w:rFonts w:asciiTheme="minorHAnsi" w:hAnsiTheme="minorHAnsi" w:cstheme="minorHAnsi"/>
+                <w:sz w:val="40"/>
+              </w:rPr>
+              <w:t>Y</w:t>
+            </w:r>
           </w:p>
         </w:tc>
       </w:tr>
@@ -857,6 +878,13 @@
                 <w:sz w:val="40"/>
               </w:rPr>
             </w:pPr>
+            <w:r>
+              <w:rPr>
+                <w:rFonts w:asciiTheme="minorHAnsi" w:hAnsiTheme="minorHAnsi" w:cstheme="minorHAnsi"/>
+                <w:sz w:val="40"/>
+              </w:rPr>
+              <w:t>Y</w:t>
+            </w:r>
           </w:p>
         </w:tc>
       </w:tr>
@@ -907,6 +935,13 @@
                 <w:sz w:val="40"/>
               </w:rPr>
             </w:pPr>
+            <w:r>
+              <w:rPr>
+                <w:rFonts w:asciiTheme="minorHAnsi" w:hAnsiTheme="minorHAnsi" w:cstheme="minorHAnsi"/>
+                <w:sz w:val="40"/>
+              </w:rPr>
+              <w:t>Y</w:t>
+            </w:r>
           </w:p>
         </w:tc>
       </w:tr>
@@ -951,6 +986,13 @@
                 <w:sz w:val="40"/>
               </w:rPr>
             </w:pPr>
+            <w:r>
+              <w:rPr>
+                <w:rFonts w:asciiTheme="minorHAnsi" w:hAnsiTheme="minorHAnsi" w:cstheme="minorHAnsi"/>
+                <w:sz w:val="40"/>
+              </w:rPr>
+              <w:t>Y</w:t>
+            </w:r>
           </w:p>
         </w:tc>
       </w:tr>
@@ -995,6 +1037,13 @@
                 <w:sz w:val="40"/>
               </w:rPr>
             </w:pPr>
+            <w:r>
+              <w:rPr>
+                <w:rFonts w:asciiTheme="minorHAnsi" w:hAnsiTheme="minorHAnsi" w:cstheme="minorHAnsi"/>
+                <w:sz w:val="40"/>
+              </w:rPr>
+              <w:t>Y</w:t>
+            </w:r>
           </w:p>
         </w:tc>
       </w:tr>
@@ -1033,6 +1082,13 @@
                 <w:sz w:val="40"/>
               </w:rPr>
             </w:pPr>
+            <w:r>
+              <w:rPr>
+                <w:rFonts w:asciiTheme="minorHAnsi" w:hAnsiTheme="minorHAnsi" w:cstheme="minorHAnsi"/>
+                <w:sz w:val="40"/>
+              </w:rPr>
+              <w:t>N</w:t>
+            </w:r>
           </w:p>
         </w:tc>
       </w:tr>
@@ -1071,6 +1127,13 @@
                 <w:sz w:val="40"/>
               </w:rPr>
             </w:pPr>
+            <w:r>
+              <w:rPr>
+                <w:rFonts w:asciiTheme="minorHAnsi" w:hAnsiTheme="minorHAnsi" w:cstheme="minorHAnsi"/>
+                <w:sz w:val="40"/>
+              </w:rPr>
+              <w:t>y</w:t>
+            </w:r>
           </w:p>
         </w:tc>
       </w:tr>
@@ -1285,6 +1348,14 @@
                 <w:rFonts w:asciiTheme="minorHAnsi" w:hAnsiTheme="minorHAnsi"/>
               </w:rPr>
             </w:pPr>
+            <w:r>
+              <w:rPr>
+                <w:rFonts w:asciiTheme="minorHAnsi" w:hAnsiTheme="minorHAnsi" w:cstheme="minorHAnsi"/>
+                <w:b/>
+                <w:color w:val="FF0000"/>
+              </w:rPr>
+              <w:t>modifying data stored in collections</w:t>
+            </w:r>
           </w:p>
         </w:tc>
         <w:tc>
@@ -1297,6 +1368,12 @@
                 <w:rFonts w:asciiTheme="minorHAnsi" w:hAnsiTheme="minorHAnsi"/>
               </w:rPr>
             </w:pPr>
+            <w:r>
+              <w:rPr>
+                <w:rFonts w:asciiTheme="minorHAnsi" w:hAnsiTheme="minorHAnsi"/>
+              </w:rPr>
+              <w:t>Store the word as it is going to be displayed, and updating it with the correct letters in the right places as the user makes correct guesses</w:t>
+            </w:r>
           </w:p>
         </w:tc>
         <w:tc>
@@ -1309,6 +1386,12 @@
                 <w:rFonts w:asciiTheme="minorHAnsi" w:hAnsiTheme="minorHAnsi"/>
               </w:rPr>
             </w:pPr>
+            <w:r>
+              <w:rPr>
+                <w:rFonts w:asciiTheme="minorHAnsi" w:hAnsiTheme="minorHAnsi"/>
+              </w:rPr>
+              <w:t>Singleplayer.py, in class Player in method turn()</w:t>
+            </w:r>
           </w:p>
         </w:tc>
       </w:tr>
@@ -1322,6 +1405,24 @@
           </w:tcPr>
           <w:p>
             <w:pPr>
+              <w:spacing w:after="160" w:line="256" w:lineRule="auto"/>
+              <w:rPr>
+                <w:rFonts w:asciiTheme="minorHAnsi" w:hAnsiTheme="minorHAnsi" w:cstheme="minorHAnsi"/>
+                <w:b/>
+                <w:color w:val="FF0000"/>
+              </w:rPr>
+            </w:pPr>
+            <w:r>
+              <w:rPr>
+                <w:rFonts w:asciiTheme="minorHAnsi" w:hAnsiTheme="minorHAnsi" w:cstheme="minorHAnsi"/>
+                <w:b/>
+                <w:color w:val="FF0000"/>
+              </w:rPr>
+              <w:t>creating methods, functions, or procedures that use parameters and/or return values</w:t>
+            </w:r>
+          </w:p>
+          <w:p>
+            <w:pPr>
               <w:rPr>
                 <w:rFonts w:asciiTheme="minorHAnsi" w:hAnsiTheme="minorHAnsi"/>
               </w:rPr>
@@ -1338,6 +1439,24 @@
                 <w:rFonts w:asciiTheme="minorHAnsi" w:hAnsiTheme="minorHAnsi"/>
               </w:rPr>
             </w:pPr>
+            <w:r>
+              <w:rPr>
+                <w:rFonts w:asciiTheme="minorHAnsi" w:hAnsiTheme="minorHAnsi"/>
+              </w:rPr>
+              <w:t>Classes with relevant methods</w:t>
+            </w:r>
+            <w:r>
+              <w:rPr>
+                <w:rFonts w:asciiTheme="minorHAnsi" w:hAnsiTheme="minorHAnsi"/>
+              </w:rPr>
+              <w:t>, requiring or returning relevant data, are very useful to keep the codebase organised and</w:t>
+            </w:r>
+            <w:r>
+              <w:rPr>
+                <w:rFonts w:asciiTheme="minorHAnsi" w:hAnsiTheme="minorHAnsi"/>
+              </w:rPr>
+              <w:t xml:space="preserve"> make it clear which parts of the code are performing what task</w:t>
+            </w:r>
           </w:p>
         </w:tc>
         <w:tc>
@@ -1350,6 +1469,12 @@
                 <w:rFonts w:asciiTheme="minorHAnsi" w:hAnsiTheme="minorHAnsi"/>
               </w:rPr>
             </w:pPr>
+            <w:r>
+              <w:rPr>
+                <w:rFonts w:asciiTheme="minorHAnsi" w:hAnsiTheme="minorHAnsi"/>
+              </w:rPr>
+              <w:t>Literally everywhere</w:t>
+            </w:r>
           </w:p>
         </w:tc>
       </w:tr>
@@ -1363,6 +1488,24 @@
           </w:tcPr>
           <w:p>
             <w:pPr>
+              <w:spacing w:after="160" w:line="256" w:lineRule="auto"/>
+              <w:rPr>
+                <w:rFonts w:asciiTheme="minorHAnsi" w:hAnsiTheme="minorHAnsi" w:cstheme="minorHAnsi"/>
+                <w:b/>
+                <w:color w:val="FF0000"/>
+              </w:rPr>
+            </w:pPr>
+            <w:r>
+              <w:rPr>
+                <w:rFonts w:asciiTheme="minorHAnsi" w:hAnsiTheme="minorHAnsi" w:cstheme="minorHAnsi"/>
+                <w:b/>
+                <w:color w:val="FF0000"/>
+              </w:rPr>
+              <w:t>using non-trivial string manipulation</w:t>
+            </w:r>
+          </w:p>
+          <w:p>
+            <w:pPr>
               <w:rPr>
                 <w:rFonts w:asciiTheme="minorHAnsi" w:hAnsiTheme="minorHAnsi"/>
               </w:rPr>
@@ -1379,6 +1522,36 @@
                 <w:rFonts w:asciiTheme="minorHAnsi" w:hAnsiTheme="minorHAnsi"/>
               </w:rPr>
             </w:pPr>
+            <w:r>
+              <w:rPr>
+                <w:rFonts w:asciiTheme="minorHAnsi" w:hAnsiTheme="minorHAnsi"/>
+              </w:rPr>
+              <w:t xml:space="preserve">Printing list items separated with only a space, finding </w:t>
+            </w:r>
+            <w:r>
+              <w:rPr>
+                <w:rFonts w:asciiTheme="minorHAnsi" w:hAnsiTheme="minorHAnsi"/>
+              </w:rPr>
+              <w:t>indices of</w:t>
+            </w:r>
+            <w:r>
+              <w:rPr>
+                <w:rFonts w:asciiTheme="minorHAnsi" w:hAnsiTheme="minorHAnsi"/>
+              </w:rPr>
+              <w:t xml:space="preserve"> a char in a string</w:t>
+            </w:r>
+            <w:r>
+              <w:rPr>
+                <w:rFonts w:asciiTheme="minorHAnsi" w:hAnsiTheme="minorHAnsi"/>
+              </w:rPr>
+              <w:t xml:space="preserve">, etc. to display strings with clean spacing, and </w:t>
+            </w:r>
+            <w:r>
+              <w:rPr>
+                <w:rFonts w:asciiTheme="minorHAnsi" w:hAnsiTheme="minorHAnsi"/>
+              </w:rPr>
+              <w:t>accurately update the displayed word/underscores with the users guessed char</w:t>
+            </w:r>
           </w:p>
         </w:tc>
         <w:tc>
@@ -1391,6 +1564,12 @@
                 <w:rFonts w:asciiTheme="minorHAnsi" w:hAnsiTheme="minorHAnsi"/>
               </w:rPr>
             </w:pPr>
+            <w:r>
+              <w:rPr>
+                <w:rFonts w:asciiTheme="minorHAnsi" w:hAnsiTheme="minorHAnsi"/>
+              </w:rPr>
+              <w:t>Singleplayer.py, in class Player in method turn()</w:t>
+            </w:r>
           </w:p>
         </w:tc>
       </w:tr>
@@ -1658,6 +1837,48 @@
                 <w:lang w:val="en-US"/>
               </w:rPr>
             </w:pPr>
+            <w:r>
+              <w:rPr>
+                <w:rFonts w:asciiTheme="minorHAnsi" w:hAnsiTheme="minorHAnsi" w:cstheme="minorHAnsi"/>
+                <w:sz w:val="22"/>
+                <w:lang w:val="en-US"/>
+              </w:rPr>
+              <w:t>Lives drops below zero</w:t>
+            </w:r>
+            <w:r>
+              <w:rPr>
+                <w:rFonts w:asciiTheme="minorHAnsi" w:hAnsiTheme="minorHAnsi" w:cstheme="minorHAnsi"/>
+                <w:sz w:val="22"/>
+                <w:lang w:val="en-US"/>
+              </w:rPr>
+              <w:t xml:space="preserve"> </w:t>
+            </w:r>
+            <w:r>
+              <w:rPr>
+                <w:rFonts w:asciiTheme="minorHAnsi" w:hAnsiTheme="minorHAnsi" w:cstheme="minorHAnsi"/>
+                <w:sz w:val="22"/>
+                <w:lang w:val="en-US"/>
+              </w:rPr>
+              <w:t>at once</w:t>
+            </w:r>
+          </w:p>
+          <w:p>
+            <w:pPr>
+              <w:pStyle w:val="NoSpacing"/>
+              <w:rPr>
+                <w:rFonts w:asciiTheme="minorHAnsi" w:hAnsiTheme="minorHAnsi" w:cstheme="minorHAnsi"/>
+                <w:sz w:val="22"/>
+                <w:lang w:val="en-US"/>
+              </w:rPr>
+            </w:pPr>
+            <w:r>
+              <w:rPr>
+                <w:rFonts w:asciiTheme="minorHAnsi" w:hAnsiTheme="minorHAnsi" w:cstheme="minorHAnsi"/>
+                <w:sz w:val="22"/>
+                <w:lang w:val="en-US"/>
+              </w:rPr>
+              <w:t>Enter a few guesses then a whole word guess</w:t>
+            </w:r>
           </w:p>
         </w:tc>
         <w:tc>
@@ -1674,6 +1895,14 @@
                 <w:lang w:val="en-US"/>
               </w:rPr>
             </w:pPr>
+            <w:r>
+              <w:rPr>
+                <w:rFonts w:asciiTheme="minorHAnsi" w:hAnsiTheme="minorHAnsi" w:cstheme="minorHAnsi"/>
+                <w:sz w:val="22"/>
+                <w:lang w:val="en-US"/>
+              </w:rPr>
+              <w:t>dies</w:t>
+            </w:r>
           </w:p>
         </w:tc>
         <w:tc>
@@ -1690,6 +1919,14 @@
                 <w:lang w:val="en-US"/>
               </w:rPr>
             </w:pPr>
+            <w:r>
+              <w:rPr>
+                <w:rFonts w:asciiTheme="minorHAnsi" w:hAnsiTheme="minorHAnsi" w:cstheme="minorHAnsi"/>
+                <w:sz w:val="22"/>
+                <w:lang w:val="en-US"/>
+              </w:rPr>
+              <w:t>dies</w:t>
+            </w:r>
           </w:p>
         </w:tc>
         <w:tc>
@@ -1705,6 +1942,14 @@
                 <w:lang w:val="en-US"/>
               </w:rPr>
             </w:pPr>
+            <w:r>
+              <w:rPr>
+                <w:rFonts w:asciiTheme="minorHAnsi" w:hAnsiTheme="minorHAnsi" w:cstheme="minorHAnsi"/>
+                <w:sz w:val="22"/>
+                <w:lang w:val="en-US"/>
+              </w:rPr>
+              <w:t>Pass</w:t>
+            </w:r>
           </w:p>
         </w:tc>
       </w:tr>
@@ -1747,6 +1992,14 @@
                 <w:lang w:val="en-US"/>
               </w:rPr>
             </w:pPr>
+            <w:r>
+              <w:rPr>
+                <w:rFonts w:asciiTheme="minorHAnsi" w:hAnsiTheme="minorHAnsi" w:cstheme="minorHAnsi"/>
+                <w:sz w:val="22"/>
+                <w:lang w:val="en-US"/>
+              </w:rPr>
+              <w:t>Lives drops to 0</w:t>
+            </w:r>
           </w:p>
         </w:tc>
         <w:tc>
@@ -1763,6 +2016,14 @@
                 <w:lang w:val="en-US"/>
               </w:rPr>
             </w:pPr>
+            <w:r>
+              <w:rPr>
+                <w:rFonts w:asciiTheme="minorHAnsi" w:hAnsiTheme="minorHAnsi" w:cstheme="minorHAnsi"/>
+                <w:sz w:val="22"/>
+                <w:lang w:val="en-US"/>
+              </w:rPr>
+              <w:t>dies</w:t>
+            </w:r>
           </w:p>
         </w:tc>
         <w:tc>
@@ -1779,6 +2040,14 @@
                 <w:lang w:val="en-US"/>
               </w:rPr>
             </w:pPr>
+            <w:r>
+              <w:rPr>
+                <w:rFonts w:asciiTheme="minorHAnsi" w:hAnsiTheme="minorHAnsi" w:cstheme="minorHAnsi"/>
+                <w:sz w:val="22"/>
+                <w:lang w:val="en-US"/>
+              </w:rPr>
+              <w:t>dies</w:t>
+            </w:r>
           </w:p>
         </w:tc>
         <w:tc>
@@ -1794,6 +2063,14 @@
                 <w:lang w:val="en-US"/>
               </w:rPr>
             </w:pPr>
+            <w:r>
+              <w:rPr>
+                <w:rFonts w:asciiTheme="minorHAnsi" w:hAnsiTheme="minorHAnsi" w:cstheme="minorHAnsi"/>
+                <w:sz w:val="22"/>
+                <w:lang w:val="en-US"/>
+              </w:rPr>
+              <w:t>Pass</w:t>
+            </w:r>
           </w:p>
         </w:tc>
       </w:tr>
@@ -1836,6 +2113,22 @@
                 <w:lang w:val="en-US"/>
               </w:rPr>
             </w:pPr>
+            <w:r>
+              <w:rPr>
+                <w:rFonts w:asciiTheme="minorHAnsi" w:hAnsiTheme="minorHAnsi" w:cstheme="minorHAnsi"/>
+                <w:sz w:val="22"/>
+                <w:lang w:val="en-US"/>
+              </w:rPr>
+              <w:t xml:space="preserve">Lives </w:t>
+            </w:r>
+            <w:r>
+              <w:rPr>
+                <w:rFonts w:asciiTheme="minorHAnsi" w:hAnsiTheme="minorHAnsi" w:cstheme="minorHAnsi"/>
+                <w:sz w:val="22"/>
+                <w:lang w:val="en-US"/>
+              </w:rPr>
+              <w:t>above zero</w:t>
+            </w:r>
           </w:p>
         </w:tc>
         <w:tc>
@@ -1852,6 +2145,14 @@
                 <w:lang w:val="en-US"/>
               </w:rPr>
             </w:pPr>
+            <w:r>
+              <w:rPr>
+                <w:rFonts w:asciiTheme="minorHAnsi" w:hAnsiTheme="minorHAnsi" w:cstheme="minorHAnsi"/>
+                <w:sz w:val="22"/>
+                <w:lang w:val="en-US"/>
+              </w:rPr>
+              <w:t>Remains alive</w:t>
+            </w:r>
           </w:p>
         </w:tc>
         <w:tc>
@@ -1868,6 +2169,14 @@
                 <w:lang w:val="en-US"/>
               </w:rPr>
             </w:pPr>
+            <w:r>
+              <w:rPr>
+                <w:rFonts w:asciiTheme="minorHAnsi" w:hAnsiTheme="minorHAnsi" w:cstheme="minorHAnsi"/>
+                <w:sz w:val="22"/>
+                <w:lang w:val="en-US"/>
+              </w:rPr>
+              <w:t>&lt;-</w:t>
+            </w:r>
           </w:p>
         </w:tc>
         <w:tc>
@@ -1883,6 +2192,14 @@
                 <w:lang w:val="en-US"/>
               </w:rPr>
             </w:pPr>
+            <w:r>
+              <w:rPr>
+                <w:rFonts w:asciiTheme="minorHAnsi" w:hAnsiTheme="minorHAnsi" w:cstheme="minorHAnsi"/>
+                <w:sz w:val="22"/>
+                <w:lang w:val="en-US"/>
+              </w:rPr>
+              <w:t>Pass</w:t>
+            </w:r>
           </w:p>
         </w:tc>
       </w:tr>
@@ -1925,6 +2242,14 @@
                 <w:lang w:val="en-US"/>
               </w:rPr>
             </w:pPr>
+            <w:r>
+              <w:rPr>
+                <w:rFonts w:asciiTheme="minorHAnsi" w:hAnsiTheme="minorHAnsi" w:cstheme="minorHAnsi"/>
+                <w:sz w:val="22"/>
+                <w:lang w:val="en-US"/>
+              </w:rPr>
+              <w:t>Single letter guess in word</w:t>
+            </w:r>
           </w:p>
         </w:tc>
         <w:tc>
@@ -1941,6 +2266,22 @@
                 <w:lang w:val="en-US"/>
               </w:rPr>
             </w:pPr>
+            <w:r>
+              <w:rPr>
+                <w:rFonts w:asciiTheme="minorHAnsi" w:hAnsiTheme="minorHAnsi" w:cstheme="minorHAnsi"/>
+                <w:sz w:val="22"/>
+                <w:lang w:val="en-US"/>
+              </w:rPr>
+              <w:t xml:space="preserve">Reveals </w:t>
+            </w:r>
+            <w:r>
+              <w:rPr>
+                <w:rFonts w:asciiTheme="minorHAnsi" w:hAnsiTheme="minorHAnsi" w:cstheme="minorHAnsi"/>
+                <w:sz w:val="22"/>
+                <w:lang w:val="en-US"/>
+              </w:rPr>
+              <w:t xml:space="preserve">all instances of that letter </w:t>
+            </w:r>
           </w:p>
         </w:tc>
         <w:tc>
@@ -1957,6 +2298,14 @@
                 <w:lang w:val="en-US"/>
               </w:rPr>
             </w:pPr>
+            <w:r>
+              <w:rPr>
+                <w:rFonts w:asciiTheme="minorHAnsi" w:hAnsiTheme="minorHAnsi" w:cstheme="minorHAnsi"/>
+                <w:sz w:val="22"/>
+                <w:lang w:val="en-US"/>
+              </w:rPr>
+              <w:t>&lt;-</w:t>
+            </w:r>
           </w:p>
         </w:tc>
         <w:tc>
@@ -1972,6 +2321,14 @@
                 <w:lang w:val="en-US"/>
               </w:rPr>
             </w:pPr>
+            <w:r>
+              <w:rPr>
+                <w:rFonts w:asciiTheme="minorHAnsi" w:hAnsiTheme="minorHAnsi" w:cstheme="minorHAnsi"/>
+                <w:sz w:val="22"/>
+                <w:lang w:val="en-US"/>
+              </w:rPr>
+              <w:t>Pass</w:t>
+            </w:r>
           </w:p>
         </w:tc>
       </w:tr>
@@ -2017,6 +2374,14 @@
                 <w:lang w:val="en-US"/>
               </w:rPr>
             </w:pPr>
+            <w:r>
+              <w:rPr>
+                <w:rFonts w:asciiTheme="minorHAnsi" w:hAnsiTheme="minorHAnsi" w:cstheme="minorHAnsi"/>
+                <w:sz w:val="22"/>
+                <w:lang w:val="en-US"/>
+              </w:rPr>
+              <w:t>Single letter guess not in word</w:t>
+            </w:r>
           </w:p>
         </w:tc>
         <w:tc>
@@ -2033,6 +2398,14 @@
                 <w:lang w:val="en-US"/>
               </w:rPr>
             </w:pPr>
+            <w:r>
+              <w:rPr>
+                <w:rFonts w:asciiTheme="minorHAnsi" w:hAnsiTheme="minorHAnsi" w:cstheme="minorHAnsi"/>
+                <w:sz w:val="22"/>
+                <w:lang w:val="en-US"/>
+              </w:rPr>
+              <w:t>Removes a life</w:t>
+            </w:r>
           </w:p>
         </w:tc>
         <w:tc>
@@ -2049,6 +2422,14 @@
                 <w:lang w:val="en-US"/>
               </w:rPr>
             </w:pPr>
+            <w:r>
+              <w:rPr>
+                <w:rFonts w:asciiTheme="minorHAnsi" w:hAnsiTheme="minorHAnsi" w:cstheme="minorHAnsi"/>
+                <w:sz w:val="22"/>
+                <w:lang w:val="en-US"/>
+              </w:rPr>
+              <w:t>&lt;-</w:t>
+            </w:r>
           </w:p>
         </w:tc>
         <w:tc>
@@ -2064,6 +2445,14 @@
                 <w:lang w:val="en-US"/>
               </w:rPr>
             </w:pPr>
+            <w:r>
+              <w:rPr>
+                <w:rFonts w:asciiTheme="minorHAnsi" w:hAnsiTheme="minorHAnsi" w:cstheme="minorHAnsi"/>
+                <w:sz w:val="22"/>
+                <w:lang w:val="en-US"/>
+              </w:rPr>
+              <w:t>Pass</w:t>
+            </w:r>
           </w:p>
         </w:tc>
       </w:tr>
@@ -2106,6 +2495,32 @@
                 <w:lang w:val="en-US"/>
               </w:rPr>
             </w:pPr>
+            <w:r>
+              <w:rPr>
+                <w:rFonts w:asciiTheme="minorHAnsi" w:hAnsiTheme="minorHAnsi" w:cstheme="minorHAnsi"/>
+                <w:sz w:val="22"/>
+                <w:lang w:val="en-US"/>
+              </w:rPr>
+              <w:t>Substring guess in word</w:t>
+            </w:r>
+          </w:p>
+          <w:p>
+            <w:pPr>
+              <w:pStyle w:val="NoSpacing"/>
+              <w:rPr>
+                <w:rFonts w:asciiTheme="minorHAnsi" w:hAnsiTheme="minorHAnsi" w:cstheme="minorHAnsi"/>
+                <w:sz w:val="22"/>
+                <w:lang w:val="en-US"/>
+              </w:rPr>
+            </w:pPr>
+            <w:r>
+              <w:rPr>
+                <w:rFonts w:asciiTheme="minorHAnsi" w:hAnsiTheme="minorHAnsi" w:cstheme="minorHAnsi"/>
+                <w:sz w:val="22"/>
+                <w:lang w:val="en-US"/>
+              </w:rPr>
+              <w:t>Guesses a part of the word like ‘ing’</w:t>
+            </w:r>
           </w:p>
         </w:tc>
         <w:tc>
@@ -2122,6 +2537,30 @@
                 <w:lang w:val="en-US"/>
               </w:rPr>
             </w:pPr>
+            <w:r>
+              <w:rPr>
+                <w:rFonts w:asciiTheme="minorHAnsi" w:hAnsiTheme="minorHAnsi" w:cstheme="minorHAnsi"/>
+                <w:sz w:val="22"/>
+                <w:lang w:val="en-US"/>
+              </w:rPr>
+              <w:t>R</w:t>
+            </w:r>
+            <w:r>
+              <w:rPr>
+                <w:rFonts w:asciiTheme="minorHAnsi" w:hAnsiTheme="minorHAnsi" w:cstheme="minorHAnsi"/>
+                <w:sz w:val="22"/>
+                <w:lang w:val="en-US"/>
+              </w:rPr>
+              <w:t>eveals</w:t>
+            </w:r>
+            <w:r>
+              <w:rPr>
+                <w:rFonts w:asciiTheme="minorHAnsi" w:hAnsiTheme="minorHAnsi" w:cstheme="minorHAnsi"/>
+                <w:sz w:val="22"/>
+                <w:lang w:val="en-US"/>
+              </w:rPr>
+              <w:t xml:space="preserve"> the substring AND all other letters that appear in the substring</w:t>
+            </w:r>
           </w:p>
         </w:tc>
         <w:tc>
@@ -2138,6 +2577,14 @@
                 <w:lang w:val="en-US"/>
               </w:rPr>
             </w:pPr>
+            <w:r>
+              <w:rPr>
+                <w:rFonts w:asciiTheme="minorHAnsi" w:hAnsiTheme="minorHAnsi" w:cstheme="minorHAnsi"/>
+                <w:sz w:val="22"/>
+                <w:lang w:val="en-US"/>
+              </w:rPr>
+              <w:t>&lt;-</w:t>
+            </w:r>
           </w:p>
         </w:tc>
         <w:tc>
@@ -2153,6 +2600,14 @@
                 <w:lang w:val="en-US"/>
               </w:rPr>
             </w:pPr>
+            <w:r>
+              <w:rPr>
+                <w:rFonts w:asciiTheme="minorHAnsi" w:hAnsiTheme="minorHAnsi" w:cstheme="minorHAnsi"/>
+                <w:sz w:val="22"/>
+                <w:lang w:val="en-US"/>
+              </w:rPr>
+              <w:t>Pass</w:t>
+            </w:r>
           </w:p>
         </w:tc>
       </w:tr>
@@ -2195,6 +2650,14 @@
                 <w:lang w:val="en-US"/>
               </w:rPr>
             </w:pPr>
+            <w:r>
+              <w:rPr>
+                <w:rFonts w:asciiTheme="minorHAnsi" w:hAnsiTheme="minorHAnsi" w:cstheme="minorHAnsi"/>
+                <w:sz w:val="22"/>
+                <w:lang w:val="en-US"/>
+              </w:rPr>
+              <w:t>Substring guess not in word</w:t>
+            </w:r>
           </w:p>
         </w:tc>
         <w:tc>
@@ -2211,6 +2674,22 @@
                 <w:lang w:val="en-US"/>
               </w:rPr>
             </w:pPr>
+            <w:r>
+              <w:rPr>
+                <w:rFonts w:asciiTheme="minorHAnsi" w:hAnsiTheme="minorHAnsi" w:cstheme="minorHAnsi"/>
+                <w:sz w:val="22"/>
+                <w:lang w:val="en-US"/>
+              </w:rPr>
+              <w:t>Removes lives</w:t>
+            </w:r>
+            <w:r>
+              <w:rPr>
+                <w:rFonts w:asciiTheme="minorHAnsi" w:hAnsiTheme="minorHAnsi" w:cstheme="minorHAnsi"/>
+                <w:sz w:val="22"/>
+                <w:lang w:val="en-US"/>
+              </w:rPr>
+              <w:t xml:space="preserve"> based on length of guess</w:t>
+            </w:r>
           </w:p>
         </w:tc>
         <w:tc>
@@ -2227,6 +2706,14 @@
                 <w:lang w:val="en-US"/>
               </w:rPr>
             </w:pPr>
+            <w:r>
+              <w:rPr>
+                <w:rFonts w:asciiTheme="minorHAnsi" w:hAnsiTheme="minorHAnsi" w:cstheme="minorHAnsi"/>
+                <w:sz w:val="22"/>
+                <w:lang w:val="en-US"/>
+              </w:rPr>
+              <w:t>&lt;-</w:t>
+            </w:r>
           </w:p>
         </w:tc>
         <w:tc>
@@ -2242,6 +2729,14 @@
                 <w:lang w:val="en-US"/>
               </w:rPr>
             </w:pPr>
+            <w:r>
+              <w:rPr>
+                <w:rFonts w:asciiTheme="minorHAnsi" w:hAnsiTheme="minorHAnsi" w:cstheme="minorHAnsi"/>
+                <w:sz w:val="22"/>
+                <w:lang w:val="en-US"/>
+              </w:rPr>
+              <w:t>Pass</w:t>
+            </w:r>
           </w:p>
         </w:tc>
       </w:tr>
@@ -2284,6 +2779,14 @@
                 <w:lang w:val="en-US"/>
               </w:rPr>
             </w:pPr>
+            <w:r>
+              <w:rPr>
+                <w:rFonts w:asciiTheme="minorHAnsi" w:hAnsiTheme="minorHAnsi" w:cstheme="minorHAnsi"/>
+                <w:sz w:val="22"/>
+                <w:lang w:val="en-US"/>
+              </w:rPr>
+              <w:t>Full word guess correct</w:t>
+            </w:r>
           </w:p>
         </w:tc>
         <w:tc>
@@ -2300,6 +2803,14 @@
                 <w:lang w:val="en-US"/>
               </w:rPr>
             </w:pPr>
+            <w:r>
+              <w:rPr>
+                <w:rFonts w:asciiTheme="minorHAnsi" w:hAnsiTheme="minorHAnsi" w:cstheme="minorHAnsi"/>
+                <w:sz w:val="22"/>
+                <w:lang w:val="en-US"/>
+              </w:rPr>
+              <w:t>Immediate win</w:t>
+            </w:r>
           </w:p>
         </w:tc>
         <w:tc>
@@ -2316,6 +2827,14 @@
                 <w:lang w:val="en-US"/>
               </w:rPr>
             </w:pPr>
+            <w:r>
+              <w:rPr>
+                <w:rFonts w:asciiTheme="minorHAnsi" w:hAnsiTheme="minorHAnsi" w:cstheme="minorHAnsi"/>
+                <w:sz w:val="22"/>
+                <w:lang w:val="en-US"/>
+              </w:rPr>
+              <w:t>&lt;-</w:t>
+            </w:r>
           </w:p>
         </w:tc>
         <w:tc>
@@ -2331,6 +2850,14 @@
                 <w:lang w:val="en-US"/>
               </w:rPr>
             </w:pPr>
+            <w:r>
+              <w:rPr>
+                <w:rFonts w:asciiTheme="minorHAnsi" w:hAnsiTheme="minorHAnsi" w:cstheme="minorHAnsi"/>
+                <w:sz w:val="22"/>
+                <w:lang w:val="en-US"/>
+              </w:rPr>
+              <w:t>pass</w:t>
+            </w:r>
           </w:p>
         </w:tc>
       </w:tr>
@@ -2373,6 +2900,14 @@
                 <w:lang w:val="en-US"/>
               </w:rPr>
             </w:pPr>
+            <w:r>
+              <w:rPr>
+                <w:rFonts w:asciiTheme="minorHAnsi" w:hAnsiTheme="minorHAnsi" w:cstheme="minorHAnsi"/>
+                <w:sz w:val="22"/>
+                <w:lang w:val="en-US"/>
+              </w:rPr>
+              <w:t>Incorrect full word guess</w:t>
+            </w:r>
           </w:p>
         </w:tc>
         <w:tc>
@@ -2389,6 +2924,14 @@
                 <w:lang w:val="en-US"/>
               </w:rPr>
             </w:pPr>
+            <w:r>
+              <w:rPr>
+                <w:rFonts w:asciiTheme="minorHAnsi" w:hAnsiTheme="minorHAnsi" w:cstheme="minorHAnsi"/>
+                <w:sz w:val="22"/>
+                <w:lang w:val="en-US"/>
+              </w:rPr>
+              <w:t>Removes lives based on length of guess</w:t>
+            </w:r>
           </w:p>
         </w:tc>
         <w:tc>
@@ -2405,6 +2948,14 @@
                 <w:lang w:val="en-US"/>
               </w:rPr>
             </w:pPr>
+            <w:r>
+              <w:rPr>
+                <w:rFonts w:asciiTheme="minorHAnsi" w:hAnsiTheme="minorHAnsi" w:cstheme="minorHAnsi"/>
+                <w:sz w:val="22"/>
+                <w:lang w:val="en-US"/>
+              </w:rPr>
+              <w:t>&lt;-</w:t>
+            </w:r>
           </w:p>
         </w:tc>
         <w:tc>
@@ -2420,6 +2971,14 @@
                 <w:lang w:val="en-US"/>
               </w:rPr>
             </w:pPr>
+            <w:r>
+              <w:rPr>
+                <w:rFonts w:asciiTheme="minorHAnsi" w:hAnsiTheme="minorHAnsi" w:cstheme="minorHAnsi"/>
+                <w:sz w:val="22"/>
+                <w:lang w:val="en-US"/>
+              </w:rPr>
+              <w:t>Pass</w:t>
+            </w:r>
           </w:p>
         </w:tc>
       </w:tr>
@@ -2462,6 +3021,14 @@
                 <w:lang w:val="en-US"/>
               </w:rPr>
             </w:pPr>
+            <w:r>
+              <w:rPr>
+                <w:rFonts w:asciiTheme="minorHAnsi" w:hAnsiTheme="minorHAnsi" w:cstheme="minorHAnsi"/>
+                <w:sz w:val="22"/>
+                <w:lang w:val="en-US"/>
+              </w:rPr>
+              <w:t>Guess contains non-alphabetic char</w:t>
+            </w:r>
           </w:p>
         </w:tc>
         <w:tc>
@@ -2478,6 +3045,14 @@
                 <w:lang w:val="en-US"/>
               </w:rPr>
             </w:pPr>
+            <w:r>
+              <w:rPr>
+                <w:rFonts w:asciiTheme="minorHAnsi" w:hAnsiTheme="minorHAnsi" w:cstheme="minorHAnsi"/>
+                <w:sz w:val="22"/>
+                <w:lang w:val="en-US"/>
+              </w:rPr>
+              <w:t>No lives removed, warn user</w:t>
+            </w:r>
           </w:p>
         </w:tc>
         <w:tc>
@@ -2494,6 +3069,14 @@
                 <w:lang w:val="en-US"/>
               </w:rPr>
             </w:pPr>
+            <w:r>
+              <w:rPr>
+                <w:rFonts w:asciiTheme="minorHAnsi" w:hAnsiTheme="minorHAnsi" w:cstheme="minorHAnsi"/>
+                <w:sz w:val="22"/>
+                <w:lang w:val="en-US"/>
+              </w:rPr>
+              <w:t>&lt;-</w:t>
+            </w:r>
           </w:p>
         </w:tc>
         <w:tc>
@@ -2509,6 +3092,14 @@
                 <w:lang w:val="en-US"/>
               </w:rPr>
             </w:pPr>
+            <w:r>
+              <w:rPr>
+                <w:rFonts w:asciiTheme="minorHAnsi" w:hAnsiTheme="minorHAnsi" w:cstheme="minorHAnsi"/>
+                <w:sz w:val="22"/>
+                <w:lang w:val="en-US"/>
+              </w:rPr>
+              <w:t>pass</w:t>
+            </w:r>
           </w:p>
         </w:tc>
       </w:tr>
@@ -2533,7 +3124,7 @@
                 <w:sz w:val="22"/>
                 <w:lang w:val="en-US"/>
               </w:rPr>
-              <w:t>Etc.</w:t>
+              <w:t>11</w:t>
             </w:r>
           </w:p>
         </w:tc>
@@ -2557,7 +3148,7 @@
                 <w:sz w:val="22"/>
                 <w:lang w:val="en-US"/>
               </w:rPr>
-              <w:t>Please add more tests if needed</w:t>
+              <w:t>Full-word guess longer than word</w:t>
             </w:r>
           </w:p>
         </w:tc>
@@ -2575,6 +3166,14 @@
                 <w:lang w:val="en-US"/>
               </w:rPr>
             </w:pPr>
+            <w:r>
+              <w:rPr>
+                <w:rFonts w:asciiTheme="minorHAnsi" w:hAnsiTheme="minorHAnsi" w:cstheme="minorHAnsi"/>
+                <w:sz w:val="22"/>
+                <w:lang w:val="en-US"/>
+              </w:rPr>
+              <w:t>No lives removed, warn user</w:t>
+            </w:r>
           </w:p>
         </w:tc>
         <w:tc>
@@ -2591,6 +3190,14 @@
                 <w:lang w:val="en-US"/>
               </w:rPr>
             </w:pPr>
+            <w:r>
+              <w:rPr>
+                <w:rFonts w:asciiTheme="minorHAnsi" w:hAnsiTheme="minorHAnsi" w:cstheme="minorHAnsi"/>
+                <w:sz w:val="22"/>
+                <w:lang w:val="en-US"/>
+              </w:rPr>
+              <w:t>&lt;-</w:t>
+            </w:r>
           </w:p>
         </w:tc>
         <w:tc>
@@ -2606,6 +3213,1634 @@
                 <w:lang w:val="en-US"/>
               </w:rPr>
             </w:pPr>
+            <w:r>
+              <w:rPr>
+                <w:rFonts w:asciiTheme="minorHAnsi" w:hAnsiTheme="minorHAnsi" w:cstheme="minorHAnsi"/>
+                <w:sz w:val="22"/>
+                <w:lang w:val="en-US"/>
+              </w:rPr>
+              <w:t>pass</w:t>
+            </w:r>
+          </w:p>
+        </w:tc>
+      </w:tr>
+      <w:tr>
+        <w:tc>
+          <w:tcPr>
+            <w:tcW w:w="593" w:type="dxa"/>
+            <w:vAlign w:val="center"/>
+          </w:tcPr>
+          <w:p>
+            <w:pPr>
+              <w:pStyle w:val="NoSpacing"/>
+              <w:rPr>
+                <w:rFonts w:asciiTheme="minorHAnsi" w:hAnsiTheme="minorHAnsi" w:cstheme="minorHAnsi"/>
+                <w:sz w:val="22"/>
+                <w:lang w:val="en-US"/>
+              </w:rPr>
+            </w:pPr>
+            <w:r>
+              <w:rPr>
+                <w:rFonts w:asciiTheme="minorHAnsi" w:hAnsiTheme="minorHAnsi" w:cstheme="minorHAnsi"/>
+                <w:sz w:val="22"/>
+                <w:lang w:val="en-US"/>
+              </w:rPr>
+              <w:t>1</w:t>
+            </w:r>
+            <w:r>
+              <w:rPr>
+                <w:rFonts w:asciiTheme="minorHAnsi" w:hAnsiTheme="minorHAnsi" w:cstheme="minorHAnsi"/>
+                <w:sz w:val="22"/>
+                <w:lang w:val="en-US"/>
+              </w:rPr>
+              <w:t>2</w:t>
+            </w:r>
+          </w:p>
+        </w:tc>
+        <w:tc>
+          <w:tcPr>
+            <w:tcW w:w="3589" w:type="dxa"/>
+            <w:vAlign w:val="center"/>
+          </w:tcPr>
+          <w:p>
+            <w:pPr>
+              <w:pStyle w:val="NoSpacing"/>
+              <w:rPr>
+                <w:rFonts w:asciiTheme="minorHAnsi" w:hAnsiTheme="minorHAnsi" w:cstheme="minorHAnsi"/>
+                <w:sz w:val="22"/>
+                <w:lang w:val="en-US"/>
+              </w:rPr>
+            </w:pPr>
+            <w:r>
+              <w:rPr>
+                <w:rFonts w:asciiTheme="minorHAnsi" w:hAnsiTheme="minorHAnsi" w:cstheme="minorHAnsi"/>
+                <w:sz w:val="22"/>
+                <w:lang w:val="en-US"/>
+              </w:rPr>
+              <w:t>C</w:t>
+            </w:r>
+            <w:r>
+              <w:rPr>
+                <w:rFonts w:asciiTheme="minorHAnsi" w:hAnsiTheme="minorHAnsi" w:cstheme="minorHAnsi"/>
+                <w:sz w:val="22"/>
+                <w:lang w:val="en-US"/>
+              </w:rPr>
+              <w:t>onfig file does not exist</w:t>
+            </w:r>
+          </w:p>
+        </w:tc>
+        <w:tc>
+          <w:tcPr>
+            <w:tcW w:w="2334" w:type="dxa"/>
+            <w:vAlign w:val="center"/>
+          </w:tcPr>
+          <w:p>
+            <w:pPr>
+              <w:pStyle w:val="NoSpacing"/>
+              <w:rPr>
+                <w:rFonts w:asciiTheme="minorHAnsi" w:hAnsiTheme="minorHAnsi" w:cstheme="minorHAnsi"/>
+                <w:sz w:val="22"/>
+                <w:lang w:val="en-US"/>
+              </w:rPr>
+            </w:pPr>
+            <w:r>
+              <w:rPr>
+                <w:rFonts w:asciiTheme="minorHAnsi" w:hAnsiTheme="minorHAnsi" w:cstheme="minorHAnsi"/>
+                <w:sz w:val="22"/>
+                <w:lang w:val="en-US"/>
+              </w:rPr>
+              <w:t>Default file is created with default options</w:t>
+            </w:r>
+          </w:p>
+        </w:tc>
+        <w:tc>
+          <w:tcPr>
+            <w:tcW w:w="1881" w:type="dxa"/>
+            <w:vAlign w:val="center"/>
+          </w:tcPr>
+          <w:p>
+            <w:pPr>
+              <w:pStyle w:val="NoSpacing"/>
+              <w:rPr>
+                <w:rFonts w:asciiTheme="minorHAnsi" w:hAnsiTheme="minorHAnsi" w:cstheme="minorHAnsi"/>
+                <w:sz w:val="22"/>
+                <w:lang w:val="en-US"/>
+              </w:rPr>
+            </w:pPr>
+            <w:r>
+              <w:rPr>
+                <w:rFonts w:asciiTheme="minorHAnsi" w:hAnsiTheme="minorHAnsi" w:cstheme="minorHAnsi"/>
+                <w:sz w:val="22"/>
+                <w:lang w:val="en-US"/>
+              </w:rPr>
+              <w:t>&lt;-</w:t>
+            </w:r>
+          </w:p>
+        </w:tc>
+        <w:tc>
+          <w:tcPr>
+            <w:tcW w:w="1231" w:type="dxa"/>
+          </w:tcPr>
+          <w:p>
+            <w:pPr>
+              <w:pStyle w:val="NoSpacing"/>
+              <w:rPr>
+                <w:rFonts w:asciiTheme="minorHAnsi" w:hAnsiTheme="minorHAnsi" w:cstheme="minorHAnsi"/>
+                <w:sz w:val="22"/>
+                <w:lang w:val="en-US"/>
+              </w:rPr>
+            </w:pPr>
+            <w:r>
+              <w:rPr>
+                <w:rFonts w:asciiTheme="minorHAnsi" w:hAnsiTheme="minorHAnsi" w:cstheme="minorHAnsi"/>
+                <w:sz w:val="22"/>
+                <w:lang w:val="en-US"/>
+              </w:rPr>
+              <w:t>Pass</w:t>
+            </w:r>
+          </w:p>
+        </w:tc>
+      </w:tr>
+      <w:tr>
+        <w:tc>
+          <w:tcPr>
+            <w:tcW w:w="593" w:type="dxa"/>
+            <w:vAlign w:val="center"/>
+          </w:tcPr>
+          <w:p>
+            <w:pPr>
+              <w:pStyle w:val="NoSpacing"/>
+              <w:rPr>
+                <w:rFonts w:asciiTheme="minorHAnsi" w:hAnsiTheme="minorHAnsi" w:cstheme="minorHAnsi"/>
+                <w:sz w:val="22"/>
+                <w:lang w:val="en-US"/>
+              </w:rPr>
+            </w:pPr>
+            <w:r>
+              <w:rPr>
+                <w:rFonts w:asciiTheme="minorHAnsi" w:hAnsiTheme="minorHAnsi" w:cstheme="minorHAnsi"/>
+                <w:sz w:val="22"/>
+                <w:lang w:val="en-US"/>
+              </w:rPr>
+              <w:t>13</w:t>
+            </w:r>
+          </w:p>
+        </w:tc>
+        <w:tc>
+          <w:tcPr>
+            <w:tcW w:w="3589" w:type="dxa"/>
+            <w:vAlign w:val="center"/>
+          </w:tcPr>
+          <w:p>
+            <w:pPr>
+              <w:pStyle w:val="NoSpacing"/>
+              <w:rPr>
+                <w:rFonts w:asciiTheme="minorHAnsi" w:hAnsiTheme="minorHAnsi" w:cstheme="minorHAnsi"/>
+                <w:sz w:val="22"/>
+                <w:lang w:val="en-US"/>
+              </w:rPr>
+            </w:pPr>
+            <w:r>
+              <w:rPr>
+                <w:rFonts w:asciiTheme="minorHAnsi" w:hAnsiTheme="minorHAnsi" w:cstheme="minorHAnsi"/>
+                <w:sz w:val="22"/>
+                <w:lang w:val="en-US"/>
+              </w:rPr>
+              <w:t xml:space="preserve">Invalid </w:t>
+            </w:r>
+            <w:r>
+              <w:rPr>
+                <w:rFonts w:asciiTheme="minorHAnsi" w:hAnsiTheme="minorHAnsi" w:cstheme="minorHAnsi"/>
+                <w:sz w:val="22"/>
+                <w:lang w:val="en-US"/>
+              </w:rPr>
+              <w:t>int/float literal in config file option that expects one</w:t>
+            </w:r>
+          </w:p>
+        </w:tc>
+        <w:tc>
+          <w:tcPr>
+            <w:tcW w:w="2334" w:type="dxa"/>
+            <w:vAlign w:val="center"/>
+          </w:tcPr>
+          <w:p>
+            <w:pPr>
+              <w:pStyle w:val="NoSpacing"/>
+              <w:rPr>
+                <w:rFonts w:asciiTheme="minorHAnsi" w:hAnsiTheme="minorHAnsi" w:cstheme="minorHAnsi"/>
+                <w:sz w:val="22"/>
+                <w:lang w:val="en-US"/>
+              </w:rPr>
+            </w:pPr>
+            <w:r>
+              <w:rPr>
+                <w:rFonts w:asciiTheme="minorHAnsi" w:hAnsiTheme="minorHAnsi" w:cstheme="minorHAnsi"/>
+                <w:sz w:val="22"/>
+                <w:lang w:val="en-US"/>
+              </w:rPr>
+              <w:t>Error logged and old/default value used</w:t>
+            </w:r>
+          </w:p>
+        </w:tc>
+        <w:tc>
+          <w:tcPr>
+            <w:tcW w:w="1881" w:type="dxa"/>
+            <w:vAlign w:val="center"/>
+          </w:tcPr>
+          <w:p>
+            <w:pPr>
+              <w:pStyle w:val="NoSpacing"/>
+              <w:rPr>
+                <w:rFonts w:asciiTheme="minorHAnsi" w:hAnsiTheme="minorHAnsi" w:cstheme="minorHAnsi"/>
+                <w:sz w:val="22"/>
+                <w:lang w:val="en-US"/>
+              </w:rPr>
+            </w:pPr>
+            <w:r>
+              <w:rPr>
+                <w:rFonts w:asciiTheme="minorHAnsi" w:hAnsiTheme="minorHAnsi" w:cstheme="minorHAnsi"/>
+                <w:sz w:val="22"/>
+                <w:lang w:val="en-US"/>
+              </w:rPr>
+              <w:t>&lt;-</w:t>
+            </w:r>
+          </w:p>
+        </w:tc>
+        <w:tc>
+          <w:tcPr>
+            <w:tcW w:w="1231" w:type="dxa"/>
+          </w:tcPr>
+          <w:p>
+            <w:pPr>
+              <w:pStyle w:val="NoSpacing"/>
+              <w:rPr>
+                <w:rFonts w:asciiTheme="minorHAnsi" w:hAnsiTheme="minorHAnsi" w:cstheme="minorHAnsi"/>
+                <w:sz w:val="22"/>
+                <w:lang w:val="en-US"/>
+              </w:rPr>
+            </w:pPr>
+            <w:r>
+              <w:rPr>
+                <w:rFonts w:asciiTheme="minorHAnsi" w:hAnsiTheme="minorHAnsi" w:cstheme="minorHAnsi"/>
+                <w:sz w:val="22"/>
+                <w:lang w:val="en-US"/>
+              </w:rPr>
+              <w:t>Pass</w:t>
+            </w:r>
+          </w:p>
+        </w:tc>
+      </w:tr>
+      <w:tr>
+        <w:tc>
+          <w:tcPr>
+            <w:tcW w:w="593" w:type="dxa"/>
+            <w:vAlign w:val="center"/>
+          </w:tcPr>
+          <w:p>
+            <w:pPr>
+              <w:pStyle w:val="NoSpacing"/>
+              <w:rPr>
+                <w:rFonts w:asciiTheme="minorHAnsi" w:hAnsiTheme="minorHAnsi" w:cstheme="minorHAnsi"/>
+                <w:sz w:val="22"/>
+                <w:lang w:val="en-US"/>
+              </w:rPr>
+            </w:pPr>
+            <w:r>
+              <w:rPr>
+                <w:rFonts w:asciiTheme="minorHAnsi" w:hAnsiTheme="minorHAnsi" w:cstheme="minorHAnsi"/>
+                <w:sz w:val="22"/>
+                <w:lang w:val="en-US"/>
+              </w:rPr>
+              <w:t>14</w:t>
+            </w:r>
+          </w:p>
+        </w:tc>
+        <w:tc>
+          <w:tcPr>
+            <w:tcW w:w="3589" w:type="dxa"/>
+            <w:vAlign w:val="center"/>
+          </w:tcPr>
+          <w:p>
+            <w:pPr>
+              <w:pStyle w:val="NoSpacing"/>
+              <w:rPr>
+                <w:rFonts w:asciiTheme="minorHAnsi" w:hAnsiTheme="minorHAnsi" w:cstheme="minorHAnsi"/>
+                <w:sz w:val="22"/>
+                <w:lang w:val="en-US"/>
+              </w:rPr>
+            </w:pPr>
+            <w:r>
+              <w:rPr>
+                <w:rFonts w:asciiTheme="minorHAnsi" w:hAnsiTheme="minorHAnsi" w:cstheme="minorHAnsi"/>
+                <w:sz w:val="22"/>
+                <w:lang w:val="en-US"/>
+              </w:rPr>
+              <w:t>Invalid enum</w:t>
+            </w:r>
+            <w:r>
+              <w:rPr>
+                <w:rFonts w:asciiTheme="minorHAnsi" w:hAnsiTheme="minorHAnsi" w:cstheme="minorHAnsi"/>
+                <w:sz w:val="22"/>
+                <w:lang w:val="en-US"/>
+              </w:rPr>
+              <w:t xml:space="preserve"> name in config file option that expects one</w:t>
+            </w:r>
+          </w:p>
+        </w:tc>
+        <w:tc>
+          <w:tcPr>
+            <w:tcW w:w="2334" w:type="dxa"/>
+            <w:vAlign w:val="center"/>
+          </w:tcPr>
+          <w:p>
+            <w:pPr>
+              <w:pStyle w:val="NoSpacing"/>
+              <w:rPr>
+                <w:rFonts w:asciiTheme="minorHAnsi" w:hAnsiTheme="minorHAnsi" w:cstheme="minorHAnsi"/>
+                <w:sz w:val="22"/>
+                <w:lang w:val="en-US"/>
+              </w:rPr>
+            </w:pPr>
+            <w:r>
+              <w:rPr>
+                <w:rFonts w:asciiTheme="minorHAnsi" w:hAnsiTheme="minorHAnsi" w:cstheme="minorHAnsi"/>
+                <w:sz w:val="22"/>
+                <w:lang w:val="en-US"/>
+              </w:rPr>
+              <w:t>Error logged and old/default value used</w:t>
+            </w:r>
+          </w:p>
+        </w:tc>
+        <w:tc>
+          <w:tcPr>
+            <w:tcW w:w="1881" w:type="dxa"/>
+            <w:vAlign w:val="center"/>
+          </w:tcPr>
+          <w:p>
+            <w:pPr>
+              <w:pStyle w:val="NoSpacing"/>
+              <w:rPr>
+                <w:rFonts w:asciiTheme="minorHAnsi" w:hAnsiTheme="minorHAnsi" w:cstheme="minorHAnsi"/>
+                <w:sz w:val="22"/>
+                <w:lang w:val="en-US"/>
+              </w:rPr>
+            </w:pPr>
+            <w:r>
+              <w:rPr>
+                <w:rFonts w:asciiTheme="minorHAnsi" w:hAnsiTheme="minorHAnsi" w:cstheme="minorHAnsi"/>
+                <w:sz w:val="22"/>
+                <w:lang w:val="en-US"/>
+              </w:rPr>
+              <w:t>&lt;-</w:t>
+            </w:r>
+          </w:p>
+        </w:tc>
+        <w:tc>
+          <w:tcPr>
+            <w:tcW w:w="1231" w:type="dxa"/>
+          </w:tcPr>
+          <w:p>
+            <w:pPr>
+              <w:pStyle w:val="NoSpacing"/>
+              <w:rPr>
+                <w:rFonts w:asciiTheme="minorHAnsi" w:hAnsiTheme="minorHAnsi" w:cstheme="minorHAnsi"/>
+                <w:sz w:val="22"/>
+                <w:lang w:val="en-US"/>
+              </w:rPr>
+            </w:pPr>
+            <w:r>
+              <w:rPr>
+                <w:rFonts w:asciiTheme="minorHAnsi" w:hAnsiTheme="minorHAnsi" w:cstheme="minorHAnsi"/>
+                <w:sz w:val="22"/>
+                <w:lang w:val="en-US"/>
+              </w:rPr>
+              <w:t>pass</w:t>
+            </w:r>
+          </w:p>
+        </w:tc>
+      </w:tr>
+      <w:tr>
+        <w:tc>
+          <w:tcPr>
+            <w:tcW w:w="593" w:type="dxa"/>
+            <w:vAlign w:val="center"/>
+          </w:tcPr>
+          <w:p>
+            <w:pPr>
+              <w:pStyle w:val="NoSpacing"/>
+              <w:rPr>
+                <w:rFonts w:asciiTheme="minorHAnsi" w:hAnsiTheme="minorHAnsi" w:cstheme="minorHAnsi"/>
+                <w:sz w:val="22"/>
+                <w:lang w:val="en-US"/>
+              </w:rPr>
+            </w:pPr>
+            <w:r>
+              <w:rPr>
+                <w:rFonts w:asciiTheme="minorHAnsi" w:hAnsiTheme="minorHAnsi" w:cstheme="minorHAnsi"/>
+                <w:sz w:val="22"/>
+                <w:lang w:val="en-US"/>
+              </w:rPr>
+              <w:t>15</w:t>
+            </w:r>
+          </w:p>
+        </w:tc>
+        <w:tc>
+          <w:tcPr>
+            <w:tcW w:w="3589" w:type="dxa"/>
+            <w:vAlign w:val="center"/>
+          </w:tcPr>
+          <w:p>
+            <w:pPr>
+              <w:pStyle w:val="NoSpacing"/>
+              <w:rPr>
+                <w:rFonts w:asciiTheme="minorHAnsi" w:hAnsiTheme="minorHAnsi" w:cstheme="minorHAnsi"/>
+                <w:sz w:val="22"/>
+                <w:lang w:val="en-US"/>
+              </w:rPr>
+            </w:pPr>
+            <w:r>
+              <w:rPr>
+                <w:rFonts w:asciiTheme="minorHAnsi" w:hAnsiTheme="minorHAnsi" w:cstheme="minorHAnsi"/>
+                <w:sz w:val="22"/>
+                <w:lang w:val="en-US"/>
+              </w:rPr>
+              <w:t>Config file number of lives</w:t>
+            </w:r>
+          </w:p>
+        </w:tc>
+        <w:tc>
+          <w:tcPr>
+            <w:tcW w:w="2334" w:type="dxa"/>
+            <w:vAlign w:val="center"/>
+          </w:tcPr>
+          <w:p>
+            <w:pPr>
+              <w:pStyle w:val="NoSpacing"/>
+              <w:rPr>
+                <w:rFonts w:asciiTheme="minorHAnsi" w:hAnsiTheme="minorHAnsi" w:cstheme="minorHAnsi"/>
+                <w:sz w:val="22"/>
+                <w:lang w:val="en-US"/>
+              </w:rPr>
+            </w:pPr>
+            <w:r>
+              <w:rPr>
+                <w:rFonts w:asciiTheme="minorHAnsi" w:hAnsiTheme="minorHAnsi" w:cstheme="minorHAnsi"/>
+                <w:sz w:val="22"/>
+                <w:lang w:val="en-US"/>
+              </w:rPr>
+              <w:t>Game should start with number of lives stated in config file</w:t>
+            </w:r>
+          </w:p>
+        </w:tc>
+        <w:tc>
+          <w:tcPr>
+            <w:tcW w:w="1881" w:type="dxa"/>
+            <w:vAlign w:val="center"/>
+          </w:tcPr>
+          <w:p>
+            <w:pPr>
+              <w:pStyle w:val="NoSpacing"/>
+              <w:rPr>
+                <w:rFonts w:asciiTheme="minorHAnsi" w:hAnsiTheme="minorHAnsi" w:cstheme="minorHAnsi"/>
+                <w:sz w:val="22"/>
+                <w:lang w:val="en-US"/>
+              </w:rPr>
+            </w:pPr>
+            <w:r>
+              <w:rPr>
+                <w:rFonts w:asciiTheme="minorHAnsi" w:hAnsiTheme="minorHAnsi" w:cstheme="minorHAnsi"/>
+                <w:sz w:val="22"/>
+                <w:lang w:val="en-US"/>
+              </w:rPr>
+              <w:t>&lt;-</w:t>
+            </w:r>
+          </w:p>
+        </w:tc>
+        <w:tc>
+          <w:tcPr>
+            <w:tcW w:w="1231" w:type="dxa"/>
+          </w:tcPr>
+          <w:p>
+            <w:pPr>
+              <w:pStyle w:val="NoSpacing"/>
+              <w:rPr>
+                <w:rFonts w:asciiTheme="minorHAnsi" w:hAnsiTheme="minorHAnsi" w:cstheme="minorHAnsi"/>
+                <w:sz w:val="22"/>
+                <w:lang w:val="en-US"/>
+              </w:rPr>
+            </w:pPr>
+            <w:r>
+              <w:rPr>
+                <w:rFonts w:asciiTheme="minorHAnsi" w:hAnsiTheme="minorHAnsi" w:cstheme="minorHAnsi"/>
+                <w:sz w:val="22"/>
+                <w:lang w:val="en-US"/>
+              </w:rPr>
+              <w:t>Pass</w:t>
+            </w:r>
+          </w:p>
+        </w:tc>
+      </w:tr>
+      <w:tr>
+        <w:tc>
+          <w:tcPr>
+            <w:tcW w:w="593" w:type="dxa"/>
+            <w:vAlign w:val="center"/>
+          </w:tcPr>
+          <w:p>
+            <w:pPr>
+              <w:pStyle w:val="NoSpacing"/>
+              <w:rPr>
+                <w:rFonts w:asciiTheme="minorHAnsi" w:hAnsiTheme="minorHAnsi" w:cstheme="minorHAnsi"/>
+                <w:sz w:val="22"/>
+                <w:lang w:val="en-US"/>
+              </w:rPr>
+            </w:pPr>
+            <w:r>
+              <w:rPr>
+                <w:rFonts w:asciiTheme="minorHAnsi" w:hAnsiTheme="minorHAnsi" w:cstheme="minorHAnsi"/>
+                <w:sz w:val="22"/>
+                <w:lang w:val="en-US"/>
+              </w:rPr>
+              <w:t>16</w:t>
+            </w:r>
+          </w:p>
+        </w:tc>
+        <w:tc>
+          <w:tcPr>
+            <w:tcW w:w="3589" w:type="dxa"/>
+            <w:vAlign w:val="center"/>
+          </w:tcPr>
+          <w:p>
+            <w:pPr>
+              <w:pStyle w:val="NoSpacing"/>
+              <w:rPr>
+                <w:rFonts w:asciiTheme="minorHAnsi" w:hAnsiTheme="minorHAnsi" w:cstheme="minorHAnsi"/>
+                <w:sz w:val="22"/>
+                <w:lang w:val="en-US"/>
+              </w:rPr>
+            </w:pPr>
+            <w:r>
+              <w:rPr>
+                <w:rFonts w:asciiTheme="minorHAnsi" w:hAnsiTheme="minorHAnsi" w:cstheme="minorHAnsi"/>
+                <w:sz w:val="22"/>
+                <w:lang w:val="en-US"/>
+              </w:rPr>
+              <w:t xml:space="preserve">Config file should only reload if </w:t>
+            </w:r>
+            <w:r>
+              <w:rPr>
+                <w:rFonts w:asciiTheme="minorHAnsi" w:hAnsiTheme="minorHAnsi" w:cstheme="minorHAnsi"/>
+                <w:sz w:val="22"/>
+                <w:lang w:val="en-US"/>
+              </w:rPr>
+              <w:t>it has been changed since last read</w:t>
+            </w:r>
+          </w:p>
+          <w:p>
+            <w:pPr>
+              <w:pStyle w:val="NoSpacing"/>
+              <w:rPr>
+                <w:rFonts w:asciiTheme="minorHAnsi" w:hAnsiTheme="minorHAnsi" w:cstheme="minorHAnsi"/>
+                <w:sz w:val="22"/>
+                <w:lang w:val="en-US"/>
+              </w:rPr>
+            </w:pPr>
+            <w:r>
+              <w:rPr>
+                <w:rFonts w:asciiTheme="minorHAnsi" w:hAnsiTheme="minorHAnsi" w:cstheme="minorHAnsi"/>
+                <w:sz w:val="22"/>
+                <w:lang w:val="en-US"/>
+              </w:rPr>
+              <w:t>Change file and enter guess (</w:t>
+            </w:r>
+            <w:r>
+              <w:rPr>
+                <w:rFonts w:asciiTheme="minorHAnsi" w:hAnsiTheme="minorHAnsi" w:cstheme="minorHAnsi"/>
+                <w:sz w:val="22"/>
+                <w:lang w:val="en-US"/>
+              </w:rPr>
+              <w:t>check_config_changes() is called between each turn</w:t>
+            </w:r>
+            <w:r>
+              <w:rPr>
+                <w:rFonts w:asciiTheme="minorHAnsi" w:hAnsiTheme="minorHAnsi" w:cstheme="minorHAnsi"/>
+                <w:sz w:val="22"/>
+                <w:lang w:val="en-US"/>
+              </w:rPr>
+              <w:t>)</w:t>
+            </w:r>
+          </w:p>
+        </w:tc>
+        <w:tc>
+          <w:tcPr>
+            <w:tcW w:w="2334" w:type="dxa"/>
+            <w:vAlign w:val="center"/>
+          </w:tcPr>
+          <w:p>
+            <w:pPr>
+              <w:pStyle w:val="NoSpacing"/>
+              <w:rPr>
+                <w:rFonts w:asciiTheme="minorHAnsi" w:hAnsiTheme="minorHAnsi" w:cstheme="minorHAnsi"/>
+                <w:sz w:val="22"/>
+                <w:lang w:val="en-US"/>
+              </w:rPr>
+            </w:pPr>
+            <w:r>
+              <w:rPr>
+                <w:rFonts w:asciiTheme="minorHAnsi" w:hAnsiTheme="minorHAnsi" w:cstheme="minorHAnsi"/>
+                <w:sz w:val="22"/>
+                <w:lang w:val="en-US"/>
+              </w:rPr>
+              <w:t>Config file should be re-parsed (check logs for print)</w:t>
+            </w:r>
+          </w:p>
+        </w:tc>
+        <w:tc>
+          <w:tcPr>
+            <w:tcW w:w="1881" w:type="dxa"/>
+            <w:vAlign w:val="center"/>
+          </w:tcPr>
+          <w:p>
+            <w:pPr>
+              <w:pStyle w:val="NoSpacing"/>
+              <w:rPr>
+                <w:rFonts w:asciiTheme="minorHAnsi" w:hAnsiTheme="minorHAnsi" w:cstheme="minorHAnsi"/>
+                <w:sz w:val="22"/>
+                <w:lang w:val="en-US"/>
+              </w:rPr>
+            </w:pPr>
+            <w:r>
+              <w:rPr>
+                <w:rFonts w:asciiTheme="minorHAnsi" w:hAnsiTheme="minorHAnsi" w:cstheme="minorHAnsi"/>
+                <w:sz w:val="22"/>
+                <w:lang w:val="en-US"/>
+              </w:rPr>
+              <w:t>&lt;-</w:t>
+            </w:r>
+          </w:p>
+        </w:tc>
+        <w:tc>
+          <w:tcPr>
+            <w:tcW w:w="1231" w:type="dxa"/>
+          </w:tcPr>
+          <w:p>
+            <w:pPr>
+              <w:pStyle w:val="NoSpacing"/>
+              <w:rPr>
+                <w:rFonts w:asciiTheme="minorHAnsi" w:hAnsiTheme="minorHAnsi" w:cstheme="minorHAnsi"/>
+                <w:sz w:val="22"/>
+                <w:lang w:val="en-US"/>
+              </w:rPr>
+            </w:pPr>
+            <w:r>
+              <w:rPr>
+                <w:rFonts w:asciiTheme="minorHAnsi" w:hAnsiTheme="minorHAnsi" w:cstheme="minorHAnsi"/>
+                <w:sz w:val="22"/>
+                <w:lang w:val="en-US"/>
+              </w:rPr>
+              <w:t>Pass</w:t>
+            </w:r>
+          </w:p>
+        </w:tc>
+      </w:tr>
+      <w:tr>
+        <w:tc>
+          <w:tcPr>
+            <w:tcW w:w="593" w:type="dxa"/>
+            <w:vAlign w:val="center"/>
+          </w:tcPr>
+          <w:p>
+            <w:pPr>
+              <w:pStyle w:val="NoSpacing"/>
+              <w:rPr>
+                <w:rFonts w:asciiTheme="minorHAnsi" w:hAnsiTheme="minorHAnsi" w:cstheme="minorHAnsi"/>
+                <w:sz w:val="22"/>
+                <w:lang w:val="en-US"/>
+              </w:rPr>
+            </w:pPr>
+            <w:r>
+              <w:rPr>
+                <w:rFonts w:asciiTheme="minorHAnsi" w:hAnsiTheme="minorHAnsi" w:cstheme="minorHAnsi"/>
+                <w:sz w:val="22"/>
+                <w:lang w:val="en-US"/>
+              </w:rPr>
+              <w:lastRenderedPageBreak/>
+              <w:t>17</w:t>
+            </w:r>
+          </w:p>
+        </w:tc>
+        <w:tc>
+          <w:tcPr>
+            <w:tcW w:w="3589" w:type="dxa"/>
+            <w:vAlign w:val="center"/>
+          </w:tcPr>
+          <w:p>
+            <w:pPr>
+              <w:pStyle w:val="NoSpacing"/>
+              <w:rPr>
+                <w:rFonts w:asciiTheme="minorHAnsi" w:hAnsiTheme="minorHAnsi" w:cstheme="minorHAnsi"/>
+                <w:sz w:val="22"/>
+                <w:lang w:val="en-US"/>
+              </w:rPr>
+            </w:pPr>
+            <w:r>
+              <w:rPr>
+                <w:rFonts w:asciiTheme="minorHAnsi" w:hAnsiTheme="minorHAnsi" w:cstheme="minorHAnsi"/>
+                <w:sz w:val="22"/>
+                <w:lang w:val="en-US"/>
+              </w:rPr>
+              <w:t>Config file should only reload if it has been changed since last read</w:t>
+            </w:r>
+          </w:p>
+          <w:p>
+            <w:pPr>
+              <w:pStyle w:val="NoSpacing"/>
+              <w:rPr>
+                <w:rFonts w:asciiTheme="minorHAnsi" w:hAnsiTheme="minorHAnsi" w:cstheme="minorHAnsi"/>
+                <w:sz w:val="22"/>
+                <w:lang w:val="en-US"/>
+              </w:rPr>
+            </w:pPr>
+            <w:r>
+              <w:rPr>
+                <w:rFonts w:asciiTheme="minorHAnsi" w:hAnsiTheme="minorHAnsi" w:cstheme="minorHAnsi"/>
+                <w:sz w:val="22"/>
+                <w:lang w:val="en-US"/>
+              </w:rPr>
+              <w:t>DO NOT c</w:t>
+            </w:r>
+            <w:r>
+              <w:rPr>
+                <w:rFonts w:asciiTheme="minorHAnsi" w:hAnsiTheme="minorHAnsi" w:cstheme="minorHAnsi"/>
+                <w:sz w:val="22"/>
+                <w:lang w:val="en-US"/>
+              </w:rPr>
+              <w:t>hange file and enter guess (check_config_changes() is called between each turn)</w:t>
+            </w:r>
+          </w:p>
+        </w:tc>
+        <w:tc>
+          <w:tcPr>
+            <w:tcW w:w="2334" w:type="dxa"/>
+            <w:vAlign w:val="center"/>
+          </w:tcPr>
+          <w:p>
+            <w:pPr>
+              <w:pStyle w:val="NoSpacing"/>
+              <w:rPr>
+                <w:rFonts w:asciiTheme="minorHAnsi" w:hAnsiTheme="minorHAnsi" w:cstheme="minorHAnsi"/>
+                <w:sz w:val="22"/>
+                <w:lang w:val="en-US"/>
+              </w:rPr>
+            </w:pPr>
+            <w:r>
+              <w:rPr>
+                <w:rFonts w:asciiTheme="minorHAnsi" w:hAnsiTheme="minorHAnsi" w:cstheme="minorHAnsi"/>
+                <w:sz w:val="22"/>
+                <w:lang w:val="en-US"/>
+              </w:rPr>
+              <w:t>Config file should</w:t>
+            </w:r>
+            <w:r>
+              <w:rPr>
+                <w:rFonts w:asciiTheme="minorHAnsi" w:hAnsiTheme="minorHAnsi" w:cstheme="minorHAnsi"/>
+                <w:sz w:val="22"/>
+                <w:lang w:val="en-US"/>
+              </w:rPr>
+              <w:t xml:space="preserve"> NOT</w:t>
+            </w:r>
+            <w:r>
+              <w:rPr>
+                <w:rFonts w:asciiTheme="minorHAnsi" w:hAnsiTheme="minorHAnsi" w:cstheme="minorHAnsi"/>
+                <w:sz w:val="22"/>
+                <w:lang w:val="en-US"/>
+              </w:rPr>
+              <w:t xml:space="preserve"> be re-parsed (check logs for print)</w:t>
+            </w:r>
+          </w:p>
+        </w:tc>
+        <w:tc>
+          <w:tcPr>
+            <w:tcW w:w="1881" w:type="dxa"/>
+            <w:vAlign w:val="center"/>
+          </w:tcPr>
+          <w:p>
+            <w:pPr>
+              <w:pStyle w:val="NoSpacing"/>
+              <w:rPr>
+                <w:rFonts w:asciiTheme="minorHAnsi" w:hAnsiTheme="minorHAnsi" w:cstheme="minorHAnsi"/>
+                <w:sz w:val="22"/>
+                <w:lang w:val="en-US"/>
+              </w:rPr>
+            </w:pPr>
+            <w:r>
+              <w:rPr>
+                <w:rFonts w:asciiTheme="minorHAnsi" w:hAnsiTheme="minorHAnsi" w:cstheme="minorHAnsi"/>
+                <w:sz w:val="22"/>
+                <w:lang w:val="en-US"/>
+              </w:rPr>
+              <w:t>&lt;-</w:t>
+            </w:r>
+          </w:p>
+        </w:tc>
+        <w:tc>
+          <w:tcPr>
+            <w:tcW w:w="1231" w:type="dxa"/>
+          </w:tcPr>
+          <w:p>
+            <w:pPr>
+              <w:pStyle w:val="NoSpacing"/>
+              <w:rPr>
+                <w:rFonts w:asciiTheme="minorHAnsi" w:hAnsiTheme="minorHAnsi" w:cstheme="minorHAnsi"/>
+                <w:sz w:val="22"/>
+                <w:lang w:val="en-US"/>
+              </w:rPr>
+            </w:pPr>
+            <w:r>
+              <w:rPr>
+                <w:rFonts w:asciiTheme="minorHAnsi" w:hAnsiTheme="minorHAnsi" w:cstheme="minorHAnsi"/>
+                <w:sz w:val="22"/>
+                <w:lang w:val="en-US"/>
+              </w:rPr>
+              <w:t>Pass</w:t>
+            </w:r>
+          </w:p>
+        </w:tc>
+      </w:tr>
+      <w:tr>
+        <w:tc>
+          <w:tcPr>
+            <w:tcW w:w="593" w:type="dxa"/>
+            <w:vAlign w:val="center"/>
+          </w:tcPr>
+          <w:p>
+            <w:pPr>
+              <w:pStyle w:val="NoSpacing"/>
+              <w:rPr>
+                <w:rFonts w:asciiTheme="minorHAnsi" w:hAnsiTheme="minorHAnsi" w:cstheme="minorHAnsi"/>
+                <w:sz w:val="22"/>
+                <w:lang w:val="en-US"/>
+              </w:rPr>
+            </w:pPr>
+            <w:r>
+              <w:rPr>
+                <w:rFonts w:asciiTheme="minorHAnsi" w:hAnsiTheme="minorHAnsi" w:cstheme="minorHAnsi"/>
+                <w:sz w:val="22"/>
+                <w:lang w:val="en-US"/>
+              </w:rPr>
+              <w:t>18</w:t>
+            </w:r>
+          </w:p>
+        </w:tc>
+        <w:tc>
+          <w:tcPr>
+            <w:tcW w:w="3589" w:type="dxa"/>
+            <w:vAlign w:val="center"/>
+          </w:tcPr>
+          <w:p>
+            <w:pPr>
+              <w:pStyle w:val="NoSpacing"/>
+              <w:rPr>
+                <w:rFonts w:asciiTheme="minorHAnsi" w:hAnsiTheme="minorHAnsi" w:cstheme="minorHAnsi"/>
+                <w:sz w:val="22"/>
+                <w:lang w:val="en-US"/>
+              </w:rPr>
+            </w:pPr>
+            <w:r>
+              <w:rPr>
+                <w:rFonts w:asciiTheme="minorHAnsi" w:hAnsiTheme="minorHAnsi" w:cstheme="minorHAnsi"/>
+                <w:sz w:val="22"/>
+                <w:lang w:val="en-US"/>
+              </w:rPr>
+              <w:t xml:space="preserve">Changing </w:t>
+            </w:r>
+            <w:r>
+              <w:rPr>
+                <w:rFonts w:asciiTheme="minorHAnsi" w:hAnsiTheme="minorHAnsi" w:cstheme="minorHAnsi"/>
+                <w:sz w:val="22"/>
+                <w:lang w:val="en-US"/>
+              </w:rPr>
+              <w:t xml:space="preserve">dictionary_location in config should reload </w:t>
+            </w:r>
+            <w:r>
+              <w:rPr>
+                <w:rFonts w:asciiTheme="minorHAnsi" w:hAnsiTheme="minorHAnsi" w:cstheme="minorHAnsi"/>
+                <w:sz w:val="22"/>
+                <w:lang w:val="en-US"/>
+              </w:rPr>
+              <w:t xml:space="preserve">RandomWordProvider (callback listener) </w:t>
+            </w:r>
+          </w:p>
+          <w:p>
+            <w:pPr>
+              <w:pStyle w:val="NoSpacing"/>
+              <w:rPr>
+                <w:rFonts w:asciiTheme="minorHAnsi" w:hAnsiTheme="minorHAnsi" w:cstheme="minorHAnsi"/>
+                <w:sz w:val="22"/>
+                <w:lang w:val="en-US"/>
+              </w:rPr>
+            </w:pPr>
+            <w:r>
+              <w:rPr>
+                <w:rFonts w:asciiTheme="minorHAnsi" w:hAnsiTheme="minorHAnsi" w:cstheme="minorHAnsi"/>
+                <w:sz w:val="22"/>
+                <w:lang w:val="en-US"/>
+              </w:rPr>
+              <w:t>C</w:t>
+            </w:r>
+            <w:r>
+              <w:rPr>
+                <w:rFonts w:asciiTheme="minorHAnsi" w:hAnsiTheme="minorHAnsi" w:cstheme="minorHAnsi"/>
+                <w:sz w:val="22"/>
+                <w:lang w:val="en-US"/>
+              </w:rPr>
+              <w:t xml:space="preserve">hange </w:t>
+            </w:r>
+            <w:r>
+              <w:rPr>
+                <w:rFonts w:asciiTheme="minorHAnsi" w:hAnsiTheme="minorHAnsi" w:cstheme="minorHAnsi"/>
+                <w:sz w:val="22"/>
+                <w:lang w:val="en-US"/>
+              </w:rPr>
+              <w:t xml:space="preserve">dictionary_location in </w:t>
+            </w:r>
+            <w:r>
+              <w:rPr>
+                <w:rFonts w:asciiTheme="minorHAnsi" w:hAnsiTheme="minorHAnsi" w:cstheme="minorHAnsi"/>
+                <w:sz w:val="22"/>
+                <w:lang w:val="en-US"/>
+              </w:rPr>
+              <w:t xml:space="preserve">config file then guess as </w:t>
+            </w:r>
+            <w:r>
+              <w:rPr>
+                <w:rFonts w:asciiTheme="minorHAnsi" w:hAnsiTheme="minorHAnsi" w:cstheme="minorHAnsi"/>
+                <w:sz w:val="22"/>
+                <w:lang w:val="en-US"/>
+              </w:rPr>
+              <w:t>check_config_changes() is called between each turn</w:t>
+            </w:r>
+          </w:p>
+        </w:tc>
+        <w:tc>
+          <w:tcPr>
+            <w:tcW w:w="2334" w:type="dxa"/>
+            <w:vAlign w:val="center"/>
+          </w:tcPr>
+          <w:p>
+            <w:pPr>
+              <w:pStyle w:val="NoSpacing"/>
+              <w:rPr>
+                <w:rFonts w:asciiTheme="minorHAnsi" w:hAnsiTheme="minorHAnsi" w:cstheme="minorHAnsi"/>
+                <w:sz w:val="22"/>
+                <w:lang w:val="en-US"/>
+              </w:rPr>
+            </w:pPr>
+            <w:r>
+              <w:rPr>
+                <w:rFonts w:asciiTheme="minorHAnsi" w:hAnsiTheme="minorHAnsi" w:cstheme="minorHAnsi"/>
+                <w:sz w:val="22"/>
+                <w:lang w:val="en-US"/>
+              </w:rPr>
+              <w:t>RandomWordProvider</w:t>
+            </w:r>
+            <w:r>
+              <w:rPr>
+                <w:rFonts w:asciiTheme="minorHAnsi" w:hAnsiTheme="minorHAnsi" w:cstheme="minorHAnsi"/>
+                <w:sz w:val="22"/>
+                <w:lang w:val="en-US"/>
+              </w:rPr>
+              <w:t xml:space="preserve"> should reload</w:t>
+            </w:r>
+          </w:p>
+        </w:tc>
+        <w:tc>
+          <w:tcPr>
+            <w:tcW w:w="1881" w:type="dxa"/>
+            <w:vAlign w:val="center"/>
+          </w:tcPr>
+          <w:p>
+            <w:pPr>
+              <w:pStyle w:val="NoSpacing"/>
+              <w:rPr>
+                <w:rFonts w:asciiTheme="minorHAnsi" w:hAnsiTheme="minorHAnsi" w:cstheme="minorHAnsi"/>
+                <w:sz w:val="22"/>
+                <w:lang w:val="en-US"/>
+              </w:rPr>
+            </w:pPr>
+            <w:r>
+              <w:rPr>
+                <w:rFonts w:asciiTheme="minorHAnsi" w:hAnsiTheme="minorHAnsi" w:cstheme="minorHAnsi"/>
+                <w:sz w:val="22"/>
+                <w:lang w:val="en-US"/>
+              </w:rPr>
+              <w:t>&lt;-</w:t>
+            </w:r>
+          </w:p>
+        </w:tc>
+        <w:tc>
+          <w:tcPr>
+            <w:tcW w:w="1231" w:type="dxa"/>
+          </w:tcPr>
+          <w:p>
+            <w:pPr>
+              <w:pStyle w:val="NoSpacing"/>
+              <w:rPr>
+                <w:rFonts w:asciiTheme="minorHAnsi" w:hAnsiTheme="minorHAnsi" w:cstheme="minorHAnsi"/>
+                <w:sz w:val="22"/>
+                <w:lang w:val="en-US"/>
+              </w:rPr>
+            </w:pPr>
+            <w:r>
+              <w:rPr>
+                <w:rFonts w:asciiTheme="minorHAnsi" w:hAnsiTheme="minorHAnsi" w:cstheme="minorHAnsi"/>
+                <w:sz w:val="22"/>
+                <w:lang w:val="en-US"/>
+              </w:rPr>
+              <w:t>Pass</w:t>
+            </w:r>
+          </w:p>
+        </w:tc>
+      </w:tr>
+      <w:tr>
+        <w:tc>
+          <w:tcPr>
+            <w:tcW w:w="593" w:type="dxa"/>
+            <w:vAlign w:val="center"/>
+          </w:tcPr>
+          <w:p>
+            <w:pPr>
+              <w:pStyle w:val="NoSpacing"/>
+              <w:rPr>
+                <w:rFonts w:asciiTheme="minorHAnsi" w:hAnsiTheme="minorHAnsi" w:cstheme="minorHAnsi"/>
+                <w:sz w:val="22"/>
+                <w:lang w:val="en-US"/>
+              </w:rPr>
+            </w:pPr>
+            <w:r>
+              <w:rPr>
+                <w:rFonts w:asciiTheme="minorHAnsi" w:hAnsiTheme="minorHAnsi" w:cstheme="minorHAnsi"/>
+                <w:sz w:val="22"/>
+                <w:lang w:val="en-US"/>
+              </w:rPr>
+              <w:t>1</w:t>
+            </w:r>
+            <w:r>
+              <w:rPr>
+                <w:rFonts w:asciiTheme="minorHAnsi" w:hAnsiTheme="minorHAnsi" w:cstheme="minorHAnsi"/>
+                <w:sz w:val="22"/>
+                <w:lang w:val="en-US"/>
+              </w:rPr>
+              <w:t>9</w:t>
+            </w:r>
+          </w:p>
+        </w:tc>
+        <w:tc>
+          <w:tcPr>
+            <w:tcW w:w="3589" w:type="dxa"/>
+            <w:vAlign w:val="center"/>
+          </w:tcPr>
+          <w:p>
+            <w:pPr>
+              <w:pStyle w:val="NoSpacing"/>
+              <w:rPr>
+                <w:rFonts w:asciiTheme="minorHAnsi" w:hAnsiTheme="minorHAnsi" w:cstheme="minorHAnsi"/>
+                <w:sz w:val="22"/>
+                <w:lang w:val="en-US"/>
+              </w:rPr>
+            </w:pPr>
+            <w:r>
+              <w:rPr>
+                <w:rFonts w:asciiTheme="minorHAnsi" w:hAnsiTheme="minorHAnsi" w:cstheme="minorHAnsi"/>
+                <w:sz w:val="22"/>
+                <w:lang w:val="en-US"/>
+              </w:rPr>
+              <w:t xml:space="preserve">Changing dictionary_location in config should reload RandomWordProvider (callback listener) </w:t>
+            </w:r>
+          </w:p>
+          <w:p>
+            <w:pPr>
+              <w:pStyle w:val="NoSpacing"/>
+              <w:rPr>
+                <w:rFonts w:asciiTheme="minorHAnsi" w:hAnsiTheme="minorHAnsi" w:cstheme="minorHAnsi"/>
+                <w:sz w:val="22"/>
+                <w:lang w:val="en-US"/>
+              </w:rPr>
+            </w:pPr>
+            <w:r>
+              <w:rPr>
+                <w:rFonts w:asciiTheme="minorHAnsi" w:hAnsiTheme="minorHAnsi" w:cstheme="minorHAnsi"/>
+                <w:sz w:val="22"/>
+                <w:lang w:val="en-US"/>
+              </w:rPr>
+              <w:t>DO NOT c</w:t>
+            </w:r>
+            <w:r>
+              <w:rPr>
+                <w:rFonts w:asciiTheme="minorHAnsi" w:hAnsiTheme="minorHAnsi" w:cstheme="minorHAnsi"/>
+                <w:sz w:val="22"/>
+                <w:lang w:val="en-US"/>
+              </w:rPr>
+              <w:t>hange dictionary_location in config file then guess as check_config_changes() is called between each turn</w:t>
+            </w:r>
+          </w:p>
+        </w:tc>
+        <w:tc>
+          <w:tcPr>
+            <w:tcW w:w="2334" w:type="dxa"/>
+            <w:vAlign w:val="center"/>
+          </w:tcPr>
+          <w:p>
+            <w:pPr>
+              <w:pStyle w:val="NoSpacing"/>
+              <w:rPr>
+                <w:rFonts w:asciiTheme="minorHAnsi" w:hAnsiTheme="minorHAnsi" w:cstheme="minorHAnsi"/>
+                <w:sz w:val="22"/>
+                <w:lang w:val="en-US"/>
+              </w:rPr>
+            </w:pPr>
+            <w:r>
+              <w:rPr>
+                <w:rFonts w:asciiTheme="minorHAnsi" w:hAnsiTheme="minorHAnsi" w:cstheme="minorHAnsi"/>
+                <w:sz w:val="22"/>
+                <w:lang w:val="en-US"/>
+              </w:rPr>
+              <w:t>RandomWordProvider should</w:t>
+            </w:r>
+            <w:r>
+              <w:rPr>
+                <w:rFonts w:asciiTheme="minorHAnsi" w:hAnsiTheme="minorHAnsi" w:cstheme="minorHAnsi"/>
+                <w:sz w:val="22"/>
+                <w:lang w:val="en-US"/>
+              </w:rPr>
+              <w:t xml:space="preserve"> NOT</w:t>
+            </w:r>
+            <w:r>
+              <w:rPr>
+                <w:rFonts w:asciiTheme="minorHAnsi" w:hAnsiTheme="minorHAnsi" w:cstheme="minorHAnsi"/>
+                <w:sz w:val="22"/>
+                <w:lang w:val="en-US"/>
+              </w:rPr>
+              <w:t xml:space="preserve"> reload</w:t>
+            </w:r>
+          </w:p>
+        </w:tc>
+        <w:tc>
+          <w:tcPr>
+            <w:tcW w:w="1881" w:type="dxa"/>
+            <w:vAlign w:val="center"/>
+          </w:tcPr>
+          <w:p>
+            <w:pPr>
+              <w:pStyle w:val="NoSpacing"/>
+              <w:rPr>
+                <w:rFonts w:asciiTheme="minorHAnsi" w:hAnsiTheme="minorHAnsi" w:cstheme="minorHAnsi"/>
+                <w:sz w:val="22"/>
+                <w:lang w:val="en-US"/>
+              </w:rPr>
+            </w:pPr>
+            <w:r>
+              <w:rPr>
+                <w:rFonts w:asciiTheme="minorHAnsi" w:hAnsiTheme="minorHAnsi" w:cstheme="minorHAnsi"/>
+                <w:sz w:val="22"/>
+                <w:lang w:val="en-US"/>
+              </w:rPr>
+              <w:t>&lt;-</w:t>
+            </w:r>
+          </w:p>
+        </w:tc>
+        <w:tc>
+          <w:tcPr>
+            <w:tcW w:w="1231" w:type="dxa"/>
+          </w:tcPr>
+          <w:p>
+            <w:pPr>
+              <w:pStyle w:val="NoSpacing"/>
+              <w:rPr>
+                <w:rFonts w:asciiTheme="minorHAnsi" w:hAnsiTheme="minorHAnsi" w:cstheme="minorHAnsi"/>
+                <w:sz w:val="22"/>
+                <w:lang w:val="en-US"/>
+              </w:rPr>
+            </w:pPr>
+            <w:r>
+              <w:rPr>
+                <w:rFonts w:asciiTheme="minorHAnsi" w:hAnsiTheme="minorHAnsi" w:cstheme="minorHAnsi"/>
+                <w:sz w:val="22"/>
+                <w:lang w:val="en-US"/>
+              </w:rPr>
+              <w:t>Pass</w:t>
+            </w:r>
+          </w:p>
+        </w:tc>
+      </w:tr>
+      <w:tr>
+        <w:tc>
+          <w:tcPr>
+            <w:tcW w:w="593" w:type="dxa"/>
+            <w:vAlign w:val="center"/>
+          </w:tcPr>
+          <w:p>
+            <w:pPr>
+              <w:pStyle w:val="NoSpacing"/>
+              <w:rPr>
+                <w:rFonts w:asciiTheme="minorHAnsi" w:hAnsiTheme="minorHAnsi" w:cstheme="minorHAnsi"/>
+                <w:sz w:val="22"/>
+                <w:lang w:val="en-US"/>
+              </w:rPr>
+            </w:pPr>
+            <w:r>
+              <w:rPr>
+                <w:rFonts w:asciiTheme="minorHAnsi" w:hAnsiTheme="minorHAnsi" w:cstheme="minorHAnsi"/>
+                <w:sz w:val="22"/>
+                <w:lang w:val="en-US"/>
+              </w:rPr>
+              <w:t>20</w:t>
+            </w:r>
+          </w:p>
+        </w:tc>
+        <w:tc>
+          <w:tcPr>
+            <w:tcW w:w="3589" w:type="dxa"/>
+            <w:vAlign w:val="center"/>
+          </w:tcPr>
+          <w:p>
+            <w:pPr>
+              <w:pStyle w:val="NoSpacing"/>
+              <w:rPr>
+                <w:rFonts w:asciiTheme="minorHAnsi" w:hAnsiTheme="minorHAnsi" w:cstheme="minorHAnsi"/>
+                <w:sz w:val="22"/>
+                <w:lang w:val="en-US"/>
+              </w:rPr>
+            </w:pPr>
+            <w:r>
+              <w:rPr>
+                <w:rFonts w:asciiTheme="minorHAnsi" w:hAnsiTheme="minorHAnsi" w:cstheme="minorHAnsi"/>
+                <w:sz w:val="22"/>
+                <w:lang w:val="en-US"/>
+              </w:rPr>
+              <w:t>All letters guessed (no more underscores in displayed word)</w:t>
+            </w:r>
+          </w:p>
+        </w:tc>
+        <w:tc>
+          <w:tcPr>
+            <w:tcW w:w="2334" w:type="dxa"/>
+            <w:vAlign w:val="center"/>
+          </w:tcPr>
+          <w:p>
+            <w:pPr>
+              <w:pStyle w:val="NoSpacing"/>
+              <w:rPr>
+                <w:rFonts w:asciiTheme="minorHAnsi" w:hAnsiTheme="minorHAnsi" w:cstheme="minorHAnsi"/>
+                <w:sz w:val="22"/>
+                <w:lang w:val="en-US"/>
+              </w:rPr>
+            </w:pPr>
+            <w:r>
+              <w:rPr>
+                <w:rFonts w:asciiTheme="minorHAnsi" w:hAnsiTheme="minorHAnsi" w:cstheme="minorHAnsi"/>
+                <w:sz w:val="22"/>
+                <w:lang w:val="en-US"/>
+              </w:rPr>
+              <w:t>Game should end and print win condition</w:t>
+            </w:r>
+          </w:p>
+        </w:tc>
+        <w:tc>
+          <w:tcPr>
+            <w:tcW w:w="1881" w:type="dxa"/>
+            <w:vAlign w:val="center"/>
+          </w:tcPr>
+          <w:p>
+            <w:pPr>
+              <w:pStyle w:val="NoSpacing"/>
+              <w:rPr>
+                <w:rFonts w:asciiTheme="minorHAnsi" w:hAnsiTheme="minorHAnsi" w:cstheme="minorHAnsi"/>
+                <w:sz w:val="22"/>
+                <w:lang w:val="en-US"/>
+              </w:rPr>
+            </w:pPr>
+            <w:r>
+              <w:rPr>
+                <w:rFonts w:asciiTheme="minorHAnsi" w:hAnsiTheme="minorHAnsi" w:cstheme="minorHAnsi"/>
+                <w:sz w:val="22"/>
+                <w:lang w:val="en-US"/>
+              </w:rPr>
+              <w:t>&lt;-</w:t>
+            </w:r>
+          </w:p>
+        </w:tc>
+        <w:tc>
+          <w:tcPr>
+            <w:tcW w:w="1231" w:type="dxa"/>
+          </w:tcPr>
+          <w:p>
+            <w:pPr>
+              <w:pStyle w:val="NoSpacing"/>
+              <w:rPr>
+                <w:rFonts w:asciiTheme="minorHAnsi" w:hAnsiTheme="minorHAnsi" w:cstheme="minorHAnsi"/>
+                <w:sz w:val="22"/>
+                <w:lang w:val="en-US"/>
+              </w:rPr>
+            </w:pPr>
+            <w:r>
+              <w:rPr>
+                <w:rFonts w:asciiTheme="minorHAnsi" w:hAnsiTheme="minorHAnsi" w:cstheme="minorHAnsi"/>
+                <w:sz w:val="22"/>
+                <w:lang w:val="en-US"/>
+              </w:rPr>
+              <w:t>Pass</w:t>
+            </w:r>
+          </w:p>
+        </w:tc>
+      </w:tr>
+      <w:tr>
+        <w:tc>
+          <w:tcPr>
+            <w:tcW w:w="593" w:type="dxa"/>
+            <w:vAlign w:val="center"/>
+          </w:tcPr>
+          <w:p>
+            <w:pPr>
+              <w:pStyle w:val="NoSpacing"/>
+              <w:rPr>
+                <w:rFonts w:asciiTheme="minorHAnsi" w:hAnsiTheme="minorHAnsi" w:cstheme="minorHAnsi"/>
+                <w:sz w:val="22"/>
+                <w:lang w:val="en-US"/>
+              </w:rPr>
+            </w:pPr>
+            <w:r>
+              <w:rPr>
+                <w:rFonts w:asciiTheme="minorHAnsi" w:hAnsiTheme="minorHAnsi" w:cstheme="minorHAnsi"/>
+                <w:sz w:val="22"/>
+                <w:lang w:val="en-US"/>
+              </w:rPr>
+              <w:t>21</w:t>
+            </w:r>
+          </w:p>
+        </w:tc>
+        <w:tc>
+          <w:tcPr>
+            <w:tcW w:w="3589" w:type="dxa"/>
+            <w:vAlign w:val="center"/>
+          </w:tcPr>
+          <w:p>
+            <w:pPr>
+              <w:pStyle w:val="NoSpacing"/>
+              <w:rPr>
+                <w:rFonts w:asciiTheme="minorHAnsi" w:hAnsiTheme="minorHAnsi" w:cstheme="minorHAnsi"/>
+                <w:sz w:val="22"/>
+                <w:lang w:val="en-US"/>
+              </w:rPr>
+            </w:pPr>
+            <w:r>
+              <w:rPr>
+                <w:rFonts w:asciiTheme="minorHAnsi" w:hAnsiTheme="minorHAnsi" w:cstheme="minorHAnsi"/>
+                <w:sz w:val="22"/>
+                <w:lang w:val="en-US"/>
+              </w:rPr>
+              <w:t>Not all letters guesssed</w:t>
+            </w:r>
+          </w:p>
+        </w:tc>
+        <w:tc>
+          <w:tcPr>
+            <w:tcW w:w="2334" w:type="dxa"/>
+            <w:vAlign w:val="center"/>
+          </w:tcPr>
+          <w:p>
+            <w:pPr>
+              <w:pStyle w:val="NoSpacing"/>
+              <w:rPr>
+                <w:rFonts w:asciiTheme="minorHAnsi" w:hAnsiTheme="minorHAnsi" w:cstheme="minorHAnsi"/>
+                <w:sz w:val="22"/>
+                <w:lang w:val="en-US"/>
+              </w:rPr>
+            </w:pPr>
+            <w:r>
+              <w:rPr>
+                <w:rFonts w:asciiTheme="minorHAnsi" w:hAnsiTheme="minorHAnsi" w:cstheme="minorHAnsi"/>
+                <w:sz w:val="22"/>
+                <w:lang w:val="en-US"/>
+              </w:rPr>
+              <w:t>Game should continue (until run out of lives)</w:t>
+            </w:r>
+          </w:p>
+        </w:tc>
+        <w:tc>
+          <w:tcPr>
+            <w:tcW w:w="1881" w:type="dxa"/>
+            <w:vAlign w:val="center"/>
+          </w:tcPr>
+          <w:p>
+            <w:pPr>
+              <w:pStyle w:val="NoSpacing"/>
+              <w:rPr>
+                <w:rFonts w:asciiTheme="minorHAnsi" w:hAnsiTheme="minorHAnsi" w:cstheme="minorHAnsi"/>
+                <w:sz w:val="22"/>
+                <w:lang w:val="en-US"/>
+              </w:rPr>
+            </w:pPr>
+            <w:r>
+              <w:rPr>
+                <w:rFonts w:asciiTheme="minorHAnsi" w:hAnsiTheme="minorHAnsi" w:cstheme="minorHAnsi"/>
+                <w:sz w:val="22"/>
+                <w:lang w:val="en-US"/>
+              </w:rPr>
+              <w:t>&lt;-</w:t>
+            </w:r>
+          </w:p>
+        </w:tc>
+        <w:tc>
+          <w:tcPr>
+            <w:tcW w:w="1231" w:type="dxa"/>
+          </w:tcPr>
+          <w:p>
+            <w:pPr>
+              <w:pStyle w:val="NoSpacing"/>
+              <w:rPr>
+                <w:rFonts w:asciiTheme="minorHAnsi" w:hAnsiTheme="minorHAnsi" w:cstheme="minorHAnsi"/>
+                <w:sz w:val="22"/>
+                <w:lang w:val="en-US"/>
+              </w:rPr>
+            </w:pPr>
+            <w:r>
+              <w:rPr>
+                <w:rFonts w:asciiTheme="minorHAnsi" w:hAnsiTheme="minorHAnsi" w:cstheme="minorHAnsi"/>
+                <w:sz w:val="22"/>
+                <w:lang w:val="en-US"/>
+              </w:rPr>
+              <w:t>Pass</w:t>
+            </w:r>
+          </w:p>
+        </w:tc>
+      </w:tr>
+      <w:tr>
+        <w:tc>
+          <w:tcPr>
+            <w:tcW w:w="593" w:type="dxa"/>
+            <w:vAlign w:val="center"/>
+          </w:tcPr>
+          <w:p>
+            <w:pPr>
+              <w:pStyle w:val="NoSpacing"/>
+              <w:rPr>
+                <w:rFonts w:asciiTheme="minorHAnsi" w:hAnsiTheme="minorHAnsi" w:cstheme="minorHAnsi"/>
+                <w:sz w:val="22"/>
+                <w:lang w:val="en-US"/>
+              </w:rPr>
+            </w:pPr>
+            <w:r>
+              <w:rPr>
+                <w:rFonts w:asciiTheme="minorHAnsi" w:hAnsiTheme="minorHAnsi" w:cstheme="minorHAnsi"/>
+                <w:sz w:val="22"/>
+                <w:lang w:val="en-US"/>
+              </w:rPr>
+              <w:t>22</w:t>
+            </w:r>
+          </w:p>
+        </w:tc>
+        <w:tc>
+          <w:tcPr>
+            <w:tcW w:w="3589" w:type="dxa"/>
+            <w:vAlign w:val="center"/>
+          </w:tcPr>
+          <w:p>
+            <w:pPr>
+              <w:pStyle w:val="NoSpacing"/>
+              <w:rPr>
+                <w:rFonts w:asciiTheme="minorHAnsi" w:hAnsiTheme="minorHAnsi" w:cstheme="minorHAnsi"/>
+                <w:sz w:val="22"/>
+                <w:lang w:val="en-US"/>
+              </w:rPr>
+            </w:pPr>
+            <w:r>
+              <w:rPr>
+                <w:rFonts w:asciiTheme="minorHAnsi" w:hAnsiTheme="minorHAnsi" w:cstheme="minorHAnsi"/>
+                <w:sz w:val="22"/>
+                <w:lang w:val="en-US"/>
+              </w:rPr>
+              <w:t>Word blacklist</w:t>
+            </w:r>
+            <w:r>
+              <w:rPr>
+                <w:rFonts w:asciiTheme="minorHAnsi" w:hAnsiTheme="minorHAnsi" w:cstheme="minorHAnsi"/>
+                <w:sz w:val="22"/>
+                <w:lang w:val="en-US"/>
+              </w:rPr>
+              <w:t xml:space="preserve"> </w:t>
+            </w:r>
+            <w:r>
+              <w:rPr>
+                <w:rFonts w:asciiTheme="minorHAnsi" w:hAnsiTheme="minorHAnsi" w:cstheme="minorHAnsi"/>
+                <w:sz w:val="22"/>
+                <w:lang w:val="en-US"/>
+              </w:rPr>
+              <w:t>–</w:t>
+            </w:r>
+            <w:r>
+              <w:rPr>
+                <w:rFonts w:asciiTheme="minorHAnsi" w:hAnsiTheme="minorHAnsi" w:cstheme="minorHAnsi"/>
+                <w:sz w:val="22"/>
+                <w:lang w:val="en-US"/>
+              </w:rPr>
+              <w:t xml:space="preserve"> </w:t>
+            </w:r>
+            <w:r>
+              <w:rPr>
+                <w:rFonts w:asciiTheme="minorHAnsi" w:hAnsiTheme="minorHAnsi" w:cstheme="minorHAnsi"/>
+                <w:sz w:val="22"/>
+                <w:lang w:val="en-US"/>
+              </w:rPr>
+              <w:t>blacklist files in dictionary_location</w:t>
+            </w:r>
+            <w:r>
+              <w:rPr>
+                <w:rFonts w:asciiTheme="minorHAnsi" w:hAnsiTheme="minorHAnsi" w:cstheme="minorHAnsi"/>
+                <w:sz w:val="22"/>
+                <w:lang w:val="en-US"/>
+              </w:rPr>
+              <w:t xml:space="preserve"> in config</w:t>
+            </w:r>
+          </w:p>
+        </w:tc>
+        <w:tc>
+          <w:tcPr>
+            <w:tcW w:w="2334" w:type="dxa"/>
+            <w:vAlign w:val="center"/>
+          </w:tcPr>
+          <w:p>
+            <w:pPr>
+              <w:pStyle w:val="NoSpacing"/>
+              <w:rPr>
+                <w:rFonts w:asciiTheme="minorHAnsi" w:hAnsiTheme="minorHAnsi" w:cstheme="minorHAnsi"/>
+                <w:sz w:val="22"/>
+                <w:lang w:val="en-US"/>
+              </w:rPr>
+            </w:pPr>
+            <w:r>
+              <w:rPr>
+                <w:rFonts w:asciiTheme="minorHAnsi" w:hAnsiTheme="minorHAnsi" w:cstheme="minorHAnsi"/>
+                <w:sz w:val="22"/>
+                <w:lang w:val="en-US"/>
+              </w:rPr>
+              <w:t>no words in the blackliste</w:t>
+            </w:r>
+            <w:r>
+              <w:rPr>
+                <w:rFonts w:asciiTheme="minorHAnsi" w:hAnsiTheme="minorHAnsi" w:cstheme="minorHAnsi"/>
+                <w:sz w:val="22"/>
+                <w:lang w:val="en-US"/>
+              </w:rPr>
+              <w:t>d files should be displayed</w:t>
+            </w:r>
+          </w:p>
+        </w:tc>
+        <w:tc>
+          <w:tcPr>
+            <w:tcW w:w="1881" w:type="dxa"/>
+            <w:vAlign w:val="center"/>
+          </w:tcPr>
+          <w:p>
+            <w:pPr>
+              <w:pStyle w:val="NoSpacing"/>
+              <w:rPr>
+                <w:rFonts w:asciiTheme="minorHAnsi" w:hAnsiTheme="minorHAnsi" w:cstheme="minorHAnsi"/>
+                <w:sz w:val="22"/>
+                <w:lang w:val="en-US"/>
+              </w:rPr>
+            </w:pPr>
+            <w:r>
+              <w:rPr>
+                <w:rFonts w:asciiTheme="minorHAnsi" w:hAnsiTheme="minorHAnsi" w:cstheme="minorHAnsi"/>
+                <w:sz w:val="22"/>
+                <w:lang w:val="en-US"/>
+              </w:rPr>
+              <w:t>&lt;-</w:t>
+            </w:r>
+          </w:p>
+        </w:tc>
+        <w:tc>
+          <w:tcPr>
+            <w:tcW w:w="1231" w:type="dxa"/>
+          </w:tcPr>
+          <w:p>
+            <w:pPr>
+              <w:pStyle w:val="NoSpacing"/>
+              <w:rPr>
+                <w:rFonts w:asciiTheme="minorHAnsi" w:hAnsiTheme="minorHAnsi" w:cstheme="minorHAnsi"/>
+                <w:sz w:val="22"/>
+                <w:lang w:val="en-US"/>
+              </w:rPr>
+            </w:pPr>
+            <w:r>
+              <w:rPr>
+                <w:rFonts w:asciiTheme="minorHAnsi" w:hAnsiTheme="minorHAnsi" w:cstheme="minorHAnsi"/>
+                <w:sz w:val="22"/>
+                <w:lang w:val="en-US"/>
+              </w:rPr>
+              <w:t>Pass</w:t>
+            </w:r>
           </w:p>
         </w:tc>
       </w:tr>
@@ -2690,6 +4925,38 @@
                 <w:rFonts w:asciiTheme="minorHAnsi" w:hAnsiTheme="minorHAnsi" w:cstheme="minorHAnsi"/>
               </w:rPr>
             </w:pPr>
+            <w:r>
+              <w:rPr>
+                <w:rFonts w:asciiTheme="minorHAnsi" w:hAnsiTheme="minorHAnsi" w:cstheme="minorHAnsi"/>
+              </w:rPr>
+              <w:lastRenderedPageBreak/>
+              <w:t>There are multiple files so please don’t make me do this</w:t>
+            </w:r>
+          </w:p>
+          <w:p>
+            <w:pPr>
+              <w:rPr>
+                <w:rFonts w:asciiTheme="minorHAnsi" w:hAnsiTheme="minorHAnsi" w:cstheme="minorHAnsi"/>
+              </w:rPr>
+            </w:pPr>
+            <w:r>
+              <w:rPr>
+                <w:rFonts w:asciiTheme="minorHAnsi" w:hAnsiTheme="minorHAnsi" w:cstheme="minorHAnsi"/>
+              </w:rPr>
+              <w:t>T</w:t>
+            </w:r>
+            <w:r>
+              <w:rPr>
+                <w:rFonts w:asciiTheme="minorHAnsi" w:hAnsiTheme="minorHAnsi" w:cstheme="minorHAnsi"/>
+              </w:rPr>
+              <w:t>he</w:t>
+            </w:r>
+            <w:r>
+              <w:rPr>
+                <w:rFonts w:asciiTheme="minorHAnsi" w:hAnsiTheme="minorHAnsi" w:cstheme="minorHAnsi"/>
+              </w:rPr>
+              <w:t xml:space="preserve"> code can be found attached in zip</w:t>
+            </w:r>
           </w:p>
         </w:tc>
       </w:tr>
@@ -2702,12 +4969,7 @@
       </w:pPr>
     </w:p>
     <w:sectPr>
-      <w:headerReference w:type="even" r:id="rId8"/>
-      <w:headerReference w:type="default" r:id="rId9"/>
-      <w:footerReference w:type="even" r:id="rId10"/>
-      <w:footerReference w:type="default" r:id="rId11"/>
-      <w:headerReference w:type="first" r:id="rId12"/>
-      <w:footerReference w:type="first" r:id="rId13"/>
+      <w:headerReference w:type="default" r:id="rId8"/>
       <w:pgSz w:w="11906" w:h="16838"/>
       <w:pgMar w:top="1134" w:right="1134" w:bottom="1134" w:left="1134" w:header="709" w:footer="709" w:gutter="0"/>
       <w:cols w:space="708"/>
@@ -2718,7 +4980,7 @@
 </file>
 
 <file path=word/endnotes.xml><?xml version="1.0" encoding="utf-8"?>
-<w:endnotes xmlns:wpc="http://schemas.microsoft.com/office/word/2010/wordprocessingCanvas" xmlns:cx="http://schemas.microsoft.com/office/drawing/2014/chartex" xmlns:cx1="http://schemas.microsoft.com/office/drawing/2015/9/8/chartex" xmlns:cx2="http://schemas.microsoft.com/office/drawing/2015/10/21/chartex" xmlns:cx3="http://schemas.microsoft.com/office/drawing/2016/5/9/chartex" xmlns:cx4="http://schemas.microsoft.com/office/drawing/2016/5/10/chartex" xmlns:cx5="http://schemas.microsoft.com/office/drawing/2016/5/11/chartex" xmlns:cx6="http://schemas.microsoft.com/office/drawing/2016/5/12/chartex" xmlns:cx7="http://schemas.microsoft.com/office/drawing/2016/5/13/chartex" xmlns:cx8="http://schemas.microsoft.com/office/drawing/2016/5/14/chartex" xmlns:mc="http://schemas.openxmlformats.org/markup-compatibility/2006" xmlns:aink="http://schemas.microsoft.com/office/drawing/2016/ink" xmlns:am3d="http://schemas.microsoft.com/office/drawing/2017/model3d" xmlns:o="urn:schemas-microsoft-com:office:office" xmlns:r="http://schemas.openxmlformats.org/officeDocument/2006/relationships" xmlns:m="http://schemas.openxmlformats.org/officeDocument/2006/math" xmlns:v="urn:schemas-microsoft-com:vml" xmlns:wp14="http://schemas.microsoft.com/office/word/2010/wordprocessingDrawing" xmlns:wp="http://schemas.openxmlformats.org/drawingml/2006/wordprocessingDrawing" xmlns:w10="urn:schemas-microsoft-com:office:word" xmlns:w="http://schemas.openxmlformats.org/wordprocessingml/2006/main" xmlns:w14="http://schemas.microsoft.com/office/word/2010/wordml" xmlns:w15="http://schemas.microsoft.com/office/word/2012/wordml" xmlns:w16cex="http://schemas.microsoft.com/office/word/2018/wordml/cex" xmlns:w16cid="http://schemas.microsoft.com/office/word/2016/wordml/cid" xmlns:w16="http://schemas.microsoft.com/office/word/2018/wordml" xmlns:w16sdtdh="http://schemas.microsoft.com/office/word/2020/wordml/sdtdatahash" xmlns:w16se="http://schemas.microsoft.com/office/word/2015/wordml/symex" xmlns:wpg="http://schemas.microsoft.com/office/word/2010/wordprocessingGroup" xmlns:wpi="http://schemas.microsoft.com/office/word/2010/wordprocessingInk" xmlns:wne="http://schemas.microsoft.com/office/word/2006/wordml" xmlns:wps="http://schemas.microsoft.com/office/word/2010/wordprocessingShape" mc:Ignorable="w14 w15 w16se w16cid w16 w16cex w16sdtdh wp14">
+<w:endnotes xmlns:wpc="http://schemas.microsoft.com/office/word/2010/wordprocessingCanvas" xmlns:cx="http://schemas.microsoft.com/office/drawing/2014/chartex" xmlns:cx1="http://schemas.microsoft.com/office/drawing/2015/9/8/chartex" xmlns:cx2="http://schemas.microsoft.com/office/drawing/2015/10/21/chartex" xmlns:cx3="http://schemas.microsoft.com/office/drawing/2016/5/9/chartex" xmlns:cx4="http://schemas.microsoft.com/office/drawing/2016/5/10/chartex" xmlns:cx5="http://schemas.microsoft.com/office/drawing/2016/5/11/chartex" xmlns:cx6="http://schemas.microsoft.com/office/drawing/2016/5/12/chartex" xmlns:cx7="http://schemas.microsoft.com/office/drawing/2016/5/13/chartex" xmlns:cx8="http://schemas.microsoft.com/office/drawing/2016/5/14/chartex" xmlns:mc="http://schemas.openxmlformats.org/markup-compatibility/2006" xmlns:aink="http://schemas.microsoft.com/office/drawing/2016/ink" xmlns:am3d="http://schemas.microsoft.com/office/drawing/2017/model3d" xmlns:o="urn:schemas-microsoft-com:office:office" xmlns:oel="http://schemas.microsoft.com/office/2019/extlst" xmlns:r="http://schemas.openxmlformats.org/officeDocument/2006/relationships" xmlns:m="http://schemas.openxmlformats.org/officeDocument/2006/math" xmlns:v="urn:schemas-microsoft-com:vml" xmlns:wp14="http://schemas.microsoft.com/office/word/2010/wordprocessingDrawing" xmlns:wp="http://schemas.openxmlformats.org/drawingml/2006/wordprocessingDrawing" xmlns:w10="urn:schemas-microsoft-com:office:word" xmlns:w="http://schemas.openxmlformats.org/wordprocessingml/2006/main" xmlns:w14="http://schemas.microsoft.com/office/word/2010/wordml" xmlns:w15="http://schemas.microsoft.com/office/word/2012/wordml" xmlns:w16cex="http://schemas.microsoft.com/office/word/2018/wordml/cex" xmlns:w16cid="http://schemas.microsoft.com/office/word/2016/wordml/cid" xmlns:w16="http://schemas.microsoft.com/office/word/2018/wordml" xmlns:w16du="http://schemas.microsoft.com/office/word/2023/wordml/word16du" xmlns:w16sdtdh="http://schemas.microsoft.com/office/word/2020/wordml/sdtdatahash" xmlns:w16se="http://schemas.microsoft.com/office/word/2015/wordml/symex" xmlns:wpg="http://schemas.microsoft.com/office/word/2010/wordprocessingGroup" xmlns:wpi="http://schemas.microsoft.com/office/word/2010/wordprocessingInk" xmlns:wne="http://schemas.microsoft.com/office/word/2006/wordml" xmlns:wps="http://schemas.microsoft.com/office/word/2010/wordprocessingShape" mc:Ignorable="w14 w15 w16se w16cid w16 w16cex w16sdtdh wp14">
   <w:endnote w:type="separator" w:id="-1">
     <w:p>
       <w:r>
@@ -2736,38 +4998,8 @@
 </w:endnotes>
 </file>
 
-<file path=word/footer1.xml><?xml version="1.0" encoding="utf-8"?>
-<w:ftr xmlns:wpc="http://schemas.microsoft.com/office/word/2010/wordprocessingCanvas" xmlns:cx="http://schemas.microsoft.com/office/drawing/2014/chartex" xmlns:cx1="http://schemas.microsoft.com/office/drawing/2015/9/8/chartex" xmlns:cx2="http://schemas.microsoft.com/office/drawing/2015/10/21/chartex" xmlns:cx3="http://schemas.microsoft.com/office/drawing/2016/5/9/chartex" xmlns:cx4="http://schemas.microsoft.com/office/drawing/2016/5/10/chartex" xmlns:cx5="http://schemas.microsoft.com/office/drawing/2016/5/11/chartex" xmlns:cx6="http://schemas.microsoft.com/office/drawing/2016/5/12/chartex" xmlns:cx7="http://schemas.microsoft.com/office/drawing/2016/5/13/chartex" xmlns:cx8="http://schemas.microsoft.com/office/drawing/2016/5/14/chartex" xmlns:mc="http://schemas.openxmlformats.org/markup-compatibility/2006" xmlns:aink="http://schemas.microsoft.com/office/drawing/2016/ink" xmlns:am3d="http://schemas.microsoft.com/office/drawing/2017/model3d" xmlns:o="urn:schemas-microsoft-com:office:office" xmlns:r="http://schemas.openxmlformats.org/officeDocument/2006/relationships" xmlns:m="http://schemas.openxmlformats.org/officeDocument/2006/math" xmlns:v="urn:schemas-microsoft-com:vml" xmlns:wp14="http://schemas.microsoft.com/office/word/2010/wordprocessingDrawing" xmlns:wp="http://schemas.openxmlformats.org/drawingml/2006/wordprocessingDrawing" xmlns:w10="urn:schemas-microsoft-com:office:word" xmlns:w="http://schemas.openxmlformats.org/wordprocessingml/2006/main" xmlns:w14="http://schemas.microsoft.com/office/word/2010/wordml" xmlns:w15="http://schemas.microsoft.com/office/word/2012/wordml" xmlns:w16cex="http://schemas.microsoft.com/office/word/2018/wordml/cex" xmlns:w16cid="http://schemas.microsoft.com/office/word/2016/wordml/cid" xmlns:w16="http://schemas.microsoft.com/office/word/2018/wordml" xmlns:w16sdtdh="http://schemas.microsoft.com/office/word/2020/wordml/sdtdatahash" xmlns:w16se="http://schemas.microsoft.com/office/word/2015/wordml/symex" xmlns:wpg="http://schemas.microsoft.com/office/word/2010/wordprocessingGroup" xmlns:wpi="http://schemas.microsoft.com/office/word/2010/wordprocessingInk" xmlns:wne="http://schemas.microsoft.com/office/word/2006/wordml" xmlns:wps="http://schemas.microsoft.com/office/word/2010/wordprocessingShape" mc:Ignorable="w14 w15 w16se w16cid w16 w16cex w16sdtdh wp14">
-  <w:p>
-    <w:pPr>
-      <w:pStyle w:val="Footer"/>
-    </w:pPr>
-  </w:p>
-</w:ftr>
-</file>
-
-<file path=word/footer2.xml><?xml version="1.0" encoding="utf-8"?>
-<w:ftr xmlns:wpc="http://schemas.microsoft.com/office/word/2010/wordprocessingCanvas" xmlns:cx="http://schemas.microsoft.com/office/drawing/2014/chartex" xmlns:cx1="http://schemas.microsoft.com/office/drawing/2015/9/8/chartex" xmlns:cx2="http://schemas.microsoft.com/office/drawing/2015/10/21/chartex" xmlns:cx3="http://schemas.microsoft.com/office/drawing/2016/5/9/chartex" xmlns:cx4="http://schemas.microsoft.com/office/drawing/2016/5/10/chartex" xmlns:cx5="http://schemas.microsoft.com/office/drawing/2016/5/11/chartex" xmlns:cx6="http://schemas.microsoft.com/office/drawing/2016/5/12/chartex" xmlns:cx7="http://schemas.microsoft.com/office/drawing/2016/5/13/chartex" xmlns:cx8="http://schemas.microsoft.com/office/drawing/2016/5/14/chartex" xmlns:mc="http://schemas.openxmlformats.org/markup-compatibility/2006" xmlns:aink="http://schemas.microsoft.com/office/drawing/2016/ink" xmlns:am3d="http://schemas.microsoft.com/office/drawing/2017/model3d" xmlns:o="urn:schemas-microsoft-com:office:office" xmlns:r="http://schemas.openxmlformats.org/officeDocument/2006/relationships" xmlns:m="http://schemas.openxmlformats.org/officeDocument/2006/math" xmlns:v="urn:schemas-microsoft-com:vml" xmlns:wp14="http://schemas.microsoft.com/office/word/2010/wordprocessingDrawing" xmlns:wp="http://schemas.openxmlformats.org/drawingml/2006/wordprocessingDrawing" xmlns:w10="urn:schemas-microsoft-com:office:word" xmlns:w="http://schemas.openxmlformats.org/wordprocessingml/2006/main" xmlns:w14="http://schemas.microsoft.com/office/word/2010/wordml" xmlns:w15="http://schemas.microsoft.com/office/word/2012/wordml" xmlns:w16cex="http://schemas.microsoft.com/office/word/2018/wordml/cex" xmlns:w16cid="http://schemas.microsoft.com/office/word/2016/wordml/cid" xmlns:w16="http://schemas.microsoft.com/office/word/2018/wordml" xmlns:w16sdtdh="http://schemas.microsoft.com/office/word/2020/wordml/sdtdatahash" xmlns:w16se="http://schemas.microsoft.com/office/word/2015/wordml/symex" xmlns:wpg="http://schemas.microsoft.com/office/word/2010/wordprocessingGroup" xmlns:wpi="http://schemas.microsoft.com/office/word/2010/wordprocessingInk" xmlns:wne="http://schemas.microsoft.com/office/word/2006/wordml" xmlns:wps="http://schemas.microsoft.com/office/word/2010/wordprocessingShape" mc:Ignorable="w14 w15 w16se w16cid w16 w16cex w16sdtdh wp14">
-  <w:p>
-    <w:pPr>
-      <w:pStyle w:val="Footer"/>
-    </w:pPr>
-  </w:p>
-</w:ftr>
-</file>
-
-<file path=word/footer3.xml><?xml version="1.0" encoding="utf-8"?>
-<w:ftr xmlns:wpc="http://schemas.microsoft.com/office/word/2010/wordprocessingCanvas" xmlns:cx="http://schemas.microsoft.com/office/drawing/2014/chartex" xmlns:cx1="http://schemas.microsoft.com/office/drawing/2015/9/8/chartex" xmlns:cx2="http://schemas.microsoft.com/office/drawing/2015/10/21/chartex" xmlns:cx3="http://schemas.microsoft.com/office/drawing/2016/5/9/chartex" xmlns:cx4="http://schemas.microsoft.com/office/drawing/2016/5/10/chartex" xmlns:cx5="http://schemas.microsoft.com/office/drawing/2016/5/11/chartex" xmlns:cx6="http://schemas.microsoft.com/office/drawing/2016/5/12/chartex" xmlns:cx7="http://schemas.microsoft.com/office/drawing/2016/5/13/chartex" xmlns:cx8="http://schemas.microsoft.com/office/drawing/2016/5/14/chartex" xmlns:mc="http://schemas.openxmlformats.org/markup-compatibility/2006" xmlns:aink="http://schemas.microsoft.com/office/drawing/2016/ink" xmlns:am3d="http://schemas.microsoft.com/office/drawing/2017/model3d" xmlns:o="urn:schemas-microsoft-com:office:office" xmlns:r="http://schemas.openxmlformats.org/officeDocument/2006/relationships" xmlns:m="http://schemas.openxmlformats.org/officeDocument/2006/math" xmlns:v="urn:schemas-microsoft-com:vml" xmlns:wp14="http://schemas.microsoft.com/office/word/2010/wordprocessingDrawing" xmlns:wp="http://schemas.openxmlformats.org/drawingml/2006/wordprocessingDrawing" xmlns:w10="urn:schemas-microsoft-com:office:word" xmlns:w="http://schemas.openxmlformats.org/wordprocessingml/2006/main" xmlns:w14="http://schemas.microsoft.com/office/word/2010/wordml" xmlns:w15="http://schemas.microsoft.com/office/word/2012/wordml" xmlns:w16cex="http://schemas.microsoft.com/office/word/2018/wordml/cex" xmlns:w16cid="http://schemas.microsoft.com/office/word/2016/wordml/cid" xmlns:w16="http://schemas.microsoft.com/office/word/2018/wordml" xmlns:w16sdtdh="http://schemas.microsoft.com/office/word/2020/wordml/sdtdatahash" xmlns:w16se="http://schemas.microsoft.com/office/word/2015/wordml/symex" xmlns:wpg="http://schemas.microsoft.com/office/word/2010/wordprocessingGroup" xmlns:wpi="http://schemas.microsoft.com/office/word/2010/wordprocessingInk" xmlns:wne="http://schemas.microsoft.com/office/word/2006/wordml" xmlns:wps="http://schemas.microsoft.com/office/word/2010/wordprocessingShape" mc:Ignorable="w14 w15 w16se w16cid w16 w16cex w16sdtdh wp14">
-  <w:p>
-    <w:pPr>
-      <w:pStyle w:val="Footer"/>
-    </w:pPr>
-  </w:p>
-</w:ftr>
-</file>
-
 <file path=word/footnotes.xml><?xml version="1.0" encoding="utf-8"?>
-<w:footnotes xmlns:wpc="http://schemas.microsoft.com/office/word/2010/wordprocessingCanvas" xmlns:cx="http://schemas.microsoft.com/office/drawing/2014/chartex" xmlns:cx1="http://schemas.microsoft.com/office/drawing/2015/9/8/chartex" xmlns:cx2="http://schemas.microsoft.com/office/drawing/2015/10/21/chartex" xmlns:cx3="http://schemas.microsoft.com/office/drawing/2016/5/9/chartex" xmlns:cx4="http://schemas.microsoft.com/office/drawing/2016/5/10/chartex" xmlns:cx5="http://schemas.microsoft.com/office/drawing/2016/5/11/chartex" xmlns:cx6="http://schemas.microsoft.com/office/drawing/2016/5/12/chartex" xmlns:cx7="http://schemas.microsoft.com/office/drawing/2016/5/13/chartex" xmlns:cx8="http://schemas.microsoft.com/office/drawing/2016/5/14/chartex" xmlns:mc="http://schemas.openxmlformats.org/markup-compatibility/2006" xmlns:aink="http://schemas.microsoft.com/office/drawing/2016/ink" xmlns:am3d="http://schemas.microsoft.com/office/drawing/2017/model3d" xmlns:o="urn:schemas-microsoft-com:office:office" xmlns:r="http://schemas.openxmlformats.org/officeDocument/2006/relationships" xmlns:m="http://schemas.openxmlformats.org/officeDocument/2006/math" xmlns:v="urn:schemas-microsoft-com:vml" xmlns:wp14="http://schemas.microsoft.com/office/word/2010/wordprocessingDrawing" xmlns:wp="http://schemas.openxmlformats.org/drawingml/2006/wordprocessingDrawing" xmlns:w10="urn:schemas-microsoft-com:office:word" xmlns:w="http://schemas.openxmlformats.org/wordprocessingml/2006/main" xmlns:w14="http://schemas.microsoft.com/office/word/2010/wordml" xmlns:w15="http://schemas.microsoft.com/office/word/2012/wordml" xmlns:w16cex="http://schemas.microsoft.com/office/word/2018/wordml/cex" xmlns:w16cid="http://schemas.microsoft.com/office/word/2016/wordml/cid" xmlns:w16="http://schemas.microsoft.com/office/word/2018/wordml" xmlns:w16sdtdh="http://schemas.microsoft.com/office/word/2020/wordml/sdtdatahash" xmlns:w16se="http://schemas.microsoft.com/office/word/2015/wordml/symex" xmlns:wpg="http://schemas.microsoft.com/office/word/2010/wordprocessingGroup" xmlns:wpi="http://schemas.microsoft.com/office/word/2010/wordprocessingInk" xmlns:wne="http://schemas.microsoft.com/office/word/2006/wordml" xmlns:wps="http://schemas.microsoft.com/office/word/2010/wordprocessingShape" mc:Ignorable="w14 w15 w16se w16cid w16 w16cex w16sdtdh wp14">
+<w:footnotes xmlns:wpc="http://schemas.microsoft.com/office/word/2010/wordprocessingCanvas" xmlns:cx="http://schemas.microsoft.com/office/drawing/2014/chartex" xmlns:cx1="http://schemas.microsoft.com/office/drawing/2015/9/8/chartex" xmlns:cx2="http://schemas.microsoft.com/office/drawing/2015/10/21/chartex" xmlns:cx3="http://schemas.microsoft.com/office/drawing/2016/5/9/chartex" xmlns:cx4="http://schemas.microsoft.com/office/drawing/2016/5/10/chartex" xmlns:cx5="http://schemas.microsoft.com/office/drawing/2016/5/11/chartex" xmlns:cx6="http://schemas.microsoft.com/office/drawing/2016/5/12/chartex" xmlns:cx7="http://schemas.microsoft.com/office/drawing/2016/5/13/chartex" xmlns:cx8="http://schemas.microsoft.com/office/drawing/2016/5/14/chartex" xmlns:mc="http://schemas.openxmlformats.org/markup-compatibility/2006" xmlns:aink="http://schemas.microsoft.com/office/drawing/2016/ink" xmlns:am3d="http://schemas.microsoft.com/office/drawing/2017/model3d" xmlns:o="urn:schemas-microsoft-com:office:office" xmlns:oel="http://schemas.microsoft.com/office/2019/extlst" xmlns:r="http://schemas.openxmlformats.org/officeDocument/2006/relationships" xmlns:m="http://schemas.openxmlformats.org/officeDocument/2006/math" xmlns:v="urn:schemas-microsoft-com:vml" xmlns:wp14="http://schemas.microsoft.com/office/word/2010/wordprocessingDrawing" xmlns:wp="http://schemas.openxmlformats.org/drawingml/2006/wordprocessingDrawing" xmlns:w10="urn:schemas-microsoft-com:office:word" xmlns:w="http://schemas.openxmlformats.org/wordprocessingml/2006/main" xmlns:w14="http://schemas.microsoft.com/office/word/2010/wordml" xmlns:w15="http://schemas.microsoft.com/office/word/2012/wordml" xmlns:w16cex="http://schemas.microsoft.com/office/word/2018/wordml/cex" xmlns:w16cid="http://schemas.microsoft.com/office/word/2016/wordml/cid" xmlns:w16="http://schemas.microsoft.com/office/word/2018/wordml" xmlns:w16du="http://schemas.microsoft.com/office/word/2023/wordml/word16du" xmlns:w16sdtdh="http://schemas.microsoft.com/office/word/2020/wordml/sdtdatahash" xmlns:w16se="http://schemas.microsoft.com/office/word/2015/wordml/symex" xmlns:wpg="http://schemas.microsoft.com/office/word/2010/wordprocessingGroup" xmlns:wpi="http://schemas.microsoft.com/office/word/2010/wordprocessingInk" xmlns:wne="http://schemas.microsoft.com/office/word/2006/wordml" xmlns:wps="http://schemas.microsoft.com/office/word/2010/wordprocessingShape" mc:Ignorable="w14 w15 w16se w16cid w16 w16cex w16sdtdh wp14">
   <w:footnote w:type="separator" w:id="-1">
     <w:p>
       <w:r>
@@ -2786,17 +5018,7 @@
 </file>
 
 <file path=word/header1.xml><?xml version="1.0" encoding="utf-8"?>
-<w:hdr xmlns:wpc="http://schemas.microsoft.com/office/word/2010/wordprocessingCanvas" xmlns:cx="http://schemas.microsoft.com/office/drawing/2014/chartex" xmlns:cx1="http://schemas.microsoft.com/office/drawing/2015/9/8/chartex" xmlns:cx2="http://schemas.microsoft.com/office/drawing/2015/10/21/chartex" xmlns:cx3="http://schemas.microsoft.com/office/drawing/2016/5/9/chartex" xmlns:cx4="http://schemas.microsoft.com/office/drawing/2016/5/10/chartex" xmlns:cx5="http://schemas.microsoft.com/office/drawing/2016/5/11/chartex" xmlns:cx6="http://schemas.microsoft.com/office/drawing/2016/5/12/chartex" xmlns:cx7="http://schemas.microsoft.com/office/drawing/2016/5/13/chartex" xmlns:cx8="http://schemas.microsoft.com/office/drawing/2016/5/14/chartex" xmlns:mc="http://schemas.openxmlformats.org/markup-compatibility/2006" xmlns:aink="http://schemas.microsoft.com/office/drawing/2016/ink" xmlns:am3d="http://schemas.microsoft.com/office/drawing/2017/model3d" xmlns:o="urn:schemas-microsoft-com:office:office" xmlns:r="http://schemas.openxmlformats.org/officeDocument/2006/relationships" xmlns:m="http://schemas.openxmlformats.org/officeDocument/2006/math" xmlns:v="urn:schemas-microsoft-com:vml" xmlns:wp14="http://schemas.microsoft.com/office/word/2010/wordprocessingDrawing" xmlns:wp="http://schemas.openxmlformats.org/drawingml/2006/wordprocessingDrawing" xmlns:w10="urn:schemas-microsoft-com:office:word" xmlns:w="http://schemas.openxmlformats.org/wordprocessingml/2006/main" xmlns:w14="http://schemas.microsoft.com/office/word/2010/wordml" xmlns:w15="http://schemas.microsoft.com/office/word/2012/wordml" xmlns:w16cex="http://schemas.microsoft.com/office/word/2018/wordml/cex" xmlns:w16cid="http://schemas.microsoft.com/office/word/2016/wordml/cid" xmlns:w16="http://schemas.microsoft.com/office/word/2018/wordml" xmlns:w16sdtdh="http://schemas.microsoft.com/office/word/2020/wordml/sdtdatahash" xmlns:w16se="http://schemas.microsoft.com/office/word/2015/wordml/symex" xmlns:wpg="http://schemas.microsoft.com/office/word/2010/wordprocessingGroup" xmlns:wpi="http://schemas.microsoft.com/office/word/2010/wordprocessingInk" xmlns:wne="http://schemas.microsoft.com/office/word/2006/wordml" xmlns:wps="http://schemas.microsoft.com/office/word/2010/wordprocessingShape" mc:Ignorable="w14 w15 w16se w16cid w16 w16cex w16sdtdh wp14">
-  <w:p>
-    <w:pPr>
-      <w:pStyle w:val="Header"/>
-    </w:pPr>
-  </w:p>
-</w:hdr>
-</file>
-
-<file path=word/header2.xml><?xml version="1.0" encoding="utf-8"?>
-<w:hdr xmlns:wpc="http://schemas.microsoft.com/office/word/2010/wordprocessingCanvas" xmlns:cx="http://schemas.microsoft.com/office/drawing/2014/chartex" xmlns:cx1="http://schemas.microsoft.com/office/drawing/2015/9/8/chartex" xmlns:cx2="http://schemas.microsoft.com/office/drawing/2015/10/21/chartex" xmlns:cx3="http://schemas.microsoft.com/office/drawing/2016/5/9/chartex" xmlns:cx4="http://schemas.microsoft.com/office/drawing/2016/5/10/chartex" xmlns:cx5="http://schemas.microsoft.com/office/drawing/2016/5/11/chartex" xmlns:cx6="http://schemas.microsoft.com/office/drawing/2016/5/12/chartex" xmlns:cx7="http://schemas.microsoft.com/office/drawing/2016/5/13/chartex" xmlns:cx8="http://schemas.microsoft.com/office/drawing/2016/5/14/chartex" xmlns:mc="http://schemas.openxmlformats.org/markup-compatibility/2006" xmlns:aink="http://schemas.microsoft.com/office/drawing/2016/ink" xmlns:am3d="http://schemas.microsoft.com/office/drawing/2017/model3d" xmlns:o="urn:schemas-microsoft-com:office:office" xmlns:r="http://schemas.openxmlformats.org/officeDocument/2006/relationships" xmlns:m="http://schemas.openxmlformats.org/officeDocument/2006/math" xmlns:v="urn:schemas-microsoft-com:vml" xmlns:wp14="http://schemas.microsoft.com/office/word/2010/wordprocessingDrawing" xmlns:wp="http://schemas.openxmlformats.org/drawingml/2006/wordprocessingDrawing" xmlns:w10="urn:schemas-microsoft-com:office:word" xmlns:w="http://schemas.openxmlformats.org/wordprocessingml/2006/main" xmlns:w14="http://schemas.microsoft.com/office/word/2010/wordml" xmlns:w15="http://schemas.microsoft.com/office/word/2012/wordml" xmlns:w16cex="http://schemas.microsoft.com/office/word/2018/wordml/cex" xmlns:w16cid="http://schemas.microsoft.com/office/word/2016/wordml/cid" xmlns:w16="http://schemas.microsoft.com/office/word/2018/wordml" xmlns:w16sdtdh="http://schemas.microsoft.com/office/word/2020/wordml/sdtdatahash" xmlns:w16se="http://schemas.microsoft.com/office/word/2015/wordml/symex" xmlns:wpg="http://schemas.microsoft.com/office/word/2010/wordprocessingGroup" xmlns:wpi="http://schemas.microsoft.com/office/word/2010/wordprocessingInk" xmlns:wne="http://schemas.microsoft.com/office/word/2006/wordml" xmlns:wps="http://schemas.microsoft.com/office/word/2010/wordprocessingShape" mc:Ignorable="w14 w15 w16se w16cid w16 w16cex w16sdtdh wp14">
+<w:hdr xmlns:wpc="http://schemas.microsoft.com/office/word/2010/wordprocessingCanvas" xmlns:cx="http://schemas.microsoft.com/office/drawing/2014/chartex" xmlns:cx1="http://schemas.microsoft.com/office/drawing/2015/9/8/chartex" xmlns:cx2="http://schemas.microsoft.com/office/drawing/2015/10/21/chartex" xmlns:cx3="http://schemas.microsoft.com/office/drawing/2016/5/9/chartex" xmlns:cx4="http://schemas.microsoft.com/office/drawing/2016/5/10/chartex" xmlns:cx5="http://schemas.microsoft.com/office/drawing/2016/5/11/chartex" xmlns:cx6="http://schemas.microsoft.com/office/drawing/2016/5/12/chartex" xmlns:cx7="http://schemas.microsoft.com/office/drawing/2016/5/13/chartex" xmlns:cx8="http://schemas.microsoft.com/office/drawing/2016/5/14/chartex" xmlns:mc="http://schemas.openxmlformats.org/markup-compatibility/2006" xmlns:aink="http://schemas.microsoft.com/office/drawing/2016/ink" xmlns:am3d="http://schemas.microsoft.com/office/drawing/2017/model3d" xmlns:o="urn:schemas-microsoft-com:office:office" xmlns:oel="http://schemas.microsoft.com/office/2019/extlst" xmlns:r="http://schemas.openxmlformats.org/officeDocument/2006/relationships" xmlns:m="http://schemas.openxmlformats.org/officeDocument/2006/math" xmlns:v="urn:schemas-microsoft-com:vml" xmlns:wp14="http://schemas.microsoft.com/office/word/2010/wordprocessingDrawing" xmlns:wp="http://schemas.openxmlformats.org/drawingml/2006/wordprocessingDrawing" xmlns:w10="urn:schemas-microsoft-com:office:word" xmlns:w="http://schemas.openxmlformats.org/wordprocessingml/2006/main" xmlns:w14="http://schemas.microsoft.com/office/word/2010/wordml" xmlns:w15="http://schemas.microsoft.com/office/word/2012/wordml" xmlns:w16cex="http://schemas.microsoft.com/office/word/2018/wordml/cex" xmlns:w16cid="http://schemas.microsoft.com/office/word/2016/wordml/cid" xmlns:w16="http://schemas.microsoft.com/office/word/2018/wordml" xmlns:w16du="http://schemas.microsoft.com/office/word/2023/wordml/word16du" xmlns:w16sdtdh="http://schemas.microsoft.com/office/word/2020/wordml/sdtdatahash" xmlns:w16se="http://schemas.microsoft.com/office/word/2015/wordml/symex" xmlns:wpg="http://schemas.microsoft.com/office/word/2010/wordprocessingGroup" xmlns:wpi="http://schemas.microsoft.com/office/word/2010/wordprocessingInk" xmlns:wne="http://schemas.microsoft.com/office/word/2006/wordml" xmlns:wps="http://schemas.microsoft.com/office/word/2010/wordprocessingShape" mc:Ignorable="w14 w15 w16se w16cid w16 w16cex w16sdtdh wp14">
   <w:tbl>
     <w:tblPr>
       <w:tblStyle w:val="TableGrid"/>
@@ -3148,6 +5370,13 @@
               <w:lang w:val="en-GB"/>
             </w:rPr>
           </w:pPr>
+          <w:r>
+            <w:rPr>
+              <w:rFonts w:asciiTheme="minorHAnsi" w:hAnsiTheme="minorHAnsi" w:cstheme="minorHAnsi"/>
+              <w:lang w:val="en-GB"/>
+            </w:rPr>
+            <w:t>Callum Hynes</w:t>
+          </w:r>
         </w:p>
       </w:tc>
       <w:tc>
@@ -3229,18 +5458,8 @@
 </w:hdr>
 </file>
 
-<file path=word/header3.xml><?xml version="1.0" encoding="utf-8"?>
-<w:hdr xmlns:wpc="http://schemas.microsoft.com/office/word/2010/wordprocessingCanvas" xmlns:cx="http://schemas.microsoft.com/office/drawing/2014/chartex" xmlns:cx1="http://schemas.microsoft.com/office/drawing/2015/9/8/chartex" xmlns:cx2="http://schemas.microsoft.com/office/drawing/2015/10/21/chartex" xmlns:cx3="http://schemas.microsoft.com/office/drawing/2016/5/9/chartex" xmlns:cx4="http://schemas.microsoft.com/office/drawing/2016/5/10/chartex" xmlns:cx5="http://schemas.microsoft.com/office/drawing/2016/5/11/chartex" xmlns:cx6="http://schemas.microsoft.com/office/drawing/2016/5/12/chartex" xmlns:cx7="http://schemas.microsoft.com/office/drawing/2016/5/13/chartex" xmlns:cx8="http://schemas.microsoft.com/office/drawing/2016/5/14/chartex" xmlns:mc="http://schemas.openxmlformats.org/markup-compatibility/2006" xmlns:aink="http://schemas.microsoft.com/office/drawing/2016/ink" xmlns:am3d="http://schemas.microsoft.com/office/drawing/2017/model3d" xmlns:o="urn:schemas-microsoft-com:office:office" xmlns:r="http://schemas.openxmlformats.org/officeDocument/2006/relationships" xmlns:m="http://schemas.openxmlformats.org/officeDocument/2006/math" xmlns:v="urn:schemas-microsoft-com:vml" xmlns:wp14="http://schemas.microsoft.com/office/word/2010/wordprocessingDrawing" xmlns:wp="http://schemas.openxmlformats.org/drawingml/2006/wordprocessingDrawing" xmlns:w10="urn:schemas-microsoft-com:office:word" xmlns:w="http://schemas.openxmlformats.org/wordprocessingml/2006/main" xmlns:w14="http://schemas.microsoft.com/office/word/2010/wordml" xmlns:w15="http://schemas.microsoft.com/office/word/2012/wordml" xmlns:w16cex="http://schemas.microsoft.com/office/word/2018/wordml/cex" xmlns:w16cid="http://schemas.microsoft.com/office/word/2016/wordml/cid" xmlns:w16="http://schemas.microsoft.com/office/word/2018/wordml" xmlns:w16sdtdh="http://schemas.microsoft.com/office/word/2020/wordml/sdtdatahash" xmlns:w16se="http://schemas.microsoft.com/office/word/2015/wordml/symex" xmlns:wpg="http://schemas.microsoft.com/office/word/2010/wordprocessingGroup" xmlns:wpi="http://schemas.microsoft.com/office/word/2010/wordprocessingInk" xmlns:wne="http://schemas.microsoft.com/office/word/2006/wordml" xmlns:wps="http://schemas.microsoft.com/office/word/2010/wordprocessingShape" mc:Ignorable="w14 w15 w16se w16cid w16 w16cex w16sdtdh wp14">
-  <w:p>
-    <w:pPr>
-      <w:pStyle w:val="Header"/>
-    </w:pPr>
-  </w:p>
-</w:hdr>
-</file>
-
 <file path=word/numbering.xml><?xml version="1.0" encoding="utf-8"?>
-<w:numbering xmlns:wpc="http://schemas.microsoft.com/office/word/2010/wordprocessingCanvas" xmlns:cx="http://schemas.microsoft.com/office/drawing/2014/chartex" xmlns:cx1="http://schemas.microsoft.com/office/drawing/2015/9/8/chartex" xmlns:cx2="http://schemas.microsoft.com/office/drawing/2015/10/21/chartex" xmlns:cx3="http://schemas.microsoft.com/office/drawing/2016/5/9/chartex" xmlns:cx4="http://schemas.microsoft.com/office/drawing/2016/5/10/chartex" xmlns:cx5="http://schemas.microsoft.com/office/drawing/2016/5/11/chartex" xmlns:cx6="http://schemas.microsoft.com/office/drawing/2016/5/12/chartex" xmlns:cx7="http://schemas.microsoft.com/office/drawing/2016/5/13/chartex" xmlns:cx8="http://schemas.microsoft.com/office/drawing/2016/5/14/chartex" xmlns:mc="http://schemas.openxmlformats.org/markup-compatibility/2006" xmlns:aink="http://schemas.microsoft.com/office/drawing/2016/ink" xmlns:am3d="http://schemas.microsoft.com/office/drawing/2017/model3d" xmlns:o="urn:schemas-microsoft-com:office:office" xmlns:r="http://schemas.openxmlformats.org/officeDocument/2006/relationships" xmlns:m="http://schemas.openxmlformats.org/officeDocument/2006/math" xmlns:v="urn:schemas-microsoft-com:vml" xmlns:wp14="http://schemas.microsoft.com/office/word/2010/wordprocessingDrawing" xmlns:wp="http://schemas.openxmlformats.org/drawingml/2006/wordprocessingDrawing" xmlns:w10="urn:schemas-microsoft-com:office:word" xmlns:w="http://schemas.openxmlformats.org/wordprocessingml/2006/main" xmlns:w14="http://schemas.microsoft.com/office/word/2010/wordml" xmlns:w15="http://schemas.microsoft.com/office/word/2012/wordml" xmlns:w16cex="http://schemas.microsoft.com/office/word/2018/wordml/cex" xmlns:w16cid="http://schemas.microsoft.com/office/word/2016/wordml/cid" xmlns:w16="http://schemas.microsoft.com/office/word/2018/wordml" xmlns:w16sdtdh="http://schemas.microsoft.com/office/word/2020/wordml/sdtdatahash" xmlns:w16se="http://schemas.microsoft.com/office/word/2015/wordml/symex" xmlns:wpg="http://schemas.microsoft.com/office/word/2010/wordprocessingGroup" xmlns:wpi="http://schemas.microsoft.com/office/word/2010/wordprocessingInk" xmlns:wne="http://schemas.microsoft.com/office/word/2006/wordml" xmlns:wps="http://schemas.microsoft.com/office/word/2010/wordprocessingShape" mc:Ignorable="w14 w15 w16se w16cid w16 w16cex w16sdtdh wp14">
+<w:numbering xmlns:wpc="http://schemas.microsoft.com/office/word/2010/wordprocessingCanvas" xmlns:cx="http://schemas.microsoft.com/office/drawing/2014/chartex" xmlns:cx1="http://schemas.microsoft.com/office/drawing/2015/9/8/chartex" xmlns:cx2="http://schemas.microsoft.com/office/drawing/2015/10/21/chartex" xmlns:cx3="http://schemas.microsoft.com/office/drawing/2016/5/9/chartex" xmlns:cx4="http://schemas.microsoft.com/office/drawing/2016/5/10/chartex" xmlns:cx5="http://schemas.microsoft.com/office/drawing/2016/5/11/chartex" xmlns:cx6="http://schemas.microsoft.com/office/drawing/2016/5/12/chartex" xmlns:cx7="http://schemas.microsoft.com/office/drawing/2016/5/13/chartex" xmlns:cx8="http://schemas.microsoft.com/office/drawing/2016/5/14/chartex" xmlns:mc="http://schemas.openxmlformats.org/markup-compatibility/2006" xmlns:aink="http://schemas.microsoft.com/office/drawing/2016/ink" xmlns:am3d="http://schemas.microsoft.com/office/drawing/2017/model3d" xmlns:o="urn:schemas-microsoft-com:office:office" xmlns:oel="http://schemas.microsoft.com/office/2019/extlst" xmlns:r="http://schemas.openxmlformats.org/officeDocument/2006/relationships" xmlns:m="http://schemas.openxmlformats.org/officeDocument/2006/math" xmlns:v="urn:schemas-microsoft-com:vml" xmlns:wp14="http://schemas.microsoft.com/office/word/2010/wordprocessingDrawing" xmlns:wp="http://schemas.openxmlformats.org/drawingml/2006/wordprocessingDrawing" xmlns:w10="urn:schemas-microsoft-com:office:word" xmlns:w="http://schemas.openxmlformats.org/wordprocessingml/2006/main" xmlns:w14="http://schemas.microsoft.com/office/word/2010/wordml" xmlns:w15="http://schemas.microsoft.com/office/word/2012/wordml" xmlns:w16cex="http://schemas.microsoft.com/office/word/2018/wordml/cex" xmlns:w16cid="http://schemas.microsoft.com/office/word/2016/wordml/cid" xmlns:w16="http://schemas.microsoft.com/office/word/2018/wordml" xmlns:w16du="http://schemas.microsoft.com/office/word/2023/wordml/word16du" xmlns:w16sdtdh="http://schemas.microsoft.com/office/word/2020/wordml/sdtdatahash" xmlns:w16se="http://schemas.microsoft.com/office/word/2015/wordml/symex" xmlns:wpg="http://schemas.microsoft.com/office/word/2010/wordprocessingGroup" xmlns:wpi="http://schemas.microsoft.com/office/word/2010/wordprocessingInk" xmlns:wne="http://schemas.microsoft.com/office/word/2006/wordml" xmlns:wps="http://schemas.microsoft.com/office/word/2010/wordprocessingShape" mc:Ignorable="w14 w15 w16se w16cid w16 w16cex w16sdtdh wp14">
   <w:abstractNum w:abstractNumId="0" w15:restartNumberingAfterBreak="0">
     <w:nsid w:val="02CB4C32"/>
     <w:multiLevelType w:val="hybridMultilevel"/>
@@ -4392,6 +6611,119 @@
     </w:lvl>
   </w:abstractNum>
   <w:abstractNum w:abstractNumId="11" w15:restartNumberingAfterBreak="0">
+    <w:nsid w:val="54BE47C6"/>
+    <w:multiLevelType w:val="hybridMultilevel"/>
+    <w:tmpl w:val="4038FC86"/>
+    <w:lvl w:ilvl="0" w:tplc="08090001">
+      <w:start w:val="1"/>
+      <w:numFmt w:val="bullet"/>
+      <w:lvlText w:val=""/>
+      <w:lvlJc w:val="left"/>
+      <w:pPr>
+        <w:ind w:left="720" w:hanging="360"/>
+      </w:pPr>
+      <w:rPr>
+        <w:rFonts w:ascii="Symbol" w:hAnsi="Symbol" w:hint="default"/>
+      </w:rPr>
+    </w:lvl>
+    <w:lvl w:ilvl="1" w:tplc="08090003">
+      <w:start w:val="1"/>
+      <w:numFmt w:val="bullet"/>
+      <w:lvlText w:val="o"/>
+      <w:lvlJc w:val="left"/>
+      <w:pPr>
+        <w:ind w:left="1440" w:hanging="360"/>
+      </w:pPr>
+      <w:rPr>
+        <w:rFonts w:ascii="Courier New" w:hAnsi="Courier New" w:cs="Courier New" w:hint="default"/>
+      </w:rPr>
+    </w:lvl>
+    <w:lvl w:ilvl="2" w:tplc="08090005">
+      <w:start w:val="1"/>
+      <w:numFmt w:val="bullet"/>
+      <w:lvlText w:val=""/>
+      <w:lvlJc w:val="left"/>
+      <w:pPr>
+        <w:ind w:left="2160" w:hanging="360"/>
+      </w:pPr>
+      <w:rPr>
+        <w:rFonts w:ascii="Wingdings" w:hAnsi="Wingdings" w:hint="default"/>
+      </w:rPr>
+    </w:lvl>
+    <w:lvl w:ilvl="3" w:tplc="08090001">
+      <w:start w:val="1"/>
+      <w:numFmt w:val="bullet"/>
+      <w:lvlText w:val=""/>
+      <w:lvlJc w:val="left"/>
+      <w:pPr>
+        <w:ind w:left="2880" w:hanging="360"/>
+      </w:pPr>
+      <w:rPr>
+        <w:rFonts w:ascii="Symbol" w:hAnsi="Symbol" w:hint="default"/>
+      </w:rPr>
+    </w:lvl>
+    <w:lvl w:ilvl="4" w:tplc="08090003">
+      <w:start w:val="1"/>
+      <w:numFmt w:val="bullet"/>
+      <w:lvlText w:val="o"/>
+      <w:lvlJc w:val="left"/>
+      <w:pPr>
+        <w:ind w:left="3600" w:hanging="360"/>
+      </w:pPr>
+      <w:rPr>
+        <w:rFonts w:ascii="Courier New" w:hAnsi="Courier New" w:cs="Courier New" w:hint="default"/>
+      </w:rPr>
+    </w:lvl>
+    <w:lvl w:ilvl="5" w:tplc="08090005">
+      <w:start w:val="1"/>
+      <w:numFmt w:val="bullet"/>
+      <w:lvlText w:val=""/>
+      <w:lvlJc w:val="left"/>
+      <w:pPr>
+        <w:ind w:left="4320" w:hanging="360"/>
+      </w:pPr>
+      <w:rPr>
+        <w:rFonts w:ascii="Wingdings" w:hAnsi="Wingdings" w:hint="default"/>
+      </w:rPr>
+    </w:lvl>
+    <w:lvl w:ilvl="6" w:tplc="08090001">
+      <w:start w:val="1"/>
+      <w:numFmt w:val="bullet"/>
+      <w:lvlText w:val=""/>
+      <w:lvlJc w:val="left"/>
+      <w:pPr>
+        <w:ind w:left="5040" w:hanging="360"/>
+      </w:pPr>
+      <w:rPr>
+        <w:rFonts w:ascii="Symbol" w:hAnsi="Symbol" w:hint="default"/>
+      </w:rPr>
+    </w:lvl>
+    <w:lvl w:ilvl="7" w:tplc="08090003">
+      <w:start w:val="1"/>
+      <w:numFmt w:val="bullet"/>
+      <w:lvlText w:val="o"/>
+      <w:lvlJc w:val="left"/>
+      <w:pPr>
+        <w:ind w:left="5760" w:hanging="360"/>
+      </w:pPr>
+      <w:rPr>
+        <w:rFonts w:ascii="Courier New" w:hAnsi="Courier New" w:cs="Courier New" w:hint="default"/>
+      </w:rPr>
+    </w:lvl>
+    <w:lvl w:ilvl="8" w:tplc="08090005">
+      <w:start w:val="1"/>
+      <w:numFmt w:val="bullet"/>
+      <w:lvlText w:val=""/>
+      <w:lvlJc w:val="left"/>
+      <w:pPr>
+        <w:ind w:left="6480" w:hanging="360"/>
+      </w:pPr>
+      <w:rPr>
+        <w:rFonts w:ascii="Wingdings" w:hAnsi="Wingdings" w:hint="default"/>
+      </w:rPr>
+    </w:lvl>
+  </w:abstractNum>
+  <w:abstractNum w:abstractNumId="12" w15:restartNumberingAfterBreak="0">
     <w:nsid w:val="644B614E"/>
     <w:multiLevelType w:val="hybridMultilevel"/>
     <w:tmpl w:val="ADB45B96"/>
@@ -4504,7 +6836,7 @@
       </w:rPr>
     </w:lvl>
   </w:abstractNum>
-  <w:abstractNum w:abstractNumId="12" w15:restartNumberingAfterBreak="0">
+  <w:abstractNum w:abstractNumId="13" w15:restartNumberingAfterBreak="0">
     <w:nsid w:val="674B63F6"/>
     <w:multiLevelType w:val="hybridMultilevel"/>
     <w:tmpl w:val="251C1D1A"/>
@@ -4617,7 +6949,7 @@
       </w:rPr>
     </w:lvl>
   </w:abstractNum>
-  <w:abstractNum w:abstractNumId="13" w15:restartNumberingAfterBreak="0">
+  <w:abstractNum w:abstractNumId="14" w15:restartNumberingAfterBreak="0">
     <w:nsid w:val="67D51F8C"/>
     <w:multiLevelType w:val="hybridMultilevel"/>
     <w:tmpl w:val="0F98ABF8"/>
@@ -4730,7 +7062,7 @@
       </w:rPr>
     </w:lvl>
   </w:abstractNum>
-  <w:abstractNum w:abstractNumId="14" w15:restartNumberingAfterBreak="0">
+  <w:abstractNum w:abstractNumId="15" w15:restartNumberingAfterBreak="0">
     <w:nsid w:val="68485376"/>
     <w:multiLevelType w:val="hybridMultilevel"/>
     <w:tmpl w:val="38C082B0"/>
@@ -4843,7 +7175,7 @@
       </w:rPr>
     </w:lvl>
   </w:abstractNum>
-  <w:abstractNum w:abstractNumId="15" w15:restartNumberingAfterBreak="0">
+  <w:abstractNum w:abstractNumId="16" w15:restartNumberingAfterBreak="0">
     <w:nsid w:val="6D9D77BF"/>
     <w:multiLevelType w:val="hybridMultilevel"/>
     <w:tmpl w:val="7B4EFF84"/>
@@ -4956,7 +7288,7 @@
       </w:rPr>
     </w:lvl>
   </w:abstractNum>
-  <w:abstractNum w:abstractNumId="16" w15:restartNumberingAfterBreak="0">
+  <w:abstractNum w:abstractNumId="17" w15:restartNumberingAfterBreak="0">
     <w:nsid w:val="79DE1787"/>
     <w:multiLevelType w:val="hybridMultilevel"/>
     <w:tmpl w:val="AB1E2BD0"/>
@@ -5069,7 +7401,7 @@
       </w:rPr>
     </w:lvl>
   </w:abstractNum>
-  <w:abstractNum w:abstractNumId="17" w15:restartNumberingAfterBreak="0">
+  <w:abstractNum w:abstractNumId="18" w15:restartNumberingAfterBreak="0">
     <w:nsid w:val="7C615ADF"/>
     <w:multiLevelType w:val="hybridMultilevel"/>
     <w:tmpl w:val="E684E258"/>
@@ -5182,7 +7514,7 @@
       </w:rPr>
     </w:lvl>
   </w:abstractNum>
-  <w:abstractNum w:abstractNumId="18" w15:restartNumberingAfterBreak="0">
+  <w:abstractNum w:abstractNumId="19" w15:restartNumberingAfterBreak="0">
     <w:nsid w:val="7F77504F"/>
     <w:multiLevelType w:val="hybridMultilevel"/>
     <w:tmpl w:val="4BDCB0FA"/>
@@ -5295,7 +7627,7 @@
       </w:rPr>
     </w:lvl>
   </w:abstractNum>
-  <w:abstractNum w:abstractNumId="19" w15:restartNumberingAfterBreak="0">
+  <w:abstractNum w:abstractNumId="20" w15:restartNumberingAfterBreak="0">
     <w:nsid w:val="7FB46798"/>
     <w:multiLevelType w:val="hybridMultilevel"/>
     <w:tmpl w:val="DEB0B796"/>
@@ -5408,65 +7740,77 @@
       </w:rPr>
     </w:lvl>
   </w:abstractNum>
-  <w:num w:numId="1">
+  <w:num w:numId="1" w16cid:durableId="1034815510">
     <w:abstractNumId w:val="8"/>
   </w:num>
-  <w:num w:numId="2">
+  <w:num w:numId="2" w16cid:durableId="1949509025">
+    <w:abstractNumId w:val="15"/>
+  </w:num>
+  <w:num w:numId="3" w16cid:durableId="455566681">
+    <w:abstractNumId w:val="19"/>
+  </w:num>
+  <w:num w:numId="4" w16cid:durableId="1629703604">
+    <w:abstractNumId w:val="20"/>
+  </w:num>
+  <w:num w:numId="5" w16cid:durableId="783424029">
+    <w:abstractNumId w:val="9"/>
+  </w:num>
+  <w:num w:numId="6" w16cid:durableId="581374421">
+    <w:abstractNumId w:val="13"/>
+  </w:num>
+  <w:num w:numId="7" w16cid:durableId="905603592">
+    <w:abstractNumId w:val="12"/>
+  </w:num>
+  <w:num w:numId="8" w16cid:durableId="899709742">
+    <w:abstractNumId w:val="7"/>
+  </w:num>
+  <w:num w:numId="9" w16cid:durableId="1952466840">
+    <w:abstractNumId w:val="3"/>
+  </w:num>
+  <w:num w:numId="10" w16cid:durableId="199129436">
+    <w:abstractNumId w:val="1"/>
+  </w:num>
+  <w:num w:numId="11" w16cid:durableId="1259288187">
     <w:abstractNumId w:val="14"/>
   </w:num>
-  <w:num w:numId="3">
+  <w:num w:numId="12" w16cid:durableId="1818716047">
     <w:abstractNumId w:val="18"/>
   </w:num>
-  <w:num w:numId="4">
-    <w:abstractNumId w:val="19"/>
+  <w:num w:numId="13" w16cid:durableId="1347246619">
+    <w:abstractNumId w:val="16"/>
   </w:num>
-  <w:num w:numId="5">
-    <w:abstractNumId w:val="9"/>
+  <w:num w:numId="14" w16cid:durableId="283460054">
+    <w:abstractNumId w:val="5"/>
   </w:num>
-  <w:num w:numId="6">
-    <w:abstractNumId w:val="12"/>
-  </w:num>
-  <w:num w:numId="7">
-    <w:abstractNumId w:val="11"/>
-  </w:num>
-  <w:num w:numId="8">
-    <w:abstractNumId w:val="7"/>
-  </w:num>
-  <w:num w:numId="9">
-    <w:abstractNumId w:val="3"/>
-  </w:num>
-  <w:num w:numId="10">
-    <w:abstractNumId w:val="1"/>
-  </w:num>
-  <w:num w:numId="11">
-    <w:abstractNumId w:val="13"/>
-  </w:num>
-  <w:num w:numId="12">
+  <w:num w:numId="15" w16cid:durableId="48773468">
     <w:abstractNumId w:val="17"/>
   </w:num>
-  <w:num w:numId="13">
-    <w:abstractNumId w:val="15"/>
-  </w:num>
-  <w:num w:numId="14">
-    <w:abstractNumId w:val="5"/>
-  </w:num>
-  <w:num w:numId="15">
-    <w:abstractNumId w:val="16"/>
-  </w:num>
-  <w:num w:numId="16">
+  <w:num w:numId="16" w16cid:durableId="498078132">
     <w:abstractNumId w:val="10"/>
   </w:num>
-  <w:num w:numId="17">
+  <w:num w:numId="17" w16cid:durableId="1636374676">
     <w:abstractNumId w:val="0"/>
   </w:num>
-  <w:num w:numId="18">
+  <w:num w:numId="18" w16cid:durableId="214514731">
     <w:abstractNumId w:val="2"/>
   </w:num>
-  <w:num w:numId="19">
+  <w:num w:numId="19" w16cid:durableId="1376269331">
     <w:abstractNumId w:val="4"/>
   </w:num>
-  <w:num w:numId="20">
+  <w:num w:numId="20" w16cid:durableId="565342228">
     <w:abstractNumId w:val="6"/>
+  </w:num>
+  <w:num w:numId="21" w16cid:durableId="2051569254">
+    <w:abstractNumId w:val="11"/>
+    <w:lvlOverride w:ilvl="0"/>
+    <w:lvlOverride w:ilvl="1"/>
+    <w:lvlOverride w:ilvl="2"/>
+    <w:lvlOverride w:ilvl="3"/>
+    <w:lvlOverride w:ilvl="4"/>
+    <w:lvlOverride w:ilvl="5"/>
+    <w:lvlOverride w:ilvl="6"/>
+    <w:lvlOverride w:ilvl="7"/>
+    <w:lvlOverride w:ilvl="8"/>
   </w:num>
 </w:numbering>
 </file>

</xml_diff>

<commit_message>
Formatting + fix whitespace
</commit_message>
<xml_diff>
--- a/documentation/5. 2023 DIG201 - AS91896 Programming Documentation V1 (Achieved).docx
+++ b/documentation/5. 2023 DIG201 - AS91896 Programming Documentation V1 (Achieved).docx
@@ -1,6 +1,6 @@
 
 <file path=word/document.xml><?xml version="1.0" encoding="utf-8"?>
-<w:document xmlns:wpc="http://schemas.microsoft.com/office/word/2010/wordprocessingCanvas" xmlns:cx="http://schemas.microsoft.com/office/drawing/2014/chartex" xmlns:cx1="http://schemas.microsoft.com/office/drawing/2015/9/8/chartex" xmlns:cx2="http://schemas.microsoft.com/office/drawing/2015/10/21/chartex" xmlns:cx3="http://schemas.microsoft.com/office/drawing/2016/5/9/chartex" xmlns:cx4="http://schemas.microsoft.com/office/drawing/2016/5/10/chartex" xmlns:cx5="http://schemas.microsoft.com/office/drawing/2016/5/11/chartex" xmlns:cx6="http://schemas.microsoft.com/office/drawing/2016/5/12/chartex" xmlns:cx7="http://schemas.microsoft.com/office/drawing/2016/5/13/chartex" xmlns:cx8="http://schemas.microsoft.com/office/drawing/2016/5/14/chartex" xmlns:mc="http://schemas.openxmlformats.org/markup-compatibility/2006" xmlns:aink="http://schemas.microsoft.com/office/drawing/2016/ink" xmlns:am3d="http://schemas.microsoft.com/office/drawing/2017/model3d" xmlns:o="urn:schemas-microsoft-com:office:office" xmlns:oel="http://schemas.microsoft.com/office/2019/extlst" xmlns:r="http://schemas.openxmlformats.org/officeDocument/2006/relationships" xmlns:m="http://schemas.openxmlformats.org/officeDocument/2006/math" xmlns:v="urn:schemas-microsoft-com:vml" xmlns:wp14="http://schemas.microsoft.com/office/word/2010/wordprocessingDrawing" xmlns:wp="http://schemas.openxmlformats.org/drawingml/2006/wordprocessingDrawing" xmlns:w10="urn:schemas-microsoft-com:office:word" xmlns:w="http://schemas.openxmlformats.org/wordprocessingml/2006/main" xmlns:w14="http://schemas.microsoft.com/office/word/2010/wordml" xmlns:w15="http://schemas.microsoft.com/office/word/2012/wordml" xmlns:w16cex="http://schemas.microsoft.com/office/word/2018/wordml/cex" xmlns:w16cid="http://schemas.microsoft.com/office/word/2016/wordml/cid" xmlns:w16="http://schemas.microsoft.com/office/word/2018/wordml" xmlns:w16du="http://schemas.microsoft.com/office/word/2023/wordml/word16du" xmlns:w16sdtdh="http://schemas.microsoft.com/office/word/2020/wordml/sdtdatahash" xmlns:w16se="http://schemas.microsoft.com/office/word/2015/wordml/symex" xmlns:wpg="http://schemas.microsoft.com/office/word/2010/wordprocessingGroup" xmlns:wpi="http://schemas.microsoft.com/office/word/2010/wordprocessingInk" xmlns:wne="http://schemas.microsoft.com/office/word/2006/wordml" xmlns:wps="http://schemas.microsoft.com/office/word/2010/wordprocessingShape" mc:Ignorable="w14 w15 w16se w16cid w16 w16cex w16sdtdh wp14">
+<w:document xmlns:wpc="http://schemas.microsoft.com/office/word/2010/wordprocessingCanvas" xmlns:cx="http://schemas.microsoft.com/office/drawing/2014/chartex" xmlns:cx1="http://schemas.microsoft.com/office/drawing/2015/9/8/chartex" xmlns:cx2="http://schemas.microsoft.com/office/drawing/2015/10/21/chartex" xmlns:cx3="http://schemas.microsoft.com/office/drawing/2016/5/9/chartex" xmlns:cx4="http://schemas.microsoft.com/office/drawing/2016/5/10/chartex" xmlns:cx5="http://schemas.microsoft.com/office/drawing/2016/5/11/chartex" xmlns:cx6="http://schemas.microsoft.com/office/drawing/2016/5/12/chartex" xmlns:cx7="http://schemas.microsoft.com/office/drawing/2016/5/13/chartex" xmlns:cx8="http://schemas.microsoft.com/office/drawing/2016/5/14/chartex" xmlns:mc="http://schemas.openxmlformats.org/markup-compatibility/2006" xmlns:aink="http://schemas.microsoft.com/office/drawing/2016/ink" xmlns:am3d="http://schemas.microsoft.com/office/drawing/2017/model3d" xmlns:o="urn:schemas-microsoft-com:office:office" xmlns:oel="http://schemas.microsoft.com/office/2019/extlst" xmlns:r="http://schemas.openxmlformats.org/officeDocument/2006/relationships" xmlns:m="http://schemas.openxmlformats.org/officeDocument/2006/math" xmlns:v="urn:schemas-microsoft-com:vml" xmlns:wp14="http://schemas.microsoft.com/office/word/2010/wordprocessingDrawing" xmlns:wp="http://schemas.openxmlformats.org/drawingml/2006/wordprocessingDrawing" xmlns:w10="urn:schemas-microsoft-com:office:word" xmlns:w="http://schemas.openxmlformats.org/wordprocessingml/2006/main" xmlns:w14="http://schemas.microsoft.com/office/word/2010/wordml" xmlns:w15="http://schemas.microsoft.com/office/word/2012/wordml" xmlns:w16cex="http://schemas.microsoft.com/office/word/2018/wordml/cex" xmlns:w16cid="http://schemas.microsoft.com/office/word/2016/wordml/cid" xmlns:w16="http://schemas.microsoft.com/office/word/2018/wordml" xmlns:w16sdtdh="http://schemas.microsoft.com/office/word/2020/wordml/sdtdatahash" xmlns:w16se="http://schemas.microsoft.com/office/word/2015/wordml/symex" xmlns:wpg="http://schemas.microsoft.com/office/word/2010/wordprocessingGroup" xmlns:wpi="http://schemas.microsoft.com/office/word/2010/wordprocessingInk" xmlns:wne="http://schemas.microsoft.com/office/word/2006/wordml" xmlns:wps="http://schemas.microsoft.com/office/word/2010/wordprocessingShape" mc:Ignorable="w14 w15 w16se w16cid w16 w16cex w16sdtdh wp14">
   <w:body>
     <w:p>
       <w:pPr>
@@ -1526,12 +1526,18 @@
               <w:rPr>
                 <w:rFonts w:asciiTheme="minorHAnsi" w:hAnsiTheme="minorHAnsi"/>
               </w:rPr>
-              <w:t xml:space="preserve">Printing list items separated with only a space, finding </w:t>
+              <w:t>F</w:t>
             </w:r>
             <w:r>
               <w:rPr>
                 <w:rFonts w:asciiTheme="minorHAnsi" w:hAnsiTheme="minorHAnsi"/>
               </w:rPr>
+              <w:t xml:space="preserve">inding </w:t>
+            </w:r>
+            <w:r>
+              <w:rPr>
+                <w:rFonts w:asciiTheme="minorHAnsi" w:hAnsiTheme="minorHAnsi"/>
+              </w:rPr>
               <w:t>indices of</w:t>
             </w:r>
             <w:r>
@@ -1544,13 +1550,31 @@
               <w:rPr>
                 <w:rFonts w:asciiTheme="minorHAnsi" w:hAnsiTheme="minorHAnsi"/>
               </w:rPr>
-              <w:t xml:space="preserve">, etc. to display strings with clean spacing, and </w:t>
+              <w:t xml:space="preserve">, </w:t>
             </w:r>
             <w:r>
               <w:rPr>
                 <w:rFonts w:asciiTheme="minorHAnsi" w:hAnsiTheme="minorHAnsi"/>
               </w:rPr>
-              <w:t>accurately update the displayed word/underscores with the users guessed char</w:t>
+              <w:t xml:space="preserve">to </w:t>
+            </w:r>
+            <w:r>
+              <w:rPr>
+                <w:rFonts w:asciiTheme="minorHAnsi" w:hAnsiTheme="minorHAnsi"/>
+              </w:rPr>
+              <w:t xml:space="preserve">accurately update the displayed </w:t>
+            </w:r>
+            <w:r>
+              <w:rPr>
+                <w:rFonts w:asciiTheme="minorHAnsi" w:hAnsiTheme="minorHAnsi"/>
+              </w:rPr>
+              <w:t>w</w:t>
+            </w:r>
+            <w:r>
+              <w:rPr>
+                <w:rFonts w:asciiTheme="minorHAnsi" w:hAnsiTheme="minorHAnsi"/>
+              </w:rPr>
+              <w:t>ord/underscores with the users guessed char</w:t>
             </w:r>
           </w:p>
         </w:tc>
@@ -3967,15 +3991,7 @@
                 <w:sz w:val="22"/>
                 <w:lang w:val="en-US"/>
               </w:rPr>
-              <w:t>DO NOT c</w:t>
-            </w:r>
-            <w:r>
-              <w:rPr>
-                <w:rFonts w:asciiTheme="minorHAnsi" w:hAnsiTheme="minorHAnsi" w:cstheme="minorHAnsi"/>
-                <w:sz w:val="22"/>
-                <w:lang w:val="en-US"/>
-              </w:rPr>
-              <w:t>hange file and enter guess (check_config_changes() is called between each turn)</w:t>
+              <w:t>DO NOT change file and enter guess (check_config_changes() is called between each turn)</w:t>
             </w:r>
           </w:p>
         </w:tc>
@@ -3999,23 +4015,7 @@
                 <w:sz w:val="22"/>
                 <w:lang w:val="en-US"/>
               </w:rPr>
-              <w:t>Config file should</w:t>
-            </w:r>
-            <w:r>
-              <w:rPr>
-                <w:rFonts w:asciiTheme="minorHAnsi" w:hAnsiTheme="minorHAnsi" w:cstheme="minorHAnsi"/>
-                <w:sz w:val="22"/>
-                <w:lang w:val="en-US"/>
-              </w:rPr>
-              <w:t xml:space="preserve"> NOT</w:t>
-            </w:r>
-            <w:r>
-              <w:rPr>
-                <w:rFonts w:asciiTheme="minorHAnsi" w:hAnsiTheme="minorHAnsi" w:cstheme="minorHAnsi"/>
-                <w:sz w:val="22"/>
-                <w:lang w:val="en-US"/>
-              </w:rPr>
-              <w:t xml:space="preserve"> be re-parsed (check logs for print)</w:t>
+              <w:t>Config file should NOT be re-parsed (check logs for print)</w:t>
             </w:r>
           </w:p>
         </w:tc>
@@ -4170,15 +4170,7 @@
                 <w:sz w:val="22"/>
                 <w:lang w:val="en-US"/>
               </w:rPr>
-              <w:t xml:space="preserve">config file then guess as </w:t>
-            </w:r>
-            <w:r>
-              <w:rPr>
-                <w:rFonts w:asciiTheme="minorHAnsi" w:hAnsiTheme="minorHAnsi" w:cstheme="minorHAnsi"/>
-                <w:sz w:val="22"/>
-                <w:lang w:val="en-US"/>
-              </w:rPr>
-              <w:t>check_config_changes() is called between each turn</w:t>
+              <w:t>config file then guess as check_config_changes() is called between each turn</w:t>
             </w:r>
           </w:p>
         </w:tc>
@@ -4202,15 +4194,7 @@
                 <w:sz w:val="22"/>
                 <w:lang w:val="en-US"/>
               </w:rPr>
-              <w:t>RandomWordProvider</w:t>
-            </w:r>
-            <w:r>
-              <w:rPr>
-                <w:rFonts w:asciiTheme="minorHAnsi" w:hAnsiTheme="minorHAnsi" w:cstheme="minorHAnsi"/>
-                <w:sz w:val="22"/>
-                <w:lang w:val="en-US"/>
-              </w:rPr>
-              <w:t xml:space="preserve"> should reload</w:t>
+              <w:t>RandomWordProvider should reload</w:t>
             </w:r>
           </w:p>
         </w:tc>
@@ -4283,15 +4267,7 @@
                 <w:sz w:val="22"/>
                 <w:lang w:val="en-US"/>
               </w:rPr>
-              <w:t>1</w:t>
-            </w:r>
-            <w:r>
-              <w:rPr>
-                <w:rFonts w:asciiTheme="minorHAnsi" w:hAnsiTheme="minorHAnsi" w:cstheme="minorHAnsi"/>
-                <w:sz w:val="22"/>
-                <w:lang w:val="en-US"/>
-              </w:rPr>
-              <w:t>9</w:t>
+              <w:t>19</w:t>
             </w:r>
           </w:p>
         </w:tc>
@@ -4333,15 +4309,7 @@
                 <w:sz w:val="22"/>
                 <w:lang w:val="en-US"/>
               </w:rPr>
-              <w:t>DO NOT c</w:t>
-            </w:r>
-            <w:r>
-              <w:rPr>
-                <w:rFonts w:asciiTheme="minorHAnsi" w:hAnsiTheme="minorHAnsi" w:cstheme="minorHAnsi"/>
-                <w:sz w:val="22"/>
-                <w:lang w:val="en-US"/>
-              </w:rPr>
-              <w:t>hange dictionary_location in config file then guess as check_config_changes() is called between each turn</w:t>
+              <w:t>DO NOT change dictionary_location in config file then guess as check_config_changes() is called between each turn</w:t>
             </w:r>
           </w:p>
         </w:tc>
@@ -4365,23 +4333,7 @@
                 <w:sz w:val="22"/>
                 <w:lang w:val="en-US"/>
               </w:rPr>
-              <w:t>RandomWordProvider should</w:t>
-            </w:r>
-            <w:r>
-              <w:rPr>
-                <w:rFonts w:asciiTheme="minorHAnsi" w:hAnsiTheme="minorHAnsi" w:cstheme="minorHAnsi"/>
-                <w:sz w:val="22"/>
-                <w:lang w:val="en-US"/>
-              </w:rPr>
-              <w:t xml:space="preserve"> NOT</w:t>
-            </w:r>
-            <w:r>
-              <w:rPr>
-                <w:rFonts w:asciiTheme="minorHAnsi" w:hAnsiTheme="minorHAnsi" w:cstheme="minorHAnsi"/>
-                <w:sz w:val="22"/>
-                <w:lang w:val="en-US"/>
-              </w:rPr>
-              <w:t xml:space="preserve"> reload</w:t>
+              <w:t>RandomWordProvider should NOT reload</w:t>
             </w:r>
           </w:p>
         </w:tc>
@@ -4784,15 +4736,7 @@
                 <w:sz w:val="22"/>
                 <w:lang w:val="en-US"/>
               </w:rPr>
-              <w:t>no words in the blackliste</w:t>
-            </w:r>
-            <w:r>
-              <w:rPr>
-                <w:rFonts w:asciiTheme="minorHAnsi" w:hAnsiTheme="minorHAnsi" w:cstheme="minorHAnsi"/>
-                <w:sz w:val="22"/>
-                <w:lang w:val="en-US"/>
-              </w:rPr>
-              <w:t>d files should be displayed</w:t>
+              <w:t>no words in the blacklisted files should be displayed</w:t>
             </w:r>
           </w:p>
         </w:tc>
@@ -4980,7 +4924,7 @@
 </file>
 
 <file path=word/endnotes.xml><?xml version="1.0" encoding="utf-8"?>
-<w:endnotes xmlns:wpc="http://schemas.microsoft.com/office/word/2010/wordprocessingCanvas" xmlns:cx="http://schemas.microsoft.com/office/drawing/2014/chartex" xmlns:cx1="http://schemas.microsoft.com/office/drawing/2015/9/8/chartex" xmlns:cx2="http://schemas.microsoft.com/office/drawing/2015/10/21/chartex" xmlns:cx3="http://schemas.microsoft.com/office/drawing/2016/5/9/chartex" xmlns:cx4="http://schemas.microsoft.com/office/drawing/2016/5/10/chartex" xmlns:cx5="http://schemas.microsoft.com/office/drawing/2016/5/11/chartex" xmlns:cx6="http://schemas.microsoft.com/office/drawing/2016/5/12/chartex" xmlns:cx7="http://schemas.microsoft.com/office/drawing/2016/5/13/chartex" xmlns:cx8="http://schemas.microsoft.com/office/drawing/2016/5/14/chartex" xmlns:mc="http://schemas.openxmlformats.org/markup-compatibility/2006" xmlns:aink="http://schemas.microsoft.com/office/drawing/2016/ink" xmlns:am3d="http://schemas.microsoft.com/office/drawing/2017/model3d" xmlns:o="urn:schemas-microsoft-com:office:office" xmlns:oel="http://schemas.microsoft.com/office/2019/extlst" xmlns:r="http://schemas.openxmlformats.org/officeDocument/2006/relationships" xmlns:m="http://schemas.openxmlformats.org/officeDocument/2006/math" xmlns:v="urn:schemas-microsoft-com:vml" xmlns:wp14="http://schemas.microsoft.com/office/word/2010/wordprocessingDrawing" xmlns:wp="http://schemas.openxmlformats.org/drawingml/2006/wordprocessingDrawing" xmlns:w10="urn:schemas-microsoft-com:office:word" xmlns:w="http://schemas.openxmlformats.org/wordprocessingml/2006/main" xmlns:w14="http://schemas.microsoft.com/office/word/2010/wordml" xmlns:w15="http://schemas.microsoft.com/office/word/2012/wordml" xmlns:w16cex="http://schemas.microsoft.com/office/word/2018/wordml/cex" xmlns:w16cid="http://schemas.microsoft.com/office/word/2016/wordml/cid" xmlns:w16="http://schemas.microsoft.com/office/word/2018/wordml" xmlns:w16du="http://schemas.microsoft.com/office/word/2023/wordml/word16du" xmlns:w16sdtdh="http://schemas.microsoft.com/office/word/2020/wordml/sdtdatahash" xmlns:w16se="http://schemas.microsoft.com/office/word/2015/wordml/symex" xmlns:wpg="http://schemas.microsoft.com/office/word/2010/wordprocessingGroup" xmlns:wpi="http://schemas.microsoft.com/office/word/2010/wordprocessingInk" xmlns:wne="http://schemas.microsoft.com/office/word/2006/wordml" xmlns:wps="http://schemas.microsoft.com/office/word/2010/wordprocessingShape" mc:Ignorable="w14 w15 w16se w16cid w16 w16cex w16sdtdh wp14">
+<w:endnotes xmlns:wpc="http://schemas.microsoft.com/office/word/2010/wordprocessingCanvas" xmlns:cx="http://schemas.microsoft.com/office/drawing/2014/chartex" xmlns:cx1="http://schemas.microsoft.com/office/drawing/2015/9/8/chartex" xmlns:cx2="http://schemas.microsoft.com/office/drawing/2015/10/21/chartex" xmlns:cx3="http://schemas.microsoft.com/office/drawing/2016/5/9/chartex" xmlns:cx4="http://schemas.microsoft.com/office/drawing/2016/5/10/chartex" xmlns:cx5="http://schemas.microsoft.com/office/drawing/2016/5/11/chartex" xmlns:cx6="http://schemas.microsoft.com/office/drawing/2016/5/12/chartex" xmlns:cx7="http://schemas.microsoft.com/office/drawing/2016/5/13/chartex" xmlns:cx8="http://schemas.microsoft.com/office/drawing/2016/5/14/chartex" xmlns:mc="http://schemas.openxmlformats.org/markup-compatibility/2006" xmlns:aink="http://schemas.microsoft.com/office/drawing/2016/ink" xmlns:am3d="http://schemas.microsoft.com/office/drawing/2017/model3d" xmlns:o="urn:schemas-microsoft-com:office:office" xmlns:oel="http://schemas.microsoft.com/office/2019/extlst" xmlns:r="http://schemas.openxmlformats.org/officeDocument/2006/relationships" xmlns:m="http://schemas.openxmlformats.org/officeDocument/2006/math" xmlns:v="urn:schemas-microsoft-com:vml" xmlns:wp14="http://schemas.microsoft.com/office/word/2010/wordprocessingDrawing" xmlns:wp="http://schemas.openxmlformats.org/drawingml/2006/wordprocessingDrawing" xmlns:w10="urn:schemas-microsoft-com:office:word" xmlns:w="http://schemas.openxmlformats.org/wordprocessingml/2006/main" xmlns:w14="http://schemas.microsoft.com/office/word/2010/wordml" xmlns:w15="http://schemas.microsoft.com/office/word/2012/wordml" xmlns:w16cex="http://schemas.microsoft.com/office/word/2018/wordml/cex" xmlns:w16cid="http://schemas.microsoft.com/office/word/2016/wordml/cid" xmlns:w16="http://schemas.microsoft.com/office/word/2018/wordml" xmlns:w16sdtdh="http://schemas.microsoft.com/office/word/2020/wordml/sdtdatahash" xmlns:w16se="http://schemas.microsoft.com/office/word/2015/wordml/symex" xmlns:wpg="http://schemas.microsoft.com/office/word/2010/wordprocessingGroup" xmlns:wpi="http://schemas.microsoft.com/office/word/2010/wordprocessingInk" xmlns:wne="http://schemas.microsoft.com/office/word/2006/wordml" xmlns:wps="http://schemas.microsoft.com/office/word/2010/wordprocessingShape" mc:Ignorable="w14 w15 w16se w16cid w16 w16cex w16sdtdh wp14">
   <w:endnote w:type="separator" w:id="-1">
     <w:p>
       <w:r>
@@ -4999,7 +4943,7 @@
 </file>
 
 <file path=word/footnotes.xml><?xml version="1.0" encoding="utf-8"?>
-<w:footnotes xmlns:wpc="http://schemas.microsoft.com/office/word/2010/wordprocessingCanvas" xmlns:cx="http://schemas.microsoft.com/office/drawing/2014/chartex" xmlns:cx1="http://schemas.microsoft.com/office/drawing/2015/9/8/chartex" xmlns:cx2="http://schemas.microsoft.com/office/drawing/2015/10/21/chartex" xmlns:cx3="http://schemas.microsoft.com/office/drawing/2016/5/9/chartex" xmlns:cx4="http://schemas.microsoft.com/office/drawing/2016/5/10/chartex" xmlns:cx5="http://schemas.microsoft.com/office/drawing/2016/5/11/chartex" xmlns:cx6="http://schemas.microsoft.com/office/drawing/2016/5/12/chartex" xmlns:cx7="http://schemas.microsoft.com/office/drawing/2016/5/13/chartex" xmlns:cx8="http://schemas.microsoft.com/office/drawing/2016/5/14/chartex" xmlns:mc="http://schemas.openxmlformats.org/markup-compatibility/2006" xmlns:aink="http://schemas.microsoft.com/office/drawing/2016/ink" xmlns:am3d="http://schemas.microsoft.com/office/drawing/2017/model3d" xmlns:o="urn:schemas-microsoft-com:office:office" xmlns:oel="http://schemas.microsoft.com/office/2019/extlst" xmlns:r="http://schemas.openxmlformats.org/officeDocument/2006/relationships" xmlns:m="http://schemas.openxmlformats.org/officeDocument/2006/math" xmlns:v="urn:schemas-microsoft-com:vml" xmlns:wp14="http://schemas.microsoft.com/office/word/2010/wordprocessingDrawing" xmlns:wp="http://schemas.openxmlformats.org/drawingml/2006/wordprocessingDrawing" xmlns:w10="urn:schemas-microsoft-com:office:word" xmlns:w="http://schemas.openxmlformats.org/wordprocessingml/2006/main" xmlns:w14="http://schemas.microsoft.com/office/word/2010/wordml" xmlns:w15="http://schemas.microsoft.com/office/word/2012/wordml" xmlns:w16cex="http://schemas.microsoft.com/office/word/2018/wordml/cex" xmlns:w16cid="http://schemas.microsoft.com/office/word/2016/wordml/cid" xmlns:w16="http://schemas.microsoft.com/office/word/2018/wordml" xmlns:w16du="http://schemas.microsoft.com/office/word/2023/wordml/word16du" xmlns:w16sdtdh="http://schemas.microsoft.com/office/word/2020/wordml/sdtdatahash" xmlns:w16se="http://schemas.microsoft.com/office/word/2015/wordml/symex" xmlns:wpg="http://schemas.microsoft.com/office/word/2010/wordprocessingGroup" xmlns:wpi="http://schemas.microsoft.com/office/word/2010/wordprocessingInk" xmlns:wne="http://schemas.microsoft.com/office/word/2006/wordml" xmlns:wps="http://schemas.microsoft.com/office/word/2010/wordprocessingShape" mc:Ignorable="w14 w15 w16se w16cid w16 w16cex w16sdtdh wp14">
+<w:footnotes xmlns:wpc="http://schemas.microsoft.com/office/word/2010/wordprocessingCanvas" xmlns:cx="http://schemas.microsoft.com/office/drawing/2014/chartex" xmlns:cx1="http://schemas.microsoft.com/office/drawing/2015/9/8/chartex" xmlns:cx2="http://schemas.microsoft.com/office/drawing/2015/10/21/chartex" xmlns:cx3="http://schemas.microsoft.com/office/drawing/2016/5/9/chartex" xmlns:cx4="http://schemas.microsoft.com/office/drawing/2016/5/10/chartex" xmlns:cx5="http://schemas.microsoft.com/office/drawing/2016/5/11/chartex" xmlns:cx6="http://schemas.microsoft.com/office/drawing/2016/5/12/chartex" xmlns:cx7="http://schemas.microsoft.com/office/drawing/2016/5/13/chartex" xmlns:cx8="http://schemas.microsoft.com/office/drawing/2016/5/14/chartex" xmlns:mc="http://schemas.openxmlformats.org/markup-compatibility/2006" xmlns:aink="http://schemas.microsoft.com/office/drawing/2016/ink" xmlns:am3d="http://schemas.microsoft.com/office/drawing/2017/model3d" xmlns:o="urn:schemas-microsoft-com:office:office" xmlns:oel="http://schemas.microsoft.com/office/2019/extlst" xmlns:r="http://schemas.openxmlformats.org/officeDocument/2006/relationships" xmlns:m="http://schemas.openxmlformats.org/officeDocument/2006/math" xmlns:v="urn:schemas-microsoft-com:vml" xmlns:wp14="http://schemas.microsoft.com/office/word/2010/wordprocessingDrawing" xmlns:wp="http://schemas.openxmlformats.org/drawingml/2006/wordprocessingDrawing" xmlns:w10="urn:schemas-microsoft-com:office:word" xmlns:w="http://schemas.openxmlformats.org/wordprocessingml/2006/main" xmlns:w14="http://schemas.microsoft.com/office/word/2010/wordml" xmlns:w15="http://schemas.microsoft.com/office/word/2012/wordml" xmlns:w16cex="http://schemas.microsoft.com/office/word/2018/wordml/cex" xmlns:w16cid="http://schemas.microsoft.com/office/word/2016/wordml/cid" xmlns:w16="http://schemas.microsoft.com/office/word/2018/wordml" xmlns:w16sdtdh="http://schemas.microsoft.com/office/word/2020/wordml/sdtdatahash" xmlns:w16se="http://schemas.microsoft.com/office/word/2015/wordml/symex" xmlns:wpg="http://schemas.microsoft.com/office/word/2010/wordprocessingGroup" xmlns:wpi="http://schemas.microsoft.com/office/word/2010/wordprocessingInk" xmlns:wne="http://schemas.microsoft.com/office/word/2006/wordml" xmlns:wps="http://schemas.microsoft.com/office/word/2010/wordprocessingShape" mc:Ignorable="w14 w15 w16se w16cid w16 w16cex w16sdtdh wp14">
   <w:footnote w:type="separator" w:id="-1">
     <w:p>
       <w:r>
@@ -5018,7 +4962,7 @@
 </file>
 
 <file path=word/header1.xml><?xml version="1.0" encoding="utf-8"?>
-<w:hdr xmlns:wpc="http://schemas.microsoft.com/office/word/2010/wordprocessingCanvas" xmlns:cx="http://schemas.microsoft.com/office/drawing/2014/chartex" xmlns:cx1="http://schemas.microsoft.com/office/drawing/2015/9/8/chartex" xmlns:cx2="http://schemas.microsoft.com/office/drawing/2015/10/21/chartex" xmlns:cx3="http://schemas.microsoft.com/office/drawing/2016/5/9/chartex" xmlns:cx4="http://schemas.microsoft.com/office/drawing/2016/5/10/chartex" xmlns:cx5="http://schemas.microsoft.com/office/drawing/2016/5/11/chartex" xmlns:cx6="http://schemas.microsoft.com/office/drawing/2016/5/12/chartex" xmlns:cx7="http://schemas.microsoft.com/office/drawing/2016/5/13/chartex" xmlns:cx8="http://schemas.microsoft.com/office/drawing/2016/5/14/chartex" xmlns:mc="http://schemas.openxmlformats.org/markup-compatibility/2006" xmlns:aink="http://schemas.microsoft.com/office/drawing/2016/ink" xmlns:am3d="http://schemas.microsoft.com/office/drawing/2017/model3d" xmlns:o="urn:schemas-microsoft-com:office:office" xmlns:oel="http://schemas.microsoft.com/office/2019/extlst" xmlns:r="http://schemas.openxmlformats.org/officeDocument/2006/relationships" xmlns:m="http://schemas.openxmlformats.org/officeDocument/2006/math" xmlns:v="urn:schemas-microsoft-com:vml" xmlns:wp14="http://schemas.microsoft.com/office/word/2010/wordprocessingDrawing" xmlns:wp="http://schemas.openxmlformats.org/drawingml/2006/wordprocessingDrawing" xmlns:w10="urn:schemas-microsoft-com:office:word" xmlns:w="http://schemas.openxmlformats.org/wordprocessingml/2006/main" xmlns:w14="http://schemas.microsoft.com/office/word/2010/wordml" xmlns:w15="http://schemas.microsoft.com/office/word/2012/wordml" xmlns:w16cex="http://schemas.microsoft.com/office/word/2018/wordml/cex" xmlns:w16cid="http://schemas.microsoft.com/office/word/2016/wordml/cid" xmlns:w16="http://schemas.microsoft.com/office/word/2018/wordml" xmlns:w16du="http://schemas.microsoft.com/office/word/2023/wordml/word16du" xmlns:w16sdtdh="http://schemas.microsoft.com/office/word/2020/wordml/sdtdatahash" xmlns:w16se="http://schemas.microsoft.com/office/word/2015/wordml/symex" xmlns:wpg="http://schemas.microsoft.com/office/word/2010/wordprocessingGroup" xmlns:wpi="http://schemas.microsoft.com/office/word/2010/wordprocessingInk" xmlns:wne="http://schemas.microsoft.com/office/word/2006/wordml" xmlns:wps="http://schemas.microsoft.com/office/word/2010/wordprocessingShape" mc:Ignorable="w14 w15 w16se w16cid w16 w16cex w16sdtdh wp14">
+<w:hdr xmlns:wpc="http://schemas.microsoft.com/office/word/2010/wordprocessingCanvas" xmlns:cx="http://schemas.microsoft.com/office/drawing/2014/chartex" xmlns:cx1="http://schemas.microsoft.com/office/drawing/2015/9/8/chartex" xmlns:cx2="http://schemas.microsoft.com/office/drawing/2015/10/21/chartex" xmlns:cx3="http://schemas.microsoft.com/office/drawing/2016/5/9/chartex" xmlns:cx4="http://schemas.microsoft.com/office/drawing/2016/5/10/chartex" xmlns:cx5="http://schemas.microsoft.com/office/drawing/2016/5/11/chartex" xmlns:cx6="http://schemas.microsoft.com/office/drawing/2016/5/12/chartex" xmlns:cx7="http://schemas.microsoft.com/office/drawing/2016/5/13/chartex" xmlns:cx8="http://schemas.microsoft.com/office/drawing/2016/5/14/chartex" xmlns:mc="http://schemas.openxmlformats.org/markup-compatibility/2006" xmlns:aink="http://schemas.microsoft.com/office/drawing/2016/ink" xmlns:am3d="http://schemas.microsoft.com/office/drawing/2017/model3d" xmlns:o="urn:schemas-microsoft-com:office:office" xmlns:oel="http://schemas.microsoft.com/office/2019/extlst" xmlns:r="http://schemas.openxmlformats.org/officeDocument/2006/relationships" xmlns:m="http://schemas.openxmlformats.org/officeDocument/2006/math" xmlns:v="urn:schemas-microsoft-com:vml" xmlns:wp14="http://schemas.microsoft.com/office/word/2010/wordprocessingDrawing" xmlns:wp="http://schemas.openxmlformats.org/drawingml/2006/wordprocessingDrawing" xmlns:w10="urn:schemas-microsoft-com:office:word" xmlns:w="http://schemas.openxmlformats.org/wordprocessingml/2006/main" xmlns:w14="http://schemas.microsoft.com/office/word/2010/wordml" xmlns:w15="http://schemas.microsoft.com/office/word/2012/wordml" xmlns:w16cex="http://schemas.microsoft.com/office/word/2018/wordml/cex" xmlns:w16cid="http://schemas.microsoft.com/office/word/2016/wordml/cid" xmlns:w16="http://schemas.microsoft.com/office/word/2018/wordml" xmlns:w16sdtdh="http://schemas.microsoft.com/office/word/2020/wordml/sdtdatahash" xmlns:w16se="http://schemas.microsoft.com/office/word/2015/wordml/symex" xmlns:wpg="http://schemas.microsoft.com/office/word/2010/wordprocessingGroup" xmlns:wpi="http://schemas.microsoft.com/office/word/2010/wordprocessingInk" xmlns:wne="http://schemas.microsoft.com/office/word/2006/wordml" xmlns:wps="http://schemas.microsoft.com/office/word/2010/wordprocessingShape" mc:Ignorable="w14 w15 w16se w16cid w16 w16cex w16sdtdh wp14">
   <w:tbl>
     <w:tblPr>
       <w:tblStyle w:val="TableGrid"/>
@@ -5459,7 +5403,7 @@
 </file>
 
 <file path=word/numbering.xml><?xml version="1.0" encoding="utf-8"?>
-<w:numbering xmlns:wpc="http://schemas.microsoft.com/office/word/2010/wordprocessingCanvas" xmlns:cx="http://schemas.microsoft.com/office/drawing/2014/chartex" xmlns:cx1="http://schemas.microsoft.com/office/drawing/2015/9/8/chartex" xmlns:cx2="http://schemas.microsoft.com/office/drawing/2015/10/21/chartex" xmlns:cx3="http://schemas.microsoft.com/office/drawing/2016/5/9/chartex" xmlns:cx4="http://schemas.microsoft.com/office/drawing/2016/5/10/chartex" xmlns:cx5="http://schemas.microsoft.com/office/drawing/2016/5/11/chartex" xmlns:cx6="http://schemas.microsoft.com/office/drawing/2016/5/12/chartex" xmlns:cx7="http://schemas.microsoft.com/office/drawing/2016/5/13/chartex" xmlns:cx8="http://schemas.microsoft.com/office/drawing/2016/5/14/chartex" xmlns:mc="http://schemas.openxmlformats.org/markup-compatibility/2006" xmlns:aink="http://schemas.microsoft.com/office/drawing/2016/ink" xmlns:am3d="http://schemas.microsoft.com/office/drawing/2017/model3d" xmlns:o="urn:schemas-microsoft-com:office:office" xmlns:oel="http://schemas.microsoft.com/office/2019/extlst" xmlns:r="http://schemas.openxmlformats.org/officeDocument/2006/relationships" xmlns:m="http://schemas.openxmlformats.org/officeDocument/2006/math" xmlns:v="urn:schemas-microsoft-com:vml" xmlns:wp14="http://schemas.microsoft.com/office/word/2010/wordprocessingDrawing" xmlns:wp="http://schemas.openxmlformats.org/drawingml/2006/wordprocessingDrawing" xmlns:w10="urn:schemas-microsoft-com:office:word" xmlns:w="http://schemas.openxmlformats.org/wordprocessingml/2006/main" xmlns:w14="http://schemas.microsoft.com/office/word/2010/wordml" xmlns:w15="http://schemas.microsoft.com/office/word/2012/wordml" xmlns:w16cex="http://schemas.microsoft.com/office/word/2018/wordml/cex" xmlns:w16cid="http://schemas.microsoft.com/office/word/2016/wordml/cid" xmlns:w16="http://schemas.microsoft.com/office/word/2018/wordml" xmlns:w16du="http://schemas.microsoft.com/office/word/2023/wordml/word16du" xmlns:w16sdtdh="http://schemas.microsoft.com/office/word/2020/wordml/sdtdatahash" xmlns:w16se="http://schemas.microsoft.com/office/word/2015/wordml/symex" xmlns:wpg="http://schemas.microsoft.com/office/word/2010/wordprocessingGroup" xmlns:wpi="http://schemas.microsoft.com/office/word/2010/wordprocessingInk" xmlns:wne="http://schemas.microsoft.com/office/word/2006/wordml" xmlns:wps="http://schemas.microsoft.com/office/word/2010/wordprocessingShape" mc:Ignorable="w14 w15 w16se w16cid w16 w16cex w16sdtdh wp14">
+<w:numbering xmlns:wpc="http://schemas.microsoft.com/office/word/2010/wordprocessingCanvas" xmlns:cx="http://schemas.microsoft.com/office/drawing/2014/chartex" xmlns:cx1="http://schemas.microsoft.com/office/drawing/2015/9/8/chartex" xmlns:cx2="http://schemas.microsoft.com/office/drawing/2015/10/21/chartex" xmlns:cx3="http://schemas.microsoft.com/office/drawing/2016/5/9/chartex" xmlns:cx4="http://schemas.microsoft.com/office/drawing/2016/5/10/chartex" xmlns:cx5="http://schemas.microsoft.com/office/drawing/2016/5/11/chartex" xmlns:cx6="http://schemas.microsoft.com/office/drawing/2016/5/12/chartex" xmlns:cx7="http://schemas.microsoft.com/office/drawing/2016/5/13/chartex" xmlns:cx8="http://schemas.microsoft.com/office/drawing/2016/5/14/chartex" xmlns:mc="http://schemas.openxmlformats.org/markup-compatibility/2006" xmlns:aink="http://schemas.microsoft.com/office/drawing/2016/ink" xmlns:am3d="http://schemas.microsoft.com/office/drawing/2017/model3d" xmlns:o="urn:schemas-microsoft-com:office:office" xmlns:oel="http://schemas.microsoft.com/office/2019/extlst" xmlns:r="http://schemas.openxmlformats.org/officeDocument/2006/relationships" xmlns:m="http://schemas.openxmlformats.org/officeDocument/2006/math" xmlns:v="urn:schemas-microsoft-com:vml" xmlns:wp14="http://schemas.microsoft.com/office/word/2010/wordprocessingDrawing" xmlns:wp="http://schemas.openxmlformats.org/drawingml/2006/wordprocessingDrawing" xmlns:w10="urn:schemas-microsoft-com:office:word" xmlns:w="http://schemas.openxmlformats.org/wordprocessingml/2006/main" xmlns:w14="http://schemas.microsoft.com/office/word/2010/wordml" xmlns:w15="http://schemas.microsoft.com/office/word/2012/wordml" xmlns:w16cex="http://schemas.microsoft.com/office/word/2018/wordml/cex" xmlns:w16cid="http://schemas.microsoft.com/office/word/2016/wordml/cid" xmlns:w16="http://schemas.microsoft.com/office/word/2018/wordml" xmlns:w16sdtdh="http://schemas.microsoft.com/office/word/2020/wordml/sdtdatahash" xmlns:w16se="http://schemas.microsoft.com/office/word/2015/wordml/symex" xmlns:wpg="http://schemas.microsoft.com/office/word/2010/wordprocessingGroup" xmlns:wpi="http://schemas.microsoft.com/office/word/2010/wordprocessingInk" xmlns:wne="http://schemas.microsoft.com/office/word/2006/wordml" xmlns:wps="http://schemas.microsoft.com/office/word/2010/wordprocessingShape" mc:Ignorable="w14 w15 w16se w16cid w16 w16cex w16sdtdh wp14">
   <w:abstractNum w:abstractNumId="0" w15:restartNumberingAfterBreak="0">
     <w:nsid w:val="02CB4C32"/>
     <w:multiLevelType w:val="hybridMultilevel"/>
@@ -7802,15 +7746,6 @@
   </w:num>
   <w:num w:numId="21" w16cid:durableId="2051569254">
     <w:abstractNumId w:val="11"/>
-    <w:lvlOverride w:ilvl="0"/>
-    <w:lvlOverride w:ilvl="1"/>
-    <w:lvlOverride w:ilvl="2"/>
-    <w:lvlOverride w:ilvl="3"/>
-    <w:lvlOverride w:ilvl="4"/>
-    <w:lvlOverride w:ilvl="5"/>
-    <w:lvlOverride w:ilvl="6"/>
-    <w:lvlOverride w:ilvl="7"/>
-    <w:lvlOverride w:ilvl="8"/>
   </w:num>
 </w:numbering>
 </file>

</xml_diff>